<commit_message>
provedeny drobné korektury v textu
</commit_message>
<xml_diff>
--- a/RUIANDownloader/RUIANDownloader.docx
+++ b/RUIANDownloader/RUIANDownloader.docx
@@ -511,7 +511,6 @@
           <w:color w:val="auto"/>
           <w:sz w:val="22"/>
           <w:szCs w:val="22"/>
-          <w:lang w:val="en-US" w:eastAsia="en-US"/>
         </w:rPr>
       </w:pPr>
       <w:r>
@@ -523,7 +522,7 @@
       <w:r>
         <w:fldChar w:fldCharType="separate"/>
       </w:r>
-      <w:hyperlink w:anchor="_Toc386095087" w:history="1">
+      <w:hyperlink w:anchor="_Toc386609586" w:history="1">
         <w:r>
           <w:rPr>
             <w:rStyle w:val="Hypertextovodkaz"/>
@@ -550,7 +549,7 @@
             <w:noProof/>
             <w:webHidden/>
           </w:rPr>
-          <w:instrText xml:space="preserve"> PAGEREF _Toc386095087 \h </w:instrText>
+          <w:instrText xml:space="preserve"> PAGEREF _Toc386609586 \h </w:instrText>
         </w:r>
         <w:r>
           <w:rPr>
@@ -593,10 +592,9 @@
           <w:color w:val="auto"/>
           <w:sz w:val="22"/>
           <w:szCs w:val="22"/>
-          <w:lang w:val="en-US" w:eastAsia="en-US"/>
         </w:rPr>
       </w:pPr>
-      <w:hyperlink w:anchor="_Toc386095088" w:history="1">
+      <w:hyperlink w:anchor="_Toc386609587" w:history="1">
         <w:r>
           <w:rPr>
             <w:rStyle w:val="Hypertextovodkaz"/>
@@ -623,7 +621,7 @@
             <w:noProof/>
             <w:webHidden/>
           </w:rPr>
-          <w:instrText xml:space="preserve"> PAGEREF _Toc386095088 \h </w:instrText>
+          <w:instrText xml:space="preserve"> PAGEREF _Toc386609587 \h </w:instrText>
         </w:r>
         <w:r>
           <w:rPr>
@@ -666,10 +664,9 @@
           <w:color w:val="auto"/>
           <w:sz w:val="22"/>
           <w:szCs w:val="22"/>
-          <w:lang w:val="en-US" w:eastAsia="en-US"/>
         </w:rPr>
       </w:pPr>
-      <w:hyperlink w:anchor="_Toc386095089" w:history="1">
+      <w:hyperlink w:anchor="_Toc386609588" w:history="1">
         <w:r>
           <w:rPr>
             <w:rStyle w:val="Hypertextovodkaz"/>
@@ -696,7 +693,7 @@
             <w:noProof/>
             <w:webHidden/>
           </w:rPr>
-          <w:instrText xml:space="preserve"> PAGEREF _Toc386095089 \h </w:instrText>
+          <w:instrText xml:space="preserve"> PAGEREF _Toc386609588 \h </w:instrText>
         </w:r>
         <w:r>
           <w:rPr>
@@ -739,10 +736,9 @@
           <w:color w:val="auto"/>
           <w:sz w:val="22"/>
           <w:szCs w:val="22"/>
-          <w:lang w:val="en-US" w:eastAsia="en-US"/>
         </w:rPr>
       </w:pPr>
-      <w:hyperlink w:anchor="_Toc386095090" w:history="1">
+      <w:hyperlink w:anchor="_Toc386609589" w:history="1">
         <w:r>
           <w:rPr>
             <w:rStyle w:val="Hypertextovodkaz"/>
@@ -769,7 +765,7 @@
             <w:noProof/>
             <w:webHidden/>
           </w:rPr>
-          <w:instrText xml:space="preserve"> PAGEREF _Toc386095090 \h </w:instrText>
+          <w:instrText xml:space="preserve"> PAGEREF _Toc386609589 \h </w:instrText>
         </w:r>
         <w:r>
           <w:rPr>
@@ -812,10 +808,9 @@
           <w:color w:val="auto"/>
           <w:sz w:val="22"/>
           <w:szCs w:val="22"/>
-          <w:lang w:val="en-US" w:eastAsia="en-US"/>
         </w:rPr>
       </w:pPr>
-      <w:hyperlink w:anchor="_Toc386095091" w:history="1">
+      <w:hyperlink w:anchor="_Toc386609590" w:history="1">
         <w:r>
           <w:rPr>
             <w:rStyle w:val="Hypertextovodkaz"/>
@@ -842,7 +837,7 @@
             <w:noProof/>
             <w:webHidden/>
           </w:rPr>
-          <w:instrText xml:space="preserve"> PAGEREF _Toc386095091 \h </w:instrText>
+          <w:instrText xml:space="preserve"> PAGEREF _Toc386609590 \h </w:instrText>
         </w:r>
         <w:r>
           <w:rPr>
@@ -885,10 +880,9 @@
           <w:color w:val="auto"/>
           <w:sz w:val="22"/>
           <w:szCs w:val="22"/>
-          <w:lang w:val="en-US" w:eastAsia="en-US"/>
         </w:rPr>
       </w:pPr>
-      <w:hyperlink w:anchor="_Toc386095092" w:history="1">
+      <w:hyperlink w:anchor="_Toc386609591" w:history="1">
         <w:r>
           <w:rPr>
             <w:rStyle w:val="Hypertextovodkaz"/>
@@ -915,7 +909,7 @@
             <w:noProof/>
             <w:webHidden/>
           </w:rPr>
-          <w:instrText xml:space="preserve"> PAGEREF _Toc386095092 \h </w:instrText>
+          <w:instrText xml:space="preserve"> PAGEREF _Toc386609591 \h </w:instrText>
         </w:r>
         <w:r>
           <w:rPr>
@@ -958,10 +952,9 @@
           <w:color w:val="auto"/>
           <w:sz w:val="22"/>
           <w:szCs w:val="22"/>
-          <w:lang w:val="en-US" w:eastAsia="en-US"/>
         </w:rPr>
       </w:pPr>
-      <w:hyperlink w:anchor="_Toc386095093" w:history="1">
+      <w:hyperlink w:anchor="_Toc386609592" w:history="1">
         <w:r>
           <w:rPr>
             <w:rStyle w:val="Hypertextovodkaz"/>
@@ -988,7 +981,7 @@
             <w:noProof/>
             <w:webHidden/>
           </w:rPr>
-          <w:instrText xml:space="preserve"> PAGEREF _Toc386095093 \h </w:instrText>
+          <w:instrText xml:space="preserve"> PAGEREF _Toc386609592 \h </w:instrText>
         </w:r>
         <w:r>
           <w:rPr>
@@ -1031,10 +1024,9 @@
           <w:color w:val="auto"/>
           <w:sz w:val="22"/>
           <w:szCs w:val="22"/>
-          <w:lang w:val="en-US" w:eastAsia="en-US"/>
         </w:rPr>
       </w:pPr>
-      <w:hyperlink w:anchor="_Toc386095094" w:history="1">
+      <w:hyperlink w:anchor="_Toc386609593" w:history="1">
         <w:r>
           <w:rPr>
             <w:rStyle w:val="Hypertextovodkaz"/>
@@ -1061,7 +1053,7 @@
             <w:noProof/>
             <w:webHidden/>
           </w:rPr>
-          <w:instrText xml:space="preserve"> PAGEREF _Toc386095094 \h </w:instrText>
+          <w:instrText xml:space="preserve"> PAGEREF _Toc386609593 \h </w:instrText>
         </w:r>
         <w:r>
           <w:rPr>
@@ -1104,10 +1096,9 @@
           <w:color w:val="auto"/>
           <w:sz w:val="22"/>
           <w:szCs w:val="22"/>
-          <w:lang w:val="en-US" w:eastAsia="en-US"/>
         </w:rPr>
       </w:pPr>
-      <w:hyperlink w:anchor="_Toc386095095" w:history="1">
+      <w:hyperlink w:anchor="_Toc386609594" w:history="1">
         <w:r>
           <w:rPr>
             <w:rStyle w:val="Hypertextovodkaz"/>
@@ -1134,7 +1125,7 @@
             <w:noProof/>
             <w:webHidden/>
           </w:rPr>
-          <w:instrText xml:space="preserve"> PAGEREF _Toc386095095 \h </w:instrText>
+          <w:instrText xml:space="preserve"> PAGEREF _Toc386609594 \h </w:instrText>
         </w:r>
         <w:r>
           <w:rPr>
@@ -1177,10 +1168,9 @@
           <w:color w:val="auto"/>
           <w:sz w:val="22"/>
           <w:szCs w:val="22"/>
-          <w:lang w:val="en-US" w:eastAsia="en-US"/>
         </w:rPr>
       </w:pPr>
-      <w:hyperlink w:anchor="_Toc386095096" w:history="1">
+      <w:hyperlink w:anchor="_Toc386609595" w:history="1">
         <w:r>
           <w:rPr>
             <w:rStyle w:val="Hypertextovodkaz"/>
@@ -1207,7 +1197,7 @@
             <w:noProof/>
             <w:webHidden/>
           </w:rPr>
-          <w:instrText xml:space="preserve"> PAGEREF _Toc386095096 \h </w:instrText>
+          <w:instrText xml:space="preserve"> PAGEREF _Toc386609595 \h </w:instrText>
         </w:r>
         <w:r>
           <w:rPr>
@@ -1250,10 +1240,9 @@
           <w:color w:val="auto"/>
           <w:sz w:val="22"/>
           <w:szCs w:val="22"/>
-          <w:lang w:val="en-US" w:eastAsia="en-US"/>
         </w:rPr>
       </w:pPr>
-      <w:hyperlink w:anchor="_Toc386095097" w:history="1">
+      <w:hyperlink w:anchor="_Toc386609596" w:history="1">
         <w:r>
           <w:rPr>
             <w:rStyle w:val="Hypertextovodkaz"/>
@@ -1280,7 +1269,7 @@
             <w:noProof/>
             <w:webHidden/>
           </w:rPr>
-          <w:instrText xml:space="preserve"> PAGEREF _Toc386095097 \h </w:instrText>
+          <w:instrText xml:space="preserve"> PAGEREF _Toc386609596 \h </w:instrText>
         </w:r>
         <w:r>
           <w:rPr>
@@ -1323,10 +1312,9 @@
           <w:color w:val="auto"/>
           <w:sz w:val="22"/>
           <w:szCs w:val="22"/>
-          <w:lang w:val="en-US" w:eastAsia="en-US"/>
         </w:rPr>
       </w:pPr>
-      <w:hyperlink w:anchor="_Toc386095098" w:history="1">
+      <w:hyperlink w:anchor="_Toc386609597" w:history="1">
         <w:r>
           <w:rPr>
             <w:rStyle w:val="Hypertextovodkaz"/>
@@ -1353,7 +1341,7 @@
             <w:noProof/>
             <w:webHidden/>
           </w:rPr>
-          <w:instrText xml:space="preserve"> PAGEREF _Toc386095098 \h </w:instrText>
+          <w:instrText xml:space="preserve"> PAGEREF _Toc386609597 \h </w:instrText>
         </w:r>
         <w:r>
           <w:rPr>
@@ -1396,10 +1384,9 @@
           <w:color w:val="auto"/>
           <w:sz w:val="22"/>
           <w:szCs w:val="22"/>
-          <w:lang w:val="en-US" w:eastAsia="en-US"/>
         </w:rPr>
       </w:pPr>
-      <w:hyperlink w:anchor="_Toc386095099" w:history="1">
+      <w:hyperlink w:anchor="_Toc386609598" w:history="1">
         <w:r>
           <w:rPr>
             <w:rStyle w:val="Hypertextovodkaz"/>
@@ -1426,7 +1413,7 @@
             <w:noProof/>
             <w:webHidden/>
           </w:rPr>
-          <w:instrText xml:space="preserve"> PAGEREF _Toc386095099 \h </w:instrText>
+          <w:instrText xml:space="preserve"> PAGEREF _Toc386609598 \h </w:instrText>
         </w:r>
         <w:r>
           <w:rPr>
@@ -1469,10 +1456,9 @@
           <w:color w:val="auto"/>
           <w:sz w:val="22"/>
           <w:szCs w:val="22"/>
-          <w:lang w:val="en-US" w:eastAsia="en-US"/>
         </w:rPr>
       </w:pPr>
-      <w:hyperlink w:anchor="_Toc386095100" w:history="1">
+      <w:hyperlink w:anchor="_Toc386609599" w:history="1">
         <w:r>
           <w:rPr>
             <w:rStyle w:val="Hypertextovodkaz"/>
@@ -1499,7 +1485,7 @@
             <w:noProof/>
             <w:webHidden/>
           </w:rPr>
-          <w:instrText xml:space="preserve"> PAGEREF _Toc386095100 \h </w:instrText>
+          <w:instrText xml:space="preserve"> PAGEREF _Toc386609599 \h </w:instrText>
         </w:r>
         <w:r>
           <w:rPr>
@@ -1542,10 +1528,9 @@
           <w:color w:val="auto"/>
           <w:sz w:val="22"/>
           <w:szCs w:val="22"/>
-          <w:lang w:val="en-US" w:eastAsia="en-US"/>
         </w:rPr>
       </w:pPr>
-      <w:hyperlink w:anchor="_Toc386095101" w:history="1">
+      <w:hyperlink w:anchor="_Toc386609600" w:history="1">
         <w:r>
           <w:rPr>
             <w:rStyle w:val="Hypertextovodkaz"/>
@@ -1572,7 +1557,7 @@
             <w:noProof/>
             <w:webHidden/>
           </w:rPr>
-          <w:instrText xml:space="preserve"> PAGEREF _Toc386095101 \h </w:instrText>
+          <w:instrText xml:space="preserve"> PAGEREF _Toc386609600 \h </w:instrText>
         </w:r>
         <w:r>
           <w:rPr>
@@ -1629,7 +1614,7 @@
       </w:pPr>
       <w:bookmarkStart w:id="1" w:name="_Toc358172033"/>
       <w:bookmarkStart w:id="2" w:name="_Toc358198607"/>
-      <w:bookmarkStart w:id="3" w:name="_Toc386095087"/>
+      <w:bookmarkStart w:id="3" w:name="_Toc386609586"/>
       <w:r>
         <w:lastRenderedPageBreak/>
         <w:t>Základní informace</w:t>
@@ -1643,7 +1628,25 @@
         <w:t>RÚIAN Downloader je j</w:t>
       </w:r>
       <w:r>
-        <w:t xml:space="preserve">ednoduchý nástroj určený k automatickému stahování dat z VDP v pravidelných intervalech. Pomocí jednoduché konfigurace umožňuje stahovat jak plnou datovou sadu, tak pouze aktualizační </w:t>
+        <w:t>ednoduchý nástroj určený k automatickému stahování dat z</w:t>
+      </w:r>
+      <w:r>
+        <w:t xml:space="preserve"> Veřejného dálkového přístupu (dále jen </w:t>
+      </w:r>
+      <w:r>
+        <w:t>VDP</w:t>
+      </w:r>
+      <w:r>
+        <w:t>)</w:t>
+      </w:r>
+      <w:r>
+        <w:t xml:space="preserve"> v pravidelných intervalech. </w:t>
+      </w:r>
+      <w:r>
+        <w:t xml:space="preserve">Aplikace VDP umožňuje bezplatný přístup k datům registru územní identifikace, adres a nemovitostí. </w:t>
+      </w:r>
+      <w:r>
+        <w:t xml:space="preserve">Pomocí jednoduché konfigurace umožňuje stahovat jak plnou datovou sadu, tak pouze aktualizační </w:t>
       </w:r>
       <w:r>
         <w:t>data od</w:t>
@@ -1655,16 +1658,13 @@
         <w:t>Stažená</w:t>
       </w:r>
       <w:r>
-        <w:t xml:space="preserve"> data jsou rozbalena z archivu do </w:t>
-      </w:r>
-      <w:r>
-        <w:t xml:space="preserve">dat ve </w:t>
-      </w:r>
-      <w:r>
-        <w:t xml:space="preserve">formátu </w:t>
-      </w:r>
-      <w:r>
-        <w:t xml:space="preserve">XML </w:t>
+        <w:t xml:space="preserve"> data jsou rozbalena z archivu </w:t>
+      </w:r>
+      <w:r>
+        <w:t>.gz do souboru XML ve výměnném formátu RÚIAN</w:t>
+      </w:r>
+      <w:r>
+        <w:t xml:space="preserve"> </w:t>
       </w:r>
       <w:r>
         <w:t xml:space="preserve">a připravena k importu do geodatabáze. </w:t>
@@ -1699,7 +1699,6 @@
       <w:r>
         <w:rPr>
           <w:noProof/>
-          <w:lang w:val="en-US" w:eastAsia="en-US"/>
         </w:rPr>
         <w:drawing>
           <wp:inline distT="0" distB="0" distL="0" distR="0">
@@ -1771,7 +1770,7 @@
       <w:pPr>
         <w:pStyle w:val="Nadpis1"/>
       </w:pPr>
-      <w:bookmarkStart w:id="4" w:name="_Toc386095088"/>
+      <w:bookmarkStart w:id="4" w:name="_Toc386609587"/>
       <w:r>
         <w:lastRenderedPageBreak/>
         <w:t>Instalace</w:t>
@@ -1826,7 +1825,7 @@
       <w:pPr>
         <w:pStyle w:val="Nadpis2"/>
       </w:pPr>
-      <w:bookmarkStart w:id="5" w:name="_Toc386095089"/>
+      <w:bookmarkStart w:id="5" w:name="_Toc386609588"/>
       <w:r>
         <w:t>Nároky a systém</w:t>
       </w:r>
@@ -1997,7 +1996,7 @@
       <w:pPr>
         <w:pStyle w:val="Nadpis2"/>
       </w:pPr>
-      <w:bookmarkStart w:id="6" w:name="_Toc386095090"/>
+      <w:bookmarkStart w:id="6" w:name="_Toc386609589"/>
       <w:r>
         <w:t>Modul RUIANDownloader</w:t>
       </w:r>
@@ -2182,7 +2181,7 @@
       <w:pPr>
         <w:pStyle w:val="Nadpis1"/>
       </w:pPr>
-      <w:bookmarkStart w:id="7" w:name="_Toc386095091"/>
+      <w:bookmarkStart w:id="7" w:name="_Toc386609590"/>
       <w:r>
         <w:lastRenderedPageBreak/>
         <w:t>Konfigurace</w:t>
@@ -2194,7 +2193,19 @@
         <w:t xml:space="preserve">Konfigurace </w:t>
       </w:r>
       <w:r>
-        <w:t>parametrů se provede nastavení jednotlivých hodnot v souboru RUIANDownlaoder.cfg.</w:t>
+        <w:t>parametrů se provede nastavení</w:t>
+      </w:r>
+      <w:r>
+        <w:t>m</w:t>
+      </w:r>
+      <w:r>
+        <w:t xml:space="preserve"> jednotlivých hodnot v</w:t>
+      </w:r>
+      <w:r>
+        <w:t xml:space="preserve"> konfiguračním </w:t>
+      </w:r>
+      <w:r>
+        <w:t>souboru RUIANDownlaoder.cfg.</w:t>
       </w:r>
     </w:p>
     <w:tbl>
@@ -2367,7 +2378,7 @@
       <w:pPr>
         <w:pStyle w:val="Nadpis2"/>
       </w:pPr>
-      <w:bookmarkStart w:id="8" w:name="_Toc386095092"/>
+      <w:bookmarkStart w:id="8" w:name="_Toc386609591"/>
       <w:r>
         <w:t>Adresář se staženými daty</w:t>
       </w:r>
@@ -2394,7 +2405,7 @@
       <w:pPr>
         <w:pStyle w:val="Nadpis2"/>
       </w:pPr>
-      <w:bookmarkStart w:id="9" w:name="_Toc386095093"/>
+      <w:bookmarkStart w:id="9" w:name="_Toc386609592"/>
       <w:r>
         <w:t xml:space="preserve">Rozbalování archivů po stažení </w:t>
       </w:r>
@@ -2418,7 +2429,7 @@
       <w:pPr>
         <w:pStyle w:val="Nadpis2"/>
       </w:pPr>
-      <w:bookmarkStart w:id="10" w:name="_Toc386095094"/>
+      <w:bookmarkStart w:id="10" w:name="_Toc386609593"/>
       <w:r>
         <w:t xml:space="preserve">Nastavení rozsahu stahování </w:t>
       </w:r>
@@ -2449,14 +2460,44 @@
         <w:t>DownloadFullDatabase</w:t>
       </w:r>
       <w:r>
-        <w:t>. jestliže je jeho hodnota nastavena na True, tak se každém spuštění modulu RUIANDownloader  stáhne kompletní obsah databáze RÚIAN z VDP. Jestliže na False, je nejdříve stažena celá databáze. Při každém dalším spuštění modulu RUIANDownloader se stáhne aktualizační balíček od poslední aktualizace, případně stažení celé databáze.</w:t>
+        <w:t>. jestliže je jeho hodnota</w:t>
+      </w:r>
+      <w:r>
+        <w:t xml:space="preserve"> nastavena na True, tak se každý</w:t>
+      </w:r>
+      <w:r>
+        <w:t>m spuštění</w:t>
+      </w:r>
+      <w:r>
+        <w:t>m</w:t>
+      </w:r>
+      <w:r>
+        <w:t xml:space="preserve"> modulu RUIANDownloader  stáhne kompletní obsah databáze RÚIAN z VDP. Jestliže </w:t>
+      </w:r>
+      <w:r>
+        <w:t xml:space="preserve">je hodnota nastavena </w:t>
+      </w:r>
+      <w:r>
+        <w:t>na False, je</w:t>
+      </w:r>
+      <w:r>
+        <w:t xml:space="preserve"> nejdříve stažena celá databáze, následně</w:t>
+      </w:r>
+      <w:r>
+        <w:t xml:space="preserve"> </w:t>
+      </w:r>
+      <w:r>
+        <w:t>p</w:t>
+      </w:r>
+      <w:r>
+        <w:t>ři každém dalším spuštění modulu RUIANDownloader se stáhne aktualizační balíček od poslední aktualizace, případně stažení celé databáze.</w:t>
       </w:r>
     </w:p>
     <w:p>
       <w:pPr>
         <w:pStyle w:val="Nadpis2"/>
       </w:pPr>
-      <w:bookmarkStart w:id="11" w:name="_Toc386095095"/>
+      <w:bookmarkStart w:id="11" w:name="_Toc386609594"/>
       <w:r>
         <w:t>Příklad nastaveného konfiguračního souboru</w:t>
       </w:r>
@@ -2464,10 +2505,7 @@
     </w:p>
     <w:p>
       <w:r>
-        <w:t xml:space="preserve">Stažená data budou ukládána do složky </w:t>
-      </w:r>
-      <w:r>
-        <w:t>C:\Users\raugustyn\Desktop\Euradin\</w:t>
+        <w:t>Stažená data budou ukládána do složky C:\Users\raugustyn\Desktop\Euradin\</w:t>
       </w:r>
       <w:r>
         <w:t>, p</w:t>
@@ -2506,17 +2544,10 @@
       </w:r>
       <w:r>
         <w:br/>
-      </w:r>
-      <w:r>
-        <w:t>Unco</w:t>
-      </w:r>
-      <w:r>
-        <w:t>mpressDownloadedFiles=True</w:t>
+        <w:t>UncompressDownloadedFiles=True</w:t>
       </w:r>
       <w:r>
         <w:br/>
-      </w:r>
-      <w:r>
         <w:t>DownloadFullDatabase=False</w:t>
       </w:r>
     </w:p>
@@ -2524,7 +2555,7 @@
       <w:pPr>
         <w:pStyle w:val="Nadpis2"/>
       </w:pPr>
-      <w:bookmarkStart w:id="12" w:name="_Toc386095096"/>
+      <w:bookmarkStart w:id="12" w:name="_Toc386609595"/>
       <w:r>
         <w:lastRenderedPageBreak/>
         <w:t>Nastavení parametrů v příkazovém řádku</w:t>
@@ -2722,6 +2753,9 @@
     </w:p>
     <w:p>
       <w:r>
+        <w:rPr>
+          <w:noProof/>
+        </w:rPr>
         <w:drawing>
           <wp:inline distT="0" distB="0" distL="0" distR="0">
             <wp:extent cx="5760720" cy="3020762"/>
@@ -2773,7 +2807,7 @@
       <w:pPr>
         <w:pStyle w:val="Nadpis1"/>
       </w:pPr>
-      <w:bookmarkStart w:id="13" w:name="_Toc386095097"/>
+      <w:bookmarkStart w:id="13" w:name="_Toc386609596"/>
       <w:r>
         <w:lastRenderedPageBreak/>
         <w:t>Spouštění modulu RUIANDownloader</w:t>
@@ -2801,7 +2835,6 @@
       <w:r>
         <w:rPr>
           <w:noProof/>
-          <w:lang w:val="en-US" w:eastAsia="en-US"/>
         </w:rPr>
         <w:drawing>
           <wp:inline distT="0" distB="0" distL="0" distR="0">
@@ -2854,7 +2887,7 @@
       <w:pPr>
         <w:pStyle w:val="Nadpis1"/>
       </w:pPr>
-      <w:bookmarkStart w:id="14" w:name="_Toc386095098"/>
+      <w:bookmarkStart w:id="14" w:name="_Toc386609597"/>
       <w:r>
         <w:lastRenderedPageBreak/>
         <w:t xml:space="preserve">Informace o výsledcích </w:t>
@@ -2871,7 +2904,7 @@
       <w:pPr>
         <w:pStyle w:val="Nadpis2"/>
       </w:pPr>
-      <w:bookmarkStart w:id="15" w:name="_Toc386095099"/>
+      <w:bookmarkStart w:id="15" w:name="_Toc386609598"/>
       <w:r>
         <w:t>Index.html</w:t>
       </w:r>
@@ -2890,7 +2923,6 @@
       <w:r>
         <w:rPr>
           <w:noProof/>
-          <w:lang w:val="en-US" w:eastAsia="en-US"/>
         </w:rPr>
         <w:drawing>
           <wp:inline distT="0" distB="0" distL="0" distR="0">
@@ -2957,7 +2989,13 @@
         <w:t>Pozn.</w:t>
       </w:r>
       <w:r>
-        <w:t xml:space="preserve"> Jestliže je adresář DataDir zveřejněný na webové serveru, je možné nahlížet do souboru </w:t>
+        <w:t xml:space="preserve"> Jestliže je adresář DataDir zveřejněný na webové</w:t>
+      </w:r>
+      <w:r>
+        <w:t>m</w:t>
+      </w:r>
+      <w:r>
+        <w:t xml:space="preserve"> serveru, je možné nahlížet do souboru </w:t>
       </w:r>
       <w:r>
         <w:rPr>
@@ -2980,7 +3018,7 @@
       <w:pPr>
         <w:pStyle w:val="Nadpis2"/>
       </w:pPr>
-      <w:bookmarkStart w:id="16" w:name="_Toc386095100"/>
+      <w:bookmarkStart w:id="16" w:name="_Toc386609599"/>
       <w:r>
         <w:lastRenderedPageBreak/>
         <w:t>RUIANDownlaoder.log</w:t>
@@ -2992,7 +3030,19 @@
         <w:keepNext/>
       </w:pPr>
       <w:r>
-        <w:t>Tento soubor je generován v adresáři RUIANDownloader a obsahuje podrobný výpis stahjování včetně případných chybových hlášení.</w:t>
+        <w:t>Tento soubor je generován v adresáři RUIANDownloader</w:t>
+      </w:r>
+      <w:r>
+        <w:t xml:space="preserve"> a obsahuje podrobný výpis stah</w:t>
+      </w:r>
+      <w:r>
+        <w:t>ování</w:t>
+      </w:r>
+      <w:r>
+        <w:t>,</w:t>
+      </w:r>
+      <w:r>
+        <w:t xml:space="preserve"> včetně případných chybových hlášení.</w:t>
       </w:r>
     </w:p>
     <w:p>
@@ -3004,7 +3054,6 @@
       <w:r>
         <w:rPr>
           <w:noProof/>
-          <w:lang w:val="en-US" w:eastAsia="en-US"/>
         </w:rPr>
         <w:drawing>
           <wp:inline distT="0" distB="0" distL="0" distR="0">
@@ -3060,12 +3109,44 @@
         </w:rPr>
       </w:pPr>
     </w:p>
+    <w:p>
+      <w:pPr>
+        <w:pBdr>
+          <w:top w:val="single" w:sz="4" w:space="1" w:color="4F81BD" w:themeColor="accent1"/>
+          <w:left w:val="single" w:sz="4" w:space="4" w:color="4F81BD" w:themeColor="accent1"/>
+          <w:bottom w:val="single" w:sz="4" w:space="1" w:color="4F81BD" w:themeColor="accent1"/>
+          <w:right w:val="single" w:sz="4" w:space="4" w:color="4F81BD" w:themeColor="accent1"/>
+        </w:pBdr>
+        <w:shd w:val="clear" w:color="auto" w:fill="E5B8B7" w:themeFill="accent2" w:themeFillTint="66"/>
+      </w:pPr>
+      <w:r>
+        <w:rPr>
+          <w:u w:val="single"/>
+        </w:rPr>
+        <w:t>Pozn.</w:t>
+      </w:r>
+      <w:r>
+        <w:t xml:space="preserve"> Příslušný soubor </w:t>
+      </w:r>
+      <w:r>
+        <w:rPr>
+          <w:i/>
+        </w:rPr>
+        <w:t xml:space="preserve">RUIANDownload.log </w:t>
+      </w:r>
+      <w:r>
+        <w:t>se po opětovném spuštění stahování a aktualizací</w:t>
+      </w:r>
+      <w:r>
+        <w:t xml:space="preserve"> nemaže, ale je průběžně doplňován.</w:t>
+      </w:r>
+    </w:p>
     <w:p/>
     <w:p>
       <w:pPr>
         <w:pStyle w:val="Nadpis1"/>
       </w:pPr>
-      <w:bookmarkStart w:id="17" w:name="_Toc386095101"/>
+      <w:bookmarkStart w:id="17" w:name="_Toc386609600"/>
       <w:r>
         <w:lastRenderedPageBreak/>
         <w:t>Použité zkratky</w:t>
@@ -3267,15 +3348,7 @@
         <w:szCs w:val="18"/>
       </w:rPr>
       <w:tab/>
-      <w:t>Verze: 0.1.</w:t>
-    </w:r>
-    <w:r>
-      <w:rPr>
-        <w:rFonts w:ascii="Arial" w:hAnsi="Arial" w:cs="Arial"/>
-        <w:sz w:val="18"/>
-        <w:szCs w:val="18"/>
-      </w:rPr>
-      <w:t>6</w:t>
+      <w:t>Verze: 0.1.6</w:t>
     </w:r>
     <w:r>
       <w:rPr>
@@ -3329,7 +3402,7 @@
         <w:sz w:val="18"/>
         <w:szCs w:val="18"/>
       </w:rPr>
-      <w:t>10</w:t>
+      <w:t>9</w:t>
     </w:r>
     <w:r>
       <w:rPr>
@@ -3453,7 +3526,6 @@
       <w:rPr>
         <w:noProof/>
         <w:szCs w:val="28"/>
-        <w:lang w:val="en-US" w:eastAsia="en-US"/>
       </w:rPr>
       <w:drawing>
         <wp:anchor distT="0" distB="0" distL="114300" distR="114300" simplePos="0" relativeHeight="251660288" behindDoc="1" locked="0" layoutInCell="1" allowOverlap="1">
@@ -3516,7 +3588,6 @@
       <w:rPr>
         <w:noProof/>
         <w:szCs w:val="28"/>
-        <w:lang w:val="en-US" w:eastAsia="en-US"/>
       </w:rPr>
       <w:drawing>
         <wp:anchor distT="0" distB="0" distL="114300" distR="114300" simplePos="0" relativeHeight="251658240" behindDoc="1" locked="0" layoutInCell="1" allowOverlap="1">
@@ -7916,10 +7987,10 @@
 <w:fonts xmlns:r="http://schemas.openxmlformats.org/officeDocument/2006/relationships" xmlns:w="http://schemas.openxmlformats.org/wordprocessingml/2006/main">
   <w:font w:name="Times New Roman">
     <w:panose1 w:val="02020603050405020304"/>
-    <w:charset w:val="00"/>
+    <w:charset w:val="EE"/>
     <w:family w:val="roman"/>
     <w:pitch w:val="variable"/>
-    <w:sig w:usb0="E0002AFF" w:usb1="C0007843" w:usb2="00000009" w:usb3="00000000" w:csb0="000001FF" w:csb1="00000000"/>
+    <w:sig w:usb0="E0002AFF" w:usb1="C0007841" w:usb2="00000009" w:usb3="00000000" w:csb0="000001FF" w:csb1="00000000"/>
   </w:font>
   <w:font w:name="Symbol">
     <w:panose1 w:val="05050102010706020507"/>
@@ -7930,7 +8001,7 @@
   </w:font>
   <w:font w:name="Courier New">
     <w:panose1 w:val="02070309020205020404"/>
-    <w:charset w:val="00"/>
+    <w:charset w:val="EE"/>
     <w:family w:val="modern"/>
     <w:pitch w:val="fixed"/>
     <w:sig w:usb0="E0002AFF" w:usb1="C0007843" w:usb2="00000009" w:usb3="00000000" w:csb0="000001FF" w:csb1="00000000"/>
@@ -7944,14 +8015,14 @@
   </w:font>
   <w:font w:name="Arial">
     <w:panose1 w:val="020B0604020202020204"/>
-    <w:charset w:val="00"/>
+    <w:charset w:val="EE"/>
     <w:family w:val="swiss"/>
     <w:pitch w:val="variable"/>
     <w:sig w:usb0="E0002AFF" w:usb1="C0007843" w:usb2="00000009" w:usb3="00000000" w:csb0="000001FF" w:csb1="00000000"/>
   </w:font>
   <w:font w:name="Verdana">
     <w:panose1 w:val="020B0604030504040204"/>
-    <w:charset w:val="00"/>
+    <w:charset w:val="EE"/>
     <w:family w:val="swiss"/>
     <w:pitch w:val="variable"/>
     <w:sig w:usb0="A10006FF" w:usb1="4000205B" w:usb2="00000010" w:usb3="00000000" w:csb0="0000019F" w:csb1="00000000"/>
@@ -7960,19 +8031,20 @@
     <w:panose1 w:val="020B0604030504040204"/>
     <w:charset w:val="00"/>
     <w:family w:val="swiss"/>
+    <w:notTrueType/>
     <w:pitch w:val="variable"/>
-    <w:sig w:usb0="E1002EFF" w:usb1="C000605B" w:usb2="00000029" w:usb3="00000000" w:csb0="000101FF" w:csb1="00000000"/>
+    <w:sig w:usb0="00000003" w:usb1="00000000" w:usb2="00000000" w:usb3="00000000" w:csb0="00000001" w:csb1="00000000"/>
   </w:font>
   <w:font w:name="Calibri">
     <w:panose1 w:val="020F0502020204030204"/>
-    <w:charset w:val="00"/>
+    <w:charset w:val="EE"/>
     <w:family w:val="swiss"/>
     <w:pitch w:val="variable"/>
     <w:sig w:usb0="E00002FF" w:usb1="4000ACFF" w:usb2="00000001" w:usb3="00000000" w:csb0="0000019F" w:csb1="00000000"/>
   </w:font>
   <w:font w:name="Cambria">
     <w:panose1 w:val="02040503050406030204"/>
-    <w:charset w:val="00"/>
+    <w:charset w:val="EE"/>
     <w:family w:val="roman"/>
     <w:pitch w:val="variable"/>
     <w:sig w:usb0="E00002FF" w:usb1="400004FF" w:usb2="00000000" w:usb3="00000000" w:csb0="0000019F" w:csb1="00000000"/>
@@ -7992,16 +8064,20 @@
   <w:rsids>
     <w:rsidRoot w:val="00540D9C"/>
     <w:rsid w:val="00077485"/>
+    <w:rsid w:val="00095030"/>
     <w:rsid w:val="001A47A4"/>
     <w:rsid w:val="002C23DB"/>
     <w:rsid w:val="00313905"/>
+    <w:rsid w:val="00373FE1"/>
     <w:rsid w:val="00383019"/>
     <w:rsid w:val="00540D9C"/>
     <w:rsid w:val="005C46CE"/>
     <w:rsid w:val="00681605"/>
+    <w:rsid w:val="0069489F"/>
     <w:rsid w:val="008E3E5C"/>
     <w:rsid w:val="009525F1"/>
     <w:rsid w:val="009627FA"/>
+    <w:rsid w:val="00B57C94"/>
     <w:rsid w:val="00B85A66"/>
     <w:rsid w:val="00E2052F"/>
     <w:rsid w:val="00E463A2"/>
@@ -8022,8 +8098,8 @@
   </m:mathPr>
   <w:themeFontLang w:val="en-US"/>
   <w:clrSchemeMapping w:bg1="light1" w:t1="dark1" w:bg2="light2" w:t2="dark2" w:accent1="accent1" w:accent2="accent2" w:accent3="accent3" w:accent4="accent4" w:accent5="accent5" w:accent6="accent6" w:hyperlink="hyperlink" w:followedHyperlink="followedHyperlink"/>
-  <w:decimalSymbol w:val="."/>
-  <w:listSeparator w:val=","/>
+  <w:decimalSymbol w:val=","/>
+  <w:listSeparator w:val=";"/>
 </w:settings>
 </file>
 
@@ -8551,7 +8627,7 @@
 </file>
 
 <file path=customXml/itemProps1.xml><?xml version="1.0" encoding="utf-8"?>
-<ds:datastoreItem xmlns:ds="http://schemas.openxmlformats.org/officeDocument/2006/customXml" ds:itemID="{A7A4FF35-122E-4E97-AA5E-21ECEB6189F0}">
+<ds:datastoreItem xmlns:ds="http://schemas.openxmlformats.org/officeDocument/2006/customXml" ds:itemID="{851DE745-D632-4189-8D7C-B3EA3181171B}">
   <ds:schemaRefs>
     <ds:schemaRef ds:uri="http://schemas.openxmlformats.org/officeDocument/2006/bibliography"/>
   </ds:schemaRefs>

</xml_diff>

<commit_message>
Přidány validace webových služeb
</commit_message>
<xml_diff>
--- a/RUIANDownloader/RUIANDownloader.docx
+++ b/RUIANDownloader/RUIANDownloader.docx
@@ -50,12 +50,14 @@
         </w:rPr>
         <w:t xml:space="preserve">RÚIAN </w:t>
       </w:r>
+      <w:proofErr w:type="spellStart"/>
       <w:r>
         <w:rPr>
           <w:sz w:val="44"/>
         </w:rPr>
         <w:t>Downloader</w:t>
       </w:r>
+      <w:proofErr w:type="spellEnd"/>
     </w:p>
     <w:p>
       <w:pPr>
@@ -230,6 +232,7 @@
             </w:rPr>
             <w:t xml:space="preserve">Výzkum uplatnění závěrů projektu </w:t>
           </w:r>
+          <w:proofErr w:type="spellStart"/>
           <w:r>
             <w:rPr>
               <w:i/>
@@ -253,6 +256,7 @@
             </w:rPr>
             <w:t>plus</w:t>
           </w:r>
+          <w:proofErr w:type="spellEnd"/>
           <w:r>
             <w:rPr>
               <w:sz w:val="36"/>
@@ -352,7 +356,23 @@
           <w:i/>
           <w:sz w:val="24"/>
         </w:rPr>
-        <w:t>a kartografický, v.v.i</w:t>
+        <w:t xml:space="preserve">a kartografický, </w:t>
+      </w:r>
+      <w:proofErr w:type="gramStart"/>
+      <w:r>
+        <w:rPr>
+          <w:i/>
+          <w:sz w:val="24"/>
+        </w:rPr>
+        <w:t>v.v.</w:t>
+      </w:r>
+      <w:proofErr w:type="gramEnd"/>
+      <w:r>
+        <w:rPr>
+          <w:i/>
+          <w:sz w:val="24"/>
+        </w:rPr>
+        <w:t>i</w:t>
       </w:r>
       <w:r>
         <w:rPr>
@@ -1625,7 +1645,15 @@
     </w:p>
     <w:p>
       <w:r>
-        <w:t>RÚIAN Downloader je j</w:t>
+        <w:t xml:space="preserve">RÚIAN </w:t>
+      </w:r>
+      <w:proofErr w:type="spellStart"/>
+      <w:r>
+        <w:t>Downloader</w:t>
+      </w:r>
+      <w:proofErr w:type="spellEnd"/>
+      <w:r>
+        <w:t xml:space="preserve"> je j</w:t>
       </w:r>
       <w:r>
         <w:t>ednoduchý nástroj určený k automatickému stahování dat z</w:t>
@@ -1658,22 +1686,46 @@
         <w:t>Stažená</w:t>
       </w:r>
       <w:r>
-        <w:t xml:space="preserve"> data jsou rozbalena z archivu </w:t>
-      </w:r>
-      <w:r>
-        <w:t>.gz do souboru XML ve výměnném formátu RÚIAN</w:t>
+        <w:t xml:space="preserve"> data jsou rozbalena z archivu</w:t>
+      </w:r>
+      <w:r>
+        <w:t>.</w:t>
+      </w:r>
+      <w:proofErr w:type="spellStart"/>
+      <w:r>
+        <w:t>gz</w:t>
+      </w:r>
+      <w:proofErr w:type="spellEnd"/>
+      <w:r>
+        <w:t xml:space="preserve"> do souboru XML ve výměnném formátu RÚIAN</w:t>
       </w:r>
       <w:r>
         <w:t xml:space="preserve"> </w:t>
       </w:r>
       <w:r>
-        <w:t xml:space="preserve">a připravena k importu do geodatabáze. </w:t>
+        <w:t xml:space="preserve">a připravena k importu do </w:t>
+      </w:r>
+      <w:proofErr w:type="spellStart"/>
+      <w:r>
+        <w:t>geodatabáze</w:t>
+      </w:r>
+      <w:proofErr w:type="spellEnd"/>
+      <w:r>
+        <w:t xml:space="preserve">. </w:t>
       </w:r>
       <w:r>
         <w:t xml:space="preserve"> </w:t>
       </w:r>
       <w:r>
-        <w:t xml:space="preserve">Modul může být nainstalován a provozován samostatně, případně nakonfigurován ke spouštění dalšího nástroje RÚIAN Importer. V této konfiguraci poskytuje </w:t>
+        <w:t xml:space="preserve">Modul může být nainstalován a provozován samostatně, případně nakonfigurován ke spouštění dalšího nástroje RÚIAN </w:t>
+      </w:r>
+      <w:proofErr w:type="spellStart"/>
+      <w:r>
+        <w:t>Importer</w:t>
+      </w:r>
+      <w:proofErr w:type="spellEnd"/>
+      <w:r>
+        <w:t xml:space="preserve">. V této konfiguraci poskytuje </w:t>
       </w:r>
       <w:r>
         <w:t xml:space="preserve">ucelenou funkcionalitu zabezpečující aktuálnost </w:t>
@@ -1751,8 +1803,13 @@
       <w:pPr>
         <w:pStyle w:val="Titulek"/>
       </w:pPr>
-      <w:r>
-        <w:t xml:space="preserve">Figure </w:t>
+      <w:proofErr w:type="spellStart"/>
+      <w:r>
+        <w:t>Figure</w:t>
+      </w:r>
+      <w:proofErr w:type="spellEnd"/>
+      <w:r>
+        <w:t xml:space="preserve"> </w:t>
       </w:r>
       <w:fldSimple w:instr=" SEQ Figure \* ARABIC ">
         <w:r>
@@ -1763,8 +1820,13 @@
         </w:r>
       </w:fldSimple>
       <w:r>
-        <w:t xml:space="preserve"> Automatické stahování dat RÚIAN Downloaderem</w:t>
-      </w:r>
+        <w:t xml:space="preserve"> Automatické stahování dat RÚIAN </w:t>
+      </w:r>
+      <w:proofErr w:type="spellStart"/>
+      <w:r>
+        <w:t>Downloaderem</w:t>
+      </w:r>
+      <w:proofErr w:type="spellEnd"/>
     </w:p>
     <w:p>
       <w:pPr>
@@ -1793,14 +1855,27 @@
       <w:r>
         <w:t xml:space="preserve"> </w:t>
       </w:r>
-      <w:r>
-        <w:t xml:space="preserve">Downloader je </w:t>
+      <w:proofErr w:type="spellStart"/>
+      <w:r>
+        <w:t>Downloader</w:t>
+      </w:r>
+      <w:proofErr w:type="spellEnd"/>
+      <w:r>
+        <w:t xml:space="preserve"> je </w:t>
       </w:r>
       <w:r>
         <w:t xml:space="preserve">součástí sady nástrojů </w:t>
       </w:r>
       <w:r>
-        <w:t xml:space="preserve">RÚIAN Toolbox, jejíž aktuální verze je dostupná na </w:t>
+        <w:t xml:space="preserve">RÚIAN </w:t>
+      </w:r>
+      <w:proofErr w:type="spellStart"/>
+      <w:r>
+        <w:t>Toolbox</w:t>
+      </w:r>
+      <w:proofErr w:type="spellEnd"/>
+      <w:r>
+        <w:t xml:space="preserve">, jejíž aktuální verze je dostupná na </w:t>
       </w:r>
       <w:hyperlink r:id="rId11" w:history="1">
         <w:r>
@@ -1818,7 +1893,15 @@
         </w:r>
       </w:hyperlink>
       <w:r>
-        <w:t>, po stažení a rozbalení archivu ji najdeme ve složce RUIANDownloader.</w:t>
+        <w:t xml:space="preserve">, po stažení a rozbalení archivu ji najdeme ve složce </w:t>
+      </w:r>
+      <w:proofErr w:type="spellStart"/>
+      <w:r>
+        <w:t>RUIANDownloader</w:t>
+      </w:r>
+      <w:proofErr w:type="spellEnd"/>
+      <w:r>
+        <w:t>.</w:t>
       </w:r>
     </w:p>
     <w:p>
@@ -1917,7 +2000,23 @@
               <w:t xml:space="preserve">OS </w:t>
             </w:r>
             <w:r>
-              <w:t>podporující instalaci prostředí Python (Windows, Linux, iOS, Android atd)</w:t>
+              <w:t xml:space="preserve">podporující instalaci prostředí Python (Windows, Linux, </w:t>
+            </w:r>
+            <w:proofErr w:type="spellStart"/>
+            <w:r>
+              <w:t>iOS</w:t>
+            </w:r>
+            <w:proofErr w:type="spellEnd"/>
+            <w:r>
+              <w:t xml:space="preserve">, Android </w:t>
+            </w:r>
+            <w:proofErr w:type="spellStart"/>
+            <w:r>
+              <w:t>atd</w:t>
+            </w:r>
+            <w:proofErr w:type="spellEnd"/>
+            <w:r>
+              <w:t>)</w:t>
             </w:r>
           </w:p>
         </w:tc>
@@ -1998,9 +2097,14 @@
       </w:pPr>
       <w:bookmarkStart w:id="6" w:name="_Toc386609589"/>
       <w:r>
-        <w:t>Modul RUIANDownloader</w:t>
+        <w:t xml:space="preserve">Modul </w:t>
+      </w:r>
+      <w:proofErr w:type="spellStart"/>
+      <w:r>
+        <w:t>RUIANDownloader</w:t>
       </w:r>
       <w:bookmarkEnd w:id="6"/>
+      <w:proofErr w:type="spellEnd"/>
     </w:p>
     <w:tbl>
       <w:tblPr>
@@ -2072,9 +2176,11 @@
             <w:pPr>
               <w:spacing w:before="0" w:after="0"/>
             </w:pPr>
+            <w:proofErr w:type="spellStart"/>
             <w:r>
               <w:t>RUIANDownlaoder.py</w:t>
             </w:r>
+            <w:proofErr w:type="spellEnd"/>
           </w:p>
         </w:tc>
         <w:tc>
@@ -2105,9 +2211,11 @@
             <w:pPr>
               <w:spacing w:before="0" w:after="0"/>
             </w:pPr>
+            <w:proofErr w:type="spellStart"/>
             <w:r>
               <w:t>RUIANDownlaoder.cfg</w:t>
             </w:r>
+            <w:proofErr w:type="spellEnd"/>
           </w:p>
         </w:tc>
         <w:tc>
@@ -2135,9 +2243,11 @@
             <w:pPr>
               <w:spacing w:before="0" w:after="0"/>
             </w:pPr>
+            <w:proofErr w:type="spellStart"/>
             <w:r>
               <w:t>RUIANDownlaoder.log</w:t>
             </w:r>
+            <w:proofErr w:type="spellEnd"/>
           </w:p>
         </w:tc>
         <w:tc>
@@ -2174,7 +2284,15 @@
         <w:t>Pozn.</w:t>
       </w:r>
       <w:r>
-        <w:t xml:space="preserve"> Knihovnu je možné používat jako samostatný celek, stačí vytvořit kopii složky RUIANDownloader.</w:t>
+        <w:t xml:space="preserve"> Knihovnu je možné používat jako samostatný celek, stačí vytvořit kopii složky </w:t>
+      </w:r>
+      <w:proofErr w:type="spellStart"/>
+      <w:r>
+        <w:t>RUIANDownloader</w:t>
+      </w:r>
+      <w:proofErr w:type="spellEnd"/>
+      <w:r>
+        <w:t>.</w:t>
       </w:r>
     </w:p>
     <w:p>
@@ -2205,7 +2323,15 @@
         <w:t xml:space="preserve"> konfiguračním </w:t>
       </w:r>
       <w:r>
-        <w:t>souboru RUIANDownlaoder.cfg.</w:t>
+        <w:t xml:space="preserve">souboru </w:t>
+      </w:r>
+      <w:proofErr w:type="spellStart"/>
+      <w:r>
+        <w:t>RUIANDownlaoder.cfg</w:t>
+      </w:r>
+      <w:proofErr w:type="spellEnd"/>
+      <w:r>
+        <w:t>.</w:t>
       </w:r>
     </w:p>
     <w:tbl>
@@ -2278,9 +2404,11 @@
             <w:pPr>
               <w:spacing w:before="0" w:after="0"/>
             </w:pPr>
+            <w:proofErr w:type="spellStart"/>
             <w:r>
               <w:t>DataDir</w:t>
             </w:r>
+            <w:proofErr w:type="spellEnd"/>
           </w:p>
         </w:tc>
         <w:tc>
@@ -2317,9 +2445,11 @@
             <w:pPr>
               <w:spacing w:before="0" w:after="0"/>
             </w:pPr>
+            <w:proofErr w:type="spellStart"/>
             <w:r>
               <w:t>UncompressDownloadedFiles</w:t>
             </w:r>
+            <w:proofErr w:type="spellEnd"/>
           </w:p>
         </w:tc>
         <w:tc>
@@ -2331,8 +2461,13 @@
             <w:pPr>
               <w:spacing w:before="0" w:after="0"/>
             </w:pPr>
+            <w:proofErr w:type="spellStart"/>
             <w:r>
-              <w:t xml:space="preserve">True, jestliže chceme </w:t>
+              <w:t>True</w:t>
+            </w:r>
+            <w:proofErr w:type="spellEnd"/>
+            <w:r>
+              <w:t xml:space="preserve">, jestliže chceme </w:t>
             </w:r>
             <w:r>
               <w:t>archiv</w:t>
@@ -2353,9 +2488,11 @@
             <w:pPr>
               <w:spacing w:before="0" w:after="0"/>
             </w:pPr>
+            <w:proofErr w:type="spellStart"/>
             <w:r>
               <w:t>DownloadFullDatabase</w:t>
             </w:r>
+            <w:proofErr w:type="spellEnd"/>
           </w:p>
         </w:tc>
         <w:tc>
@@ -2367,8 +2504,13 @@
             <w:pPr>
               <w:spacing w:before="0" w:after="0"/>
             </w:pPr>
+            <w:proofErr w:type="spellStart"/>
             <w:r>
-              <w:t>True, jestliže chceme pokaždé stahovat obsah celé databáze</w:t>
+              <w:t>True</w:t>
+            </w:r>
+            <w:proofErr w:type="spellEnd"/>
+            <w:r>
+              <w:t>, jestliže chceme pokaždé stahovat obsah celé databáze</w:t>
             </w:r>
           </w:p>
         </w:tc>
@@ -2383,20 +2525,27 @@
         <w:t>Adresář se staženými daty</w:t>
       </w:r>
       <w:r>
-        <w:t xml:space="preserve"> DataDir</w:t>
+        <w:t xml:space="preserve"> </w:t>
+      </w:r>
+      <w:proofErr w:type="spellStart"/>
+      <w:r>
+        <w:t>DataDir</w:t>
       </w:r>
       <w:bookmarkEnd w:id="8"/>
+      <w:proofErr w:type="spellEnd"/>
     </w:p>
     <w:p>
       <w:r>
         <w:t xml:space="preserve">Pomocí parametru </w:t>
       </w:r>
+      <w:proofErr w:type="spellStart"/>
       <w:r>
         <w:rPr>
           <w:u w:val="single"/>
         </w:rPr>
         <w:t>DataDir</w:t>
       </w:r>
+      <w:proofErr w:type="spellEnd"/>
       <w:r>
         <w:t xml:space="preserve"> určíme adresář, do kterého budou uloženy stahované soubory z VDP a další pomocné soubory pro zabezpečení stahování aktualizací.</w:t>
       </w:r>
@@ -2409,20 +2558,37 @@
       <w:r>
         <w:t xml:space="preserve">Rozbalování archivů po stažení </w:t>
       </w:r>
+      <w:proofErr w:type="spellStart"/>
       <w:r>
         <w:t>UncompressDownloadedFiles</w:t>
       </w:r>
       <w:bookmarkEnd w:id="9"/>
+      <w:proofErr w:type="spellEnd"/>
     </w:p>
     <w:p>
       <w:r>
         <w:t xml:space="preserve">Parametr </w:t>
       </w:r>
+      <w:proofErr w:type="spellStart"/>
       <w:r>
         <w:t>UncompressDownloadedFiles</w:t>
       </w:r>
-      <w:r>
-        <w:t xml:space="preserve"> umožní nastavit, že budou data z VDP po stažení rozbalena z archivu .gz do souboru XML ve výměnném formátu RÚIAN.</w:t>
+      <w:proofErr w:type="spellEnd"/>
+      <w:r>
+        <w:t xml:space="preserve"> umožní nastavit, že budou data z VDP po stažení rozbalena z </w:t>
+      </w:r>
+      <w:proofErr w:type="gramStart"/>
+      <w:r>
+        <w:t>archivu .</w:t>
+      </w:r>
+      <w:proofErr w:type="spellStart"/>
+      <w:r>
+        <w:t>gz</w:t>
+      </w:r>
+      <w:proofErr w:type="spellEnd"/>
+      <w:proofErr w:type="gramEnd"/>
+      <w:r>
+        <w:t xml:space="preserve"> do souboru XML ve výměnném formátu RÚIAN.</w:t>
       </w:r>
     </w:p>
     <w:p>
@@ -2433,10 +2599,12 @@
       <w:r>
         <w:t xml:space="preserve">Nastavení rozsahu stahování </w:t>
       </w:r>
+      <w:proofErr w:type="spellStart"/>
       <w:r>
         <w:t>DownloadFullDatabase</w:t>
       </w:r>
       <w:bookmarkEnd w:id="10"/>
+      <w:proofErr w:type="spellEnd"/>
     </w:p>
     <w:p>
       <w:r>
@@ -2453,17 +2621,27 @@
       <w:r>
         <w:t xml:space="preserve"> nastavíme pomocí parametru </w:t>
       </w:r>
+      <w:proofErr w:type="spellStart"/>
       <w:r>
         <w:rPr>
           <w:u w:val="single"/>
         </w:rPr>
         <w:t>DownloadFullDatabase</w:t>
       </w:r>
+      <w:proofErr w:type="spellEnd"/>
       <w:r>
         <w:t>. jestliže je jeho hodnota</w:t>
       </w:r>
       <w:r>
-        <w:t xml:space="preserve"> nastavena na True, tak se každý</w:t>
+        <w:t xml:space="preserve"> nastavena na </w:t>
+      </w:r>
+      <w:proofErr w:type="spellStart"/>
+      <w:r>
+        <w:t>True</w:t>
+      </w:r>
+      <w:proofErr w:type="spellEnd"/>
+      <w:r>
+        <w:t>, tak se každý</w:t>
       </w:r>
       <w:r>
         <w:t>m spuštění</w:t>
@@ -2472,13 +2650,29 @@
         <w:t>m</w:t>
       </w:r>
       <w:r>
-        <w:t xml:space="preserve"> modulu RUIANDownloader  stáhne kompletní obsah databáze RÚIAN z VDP. Jestliže </w:t>
+        <w:t xml:space="preserve"> modulu </w:t>
+      </w:r>
+      <w:proofErr w:type="spellStart"/>
+      <w:r>
+        <w:t>RUIANDownloader</w:t>
+      </w:r>
+      <w:proofErr w:type="spellEnd"/>
+      <w:r>
+        <w:t xml:space="preserve">  stáhne kompletní obsah databáze RÚIAN z VDP. Jestliže </w:t>
       </w:r>
       <w:r>
         <w:t xml:space="preserve">je hodnota nastavena </w:t>
       </w:r>
       <w:r>
-        <w:t>na False, je</w:t>
+        <w:t xml:space="preserve">na </w:t>
+      </w:r>
+      <w:proofErr w:type="spellStart"/>
+      <w:r>
+        <w:t>False</w:t>
+      </w:r>
+      <w:proofErr w:type="spellEnd"/>
+      <w:r>
+        <w:t>, je</w:t>
       </w:r>
       <w:r>
         <w:t xml:space="preserve"> nejdříve stažena celá databáze, následně</w:t>
@@ -2490,7 +2684,15 @@
         <w:t>p</w:t>
       </w:r>
       <w:r>
-        <w:t>ři každém dalším spuštění modulu RUIANDownloader se stáhne aktualizační balíček od poslední aktualizace, případně stažení celé databáze.</w:t>
+        <w:t xml:space="preserve">ři každém dalším spuštění modulu </w:t>
+      </w:r>
+      <w:proofErr w:type="spellStart"/>
+      <w:r>
+        <w:t>RUIANDownloader</w:t>
+      </w:r>
+      <w:proofErr w:type="spellEnd"/>
+      <w:r>
+        <w:t xml:space="preserve"> se stáhne aktualizační balíček od poslední aktualizace, případně stažení celé databáze.</w:t>
       </w:r>
     </w:p>
     <w:p>
@@ -2523,11 +2725,19 @@
           <w:u w:val="single"/>
         </w:rPr>
       </w:pPr>
+      <w:proofErr w:type="spellStart"/>
       <w:r>
         <w:rPr>
           <w:u w:val="single"/>
         </w:rPr>
-        <w:t>RUIANDownlaoder.cfg:</w:t>
+        <w:t>RUIANDownlaoder.cfg</w:t>
+      </w:r>
+      <w:proofErr w:type="spellEnd"/>
+      <w:r>
+        <w:rPr>
+          <w:u w:val="single"/>
+        </w:rPr>
+        <w:t>:</w:t>
       </w:r>
     </w:p>
     <w:p>
@@ -2539,17 +2749,70 @@
           <w:right w:val="single" w:sz="4" w:space="4" w:color="4F81BD" w:themeColor="accent1"/>
         </w:pBdr>
       </w:pPr>
-      <w:r>
-        <w:t>DataDir=C:\Users\raugustyn\Desktop\Euradin\</w:t>
+      <w:proofErr w:type="spellStart"/>
+      <w:r>
+        <w:t>DataDir</w:t>
+      </w:r>
+      <w:proofErr w:type="spellEnd"/>
+      <w:r>
+        <w:t>=C:\</w:t>
+      </w:r>
+      <w:proofErr w:type="spellStart"/>
+      <w:r>
+        <w:t>Users</w:t>
+      </w:r>
+      <w:proofErr w:type="spellEnd"/>
+      <w:r>
+        <w:t>\</w:t>
+      </w:r>
+      <w:proofErr w:type="spellStart"/>
+      <w:r>
+        <w:t>raugustyn</w:t>
+      </w:r>
+      <w:proofErr w:type="spellEnd"/>
+      <w:r>
+        <w:t>\Desktop\</w:t>
+      </w:r>
+      <w:proofErr w:type="spellStart"/>
+      <w:r>
+        <w:t>Euradin</w:t>
+      </w:r>
+      <w:proofErr w:type="spellEnd"/>
+      <w:r>
+        <w:t>\</w:t>
       </w:r>
       <w:r>
         <w:br/>
-        <w:t>UncompressDownloadedFiles=True</w:t>
-      </w:r>
+      </w:r>
+      <w:proofErr w:type="spellStart"/>
+      <w:r>
+        <w:t>UncompressDownloadedFiles</w:t>
+      </w:r>
+      <w:proofErr w:type="spellEnd"/>
+      <w:r>
+        <w:t>=</w:t>
+      </w:r>
+      <w:proofErr w:type="spellStart"/>
+      <w:r>
+        <w:t>True</w:t>
+      </w:r>
+      <w:proofErr w:type="spellEnd"/>
       <w:r>
         <w:br/>
-        <w:t>DownloadFullDatabase=False</w:t>
-      </w:r>
+      </w:r>
+      <w:proofErr w:type="spellStart"/>
+      <w:r>
+        <w:t>DownloadFullDatabase</w:t>
+      </w:r>
+      <w:proofErr w:type="spellEnd"/>
+      <w:r>
+        <w:t>=</w:t>
+      </w:r>
+      <w:proofErr w:type="spellStart"/>
+      <w:r>
+        <w:t>False</w:t>
+      </w:r>
+      <w:proofErr w:type="spellEnd"/>
     </w:p>
     <w:p>
       <w:pPr>
@@ -2567,7 +2830,23 @@
         <w:keepNext/>
       </w:pPr>
       <w:r>
-        <w:t xml:space="preserve">Pokud chceme modul RUIANDownlaoder.py využívat jinými knihovnami a nastavovat parametry z příkazového řádku, mají stejné názvy a hodnoty jako obsah souboru RUIANDownlaoder.cfg. Pokud parametr </w:t>
+        <w:t xml:space="preserve">Pokud chceme modul </w:t>
+      </w:r>
+      <w:proofErr w:type="spellStart"/>
+      <w:r>
+        <w:t>RUIANDownlaoder.py</w:t>
+      </w:r>
+      <w:proofErr w:type="spellEnd"/>
+      <w:r>
+        <w:t xml:space="preserve"> využívat jinými knihovnami a nastavovat parametry z příkazového řádku, mají stejné názvy a hodnoty jako obsah souboru </w:t>
+      </w:r>
+      <w:proofErr w:type="spellStart"/>
+      <w:r>
+        <w:t>RUIANDownlaoder.cfg</w:t>
+      </w:r>
+      <w:proofErr w:type="spellEnd"/>
+      <w:r>
+        <w:t xml:space="preserve">. Pokud parametr </w:t>
       </w:r>
       <w:r>
         <w:t>není</w:t>
@@ -2649,9 +2928,11 @@
               <w:keepNext/>
               <w:spacing w:before="0" w:after="0"/>
             </w:pPr>
+            <w:proofErr w:type="spellStart"/>
             <w:r>
               <w:t>DataDir</w:t>
             </w:r>
+            <w:proofErr w:type="spellEnd"/>
           </w:p>
         </w:tc>
         <w:tc>
@@ -2684,9 +2965,11 @@
               <w:keepNext/>
               <w:spacing w:before="0" w:after="0"/>
             </w:pPr>
+            <w:proofErr w:type="spellStart"/>
             <w:r>
               <w:t>UncompressDownloadedFiles</w:t>
             </w:r>
+            <w:proofErr w:type="spellEnd"/>
           </w:p>
         </w:tc>
         <w:tc>
@@ -2699,8 +2982,13 @@
               <w:keepNext/>
               <w:spacing w:before="0" w:after="0"/>
             </w:pPr>
+            <w:proofErr w:type="spellStart"/>
             <w:r>
-              <w:t>True, jestliže chceme archiv po stažení rozbalit</w:t>
+              <w:t>True</w:t>
+            </w:r>
+            <w:proofErr w:type="spellEnd"/>
+            <w:r>
+              <w:t>, jestliže chceme archiv po stažení rozbalit</w:t>
             </w:r>
           </w:p>
         </w:tc>
@@ -2716,9 +3004,11 @@
               <w:keepNext/>
               <w:spacing w:before="0" w:after="0"/>
             </w:pPr>
+            <w:proofErr w:type="spellStart"/>
             <w:r>
               <w:t>DownloadFullDatabase</w:t>
             </w:r>
+            <w:proofErr w:type="spellEnd"/>
           </w:p>
         </w:tc>
         <w:tc>
@@ -2731,8 +3021,13 @@
               <w:keepNext/>
               <w:spacing w:before="0" w:after="0"/>
             </w:pPr>
+            <w:proofErr w:type="spellStart"/>
             <w:r>
-              <w:t>True, jestliže chceme pokaždé stahovat obsah celé databáze</w:t>
+              <w:t>True</w:t>
+            </w:r>
+            <w:proofErr w:type="spellEnd"/>
+            <w:r>
+              <w:t>, jestliže chceme pokaždé stahovat obsah celé databáze</w:t>
             </w:r>
           </w:p>
         </w:tc>
@@ -2810,9 +3105,14 @@
       <w:bookmarkStart w:id="13" w:name="_Toc386609596"/>
       <w:r>
         <w:lastRenderedPageBreak/>
-        <w:t>Spouštění modulu RUIANDownloader</w:t>
+        <w:t xml:space="preserve">Spouštění modulu </w:t>
+      </w:r>
+      <w:proofErr w:type="spellStart"/>
+      <w:r>
+        <w:t>RUIANDownloader</w:t>
       </w:r>
       <w:bookmarkEnd w:id="13"/>
+      <w:proofErr w:type="spellEnd"/>
     </w:p>
     <w:p>
       <w:pPr>
@@ -2823,12 +3123,14 @@
       <w:r>
         <w:t xml:space="preserve">Modul spouštíme přímo pomocí manažera souborů, v příkazové řádce nebo můžeme vytvořit zástupce na ploše spuštěním modulu </w:t>
       </w:r>
+      <w:proofErr w:type="spellStart"/>
       <w:r>
         <w:rPr>
           <w:b/>
         </w:rPr>
         <w:t>RUIANDownloader.py</w:t>
       </w:r>
+      <w:proofErr w:type="spellEnd"/>
     </w:p>
     <w:p/>
     <w:p>
@@ -2905,10 +3207,22 @@
         <w:pStyle w:val="Nadpis2"/>
       </w:pPr>
       <w:bookmarkStart w:id="15" w:name="_Toc386609598"/>
-      <w:r>
-        <w:t>Index.html</w:t>
+      <w:proofErr w:type="gramStart"/>
+      <w:r>
+        <w:t>Index</w:t>
+      </w:r>
+      <w:proofErr w:type="gramEnd"/>
+      <w:r>
+        <w:t>.</w:t>
+      </w:r>
+      <w:proofErr w:type="spellStart"/>
+      <w:proofErr w:type="gramStart"/>
+      <w:r>
+        <w:t>html</w:t>
       </w:r>
       <w:bookmarkEnd w:id="15"/>
+      <w:proofErr w:type="spellEnd"/>
+      <w:proofErr w:type="gramEnd"/>
     </w:p>
     <w:p>
       <w:r>
@@ -2989,7 +3303,15 @@
         <w:t>Pozn.</w:t>
       </w:r>
       <w:r>
-        <w:t xml:space="preserve"> Jestliže je adresář DataDir zveřejněný na webové</w:t>
+        <w:t xml:space="preserve"> Jestliže je adresář </w:t>
+      </w:r>
+      <w:proofErr w:type="spellStart"/>
+      <w:r>
+        <w:t>DataDir</w:t>
+      </w:r>
+      <w:proofErr w:type="spellEnd"/>
+      <w:r>
+        <w:t xml:space="preserve"> zveřejněný na webové</w:t>
       </w:r>
       <w:r>
         <w:t>m</w:t>
@@ -2997,11 +3319,35 @@
       <w:r>
         <w:t xml:space="preserve"> serveru, je možné nahlížet do souboru </w:t>
       </w:r>
+      <w:proofErr w:type="gramStart"/>
       <w:r>
         <w:rPr>
           <w:i/>
         </w:rPr>
-        <w:t xml:space="preserve">index.html </w:t>
+        <w:t>index</w:t>
+      </w:r>
+      <w:proofErr w:type="gramEnd"/>
+      <w:r>
+        <w:rPr>
+          <w:i/>
+        </w:rPr>
+        <w:t>.</w:t>
+      </w:r>
+      <w:proofErr w:type="spellStart"/>
+      <w:proofErr w:type="gramStart"/>
+      <w:r>
+        <w:rPr>
+          <w:i/>
+        </w:rPr>
+        <w:t>html</w:t>
+      </w:r>
+      <w:proofErr w:type="spellEnd"/>
+      <w:proofErr w:type="gramEnd"/>
+      <w:r>
+        <w:rPr>
+          <w:i/>
+        </w:rPr>
+        <w:t xml:space="preserve"> </w:t>
       </w:r>
       <w:r>
         <w:t>bez nutnosti mít př</w:t>
@@ -3019,19 +3365,26 @@
         <w:pStyle w:val="Nadpis2"/>
       </w:pPr>
       <w:bookmarkStart w:id="16" w:name="_Toc386609599"/>
+      <w:proofErr w:type="spellStart"/>
       <w:r>
         <w:lastRenderedPageBreak/>
         <w:t>RUIANDownlaoder.log</w:t>
       </w:r>
       <w:bookmarkEnd w:id="16"/>
+      <w:proofErr w:type="spellEnd"/>
     </w:p>
     <w:p>
       <w:pPr>
         <w:keepNext/>
       </w:pPr>
       <w:r>
-        <w:t>Tento soubor je generován v adresáři RUIANDownloader</w:t>
-      </w:r>
+        <w:t xml:space="preserve">Tento soubor je generován v adresáři </w:t>
+      </w:r>
+      <w:proofErr w:type="spellStart"/>
+      <w:r>
+        <w:t>RUIANDownloader</w:t>
+      </w:r>
+      <w:proofErr w:type="spellEnd"/>
       <w:r>
         <w:t xml:space="preserve"> a obsahuje podrobný výpis stah</w:t>
       </w:r>
@@ -3128,11 +3481,19 @@
       <w:r>
         <w:t xml:space="preserve"> Příslušný soubor </w:t>
       </w:r>
+      <w:proofErr w:type="spellStart"/>
       <w:r>
         <w:rPr>
           <w:i/>
         </w:rPr>
-        <w:t xml:space="preserve">RUIANDownload.log </w:t>
+        <w:t>RUIANDownload.log</w:t>
+      </w:r>
+      <w:proofErr w:type="spellEnd"/>
+      <w:r>
+        <w:rPr>
+          <w:i/>
+        </w:rPr>
+        <w:t xml:space="preserve"> </w:t>
       </w:r>
       <w:r>
         <w:t>se po opětovném spuštění stahování a aktualizací</w:t>
@@ -3232,12 +3593,14 @@
           </w:tcPr>
           <w:p>
             <w:hyperlink r:id="rId18" w:history="1">
+              <w:proofErr w:type="spellStart"/>
               <w:r>
                 <w:rPr>
                   <w:rStyle w:val="Hypertextovodkaz"/>
                 </w:rPr>
                 <w:t>OpenSource</w:t>
               </w:r>
+              <w:proofErr w:type="spellEnd"/>
             </w:hyperlink>
           </w:p>
         </w:tc>
@@ -3246,12 +3609,19 @@
             <w:tcW w:w="7380" w:type="dxa"/>
           </w:tcPr>
           <w:p>
+            <w:proofErr w:type="spellStart"/>
             <w:r>
-              <w:t xml:space="preserve">OpenSource Software </w:t>
+              <w:t>OpenSource</w:t>
             </w:r>
+            <w:proofErr w:type="spellEnd"/>
+            <w:r>
+              <w:t xml:space="preserve"> Software </w:t>
+            </w:r>
+            <w:proofErr w:type="spellStart"/>
             <w:r>
               <w:t>Initiative</w:t>
             </w:r>
+            <w:proofErr w:type="spellEnd"/>
           </w:p>
         </w:tc>
       </w:tr>
@@ -3402,7 +3772,7 @@
         <w:sz w:val="18"/>
         <w:szCs w:val="18"/>
       </w:rPr>
-      <w:t>9</w:t>
+      <w:t>3</w:t>
     </w:r>
     <w:r>
       <w:rPr>
@@ -3556,7 +3926,7 @@
                   <a:blip r:embed="rId1">
                     <a:extLst>
                       <a:ext uri="{28A0092B-C50C-407E-A947-70E740481C1C}">
-                        <a14:useLocalDpi xmlns:a14="http://schemas.microsoft.com/office/drawing/2010/main" xmlns:wps="http://schemas.microsoft.com/office/word/2010/wordprocessingShape" xmlns:wpi="http://schemas.microsoft.com/office/word/2010/wordprocessingInk" xmlns:wpg="http://schemas.microsoft.com/office/word/2010/wordprocessingGroup" xmlns:w14="http://schemas.microsoft.com/office/word/2010/wordml" xmlns:w="http://schemas.openxmlformats.org/wordprocessingml/2006/main" xmlns:w10="urn:schemas-microsoft-com:office:word" xmlns:wp14="http://schemas.microsoft.com/office/word/2010/wordprocessingDrawing" xmlns:v="urn:schemas-microsoft-com:vml" xmlns:o="urn:schemas-microsoft-com:office:office" xmlns:mc="http://schemas.openxmlformats.org/markup-compatibility/2006" xmlns:wpc="http://schemas.microsoft.com/office/word/2010/wordprocessingCanvas" xmlns="" val="0"/>
+                        <a14:useLocalDpi xmlns="" xmlns:wpc="http://schemas.microsoft.com/office/word/2010/wordprocessingCanvas" xmlns:mc="http://schemas.openxmlformats.org/markup-compatibility/2006" xmlns:o="urn:schemas-microsoft-com:office:office" xmlns:v="urn:schemas-microsoft-com:vml" xmlns:wp14="http://schemas.microsoft.com/office/word/2010/wordprocessingDrawing" xmlns:w10="urn:schemas-microsoft-com:office:word" xmlns:w="http://schemas.openxmlformats.org/wordprocessingml/2006/main" xmlns:w14="http://schemas.microsoft.com/office/word/2010/wordml" xmlns:wpg="http://schemas.microsoft.com/office/word/2010/wordprocessingGroup" xmlns:wpi="http://schemas.microsoft.com/office/word/2010/wordprocessingInk" xmlns:wps="http://schemas.microsoft.com/office/word/2010/wordprocessingShape" xmlns:a14="http://schemas.microsoft.com/office/drawing/2010/main" val="0"/>
                       </a:ext>
                     </a:extLst>
                   </a:blip>
@@ -3618,7 +3988,7 @@
                   <a:blip r:embed="rId1">
                     <a:extLst>
                       <a:ext uri="{28A0092B-C50C-407E-A947-70E740481C1C}">
-                        <a14:useLocalDpi xmlns:a14="http://schemas.microsoft.com/office/drawing/2010/main" xmlns:wps="http://schemas.microsoft.com/office/word/2010/wordprocessingShape" xmlns:wpi="http://schemas.microsoft.com/office/word/2010/wordprocessingInk" xmlns:wpg="http://schemas.microsoft.com/office/word/2010/wordprocessingGroup" xmlns:w14="http://schemas.microsoft.com/office/word/2010/wordml" xmlns:w="http://schemas.openxmlformats.org/wordprocessingml/2006/main" xmlns:w10="urn:schemas-microsoft-com:office:word" xmlns:wp14="http://schemas.microsoft.com/office/word/2010/wordprocessingDrawing" xmlns:v="urn:schemas-microsoft-com:vml" xmlns:o="urn:schemas-microsoft-com:office:office" xmlns:mc="http://schemas.openxmlformats.org/markup-compatibility/2006" xmlns:wpc="http://schemas.microsoft.com/office/word/2010/wordprocessingCanvas" xmlns="" val="0"/>
+                        <a14:useLocalDpi xmlns="" xmlns:wpc="http://schemas.microsoft.com/office/word/2010/wordprocessingCanvas" xmlns:mc="http://schemas.openxmlformats.org/markup-compatibility/2006" xmlns:o="urn:schemas-microsoft-com:office:office" xmlns:v="urn:schemas-microsoft-com:vml" xmlns:wp14="http://schemas.microsoft.com/office/word/2010/wordprocessingDrawing" xmlns:w10="urn:schemas-microsoft-com:office:word" xmlns:w="http://schemas.openxmlformats.org/wordprocessingml/2006/main" xmlns:w14="http://schemas.microsoft.com/office/word/2010/wordml" xmlns:wpg="http://schemas.microsoft.com/office/word/2010/wordprocessingGroup" xmlns:wpi="http://schemas.microsoft.com/office/word/2010/wordprocessingInk" xmlns:wps="http://schemas.microsoft.com/office/word/2010/wordprocessingShape" xmlns:a14="http://schemas.microsoft.com/office/drawing/2010/main" val="0"/>
                       </a:ext>
                     </a:extLst>
                   </a:blip>
@@ -8074,6 +8444,7 @@
     <w:rsid w:val="005C46CE"/>
     <w:rsid w:val="00681605"/>
     <w:rsid w:val="0069489F"/>
+    <w:rsid w:val="0069676D"/>
     <w:rsid w:val="008E3E5C"/>
     <w:rsid w:val="009525F1"/>
     <w:rsid w:val="009627FA"/>
@@ -8096,10 +8467,10 @@
     <m:intLim m:val="subSup"/>
     <m:naryLim m:val="undOvr"/>
   </m:mathPr>
-  <w:themeFontLang w:val="en-US"/>
+  <w:themeFontLang w:val="cs-CZ"/>
   <w:clrSchemeMapping w:bg1="light1" w:t1="dark1" w:bg2="light2" w:t2="dark2" w:accent1="accent1" w:accent2="accent2" w:accent3="accent3" w:accent4="accent4" w:accent5="accent5" w:accent6="accent6" w:hyperlink="hyperlink" w:followedHyperlink="followedHyperlink"/>
   <w:decimalSymbol w:val=","/>
-  <w:listSeparator w:val=";"/>
+  <w:listSeparator w:val=","/>
 </w:settings>
 </file>
 
@@ -8627,7 +8998,7 @@
 </file>
 
 <file path=customXml/itemProps1.xml><?xml version="1.0" encoding="utf-8"?>
-<ds:datastoreItem xmlns:ds="http://schemas.openxmlformats.org/officeDocument/2006/customXml" ds:itemID="{851DE745-D632-4189-8D7C-B3EA3181171B}">
+<ds:datastoreItem xmlns:ds="http://schemas.openxmlformats.org/officeDocument/2006/customXml" ds:itemID="{BF39BE41-ACEC-4F53-B2F3-1700713CD4D3}">
   <ds:schemaRefs>
     <ds:schemaRef ds:uri="http://schemas.openxmlformats.org/officeDocument/2006/bibliography"/>
   </ds:schemaRefs>

</xml_diff>

<commit_message>
Dokumentace po jayzkové korektuře.
</commit_message>
<xml_diff>
--- a/RUIANDownloader/RUIANDownloader.docx
+++ b/RUIANDownloader/RUIANDownloader.docx
@@ -1896,7 +1896,6 @@
       <w:r>
         <w:rPr>
           <w:noProof/>
-          <w:lang w:val="en-US" w:eastAsia="en-US"/>
         </w:rPr>
         <w:drawing>
           <wp:inline distT="0" distB="0" distL="0" distR="0">
@@ -2027,21 +2026,7 @@
             <w:rStyle w:val="Hypertextovodkaz"/>
             <w:lang w:val="en-US"/>
           </w:rPr>
-          <w:t>https://github.com/vugt</w:t>
-        </w:r>
-        <w:r>
-          <w:rPr>
-            <w:rStyle w:val="Hypertextovodkaz"/>
-            <w:lang w:val="en-US"/>
-          </w:rPr>
-          <w:t>k</w:t>
-        </w:r>
-        <w:r>
-          <w:rPr>
-            <w:rStyle w:val="Hypertextovodkaz"/>
-            <w:lang w:val="en-US"/>
-          </w:rPr>
-          <w:t>21/RUIANToolbox/archive/master.zip</w:t>
+          <w:t>https://github.com/vugtk21/RUIANToolbox/archive/master.zip</w:t>
         </w:r>
       </w:hyperlink>
       <w:r>
@@ -2938,7 +2923,13 @@
       </w:r>
       <w:proofErr w:type="spellEnd"/>
       <w:r>
-        <w:t xml:space="preserve"> se stáhne aktualizační balíček od poslední aktualizace, případně stažení celé databáze.</w:t>
+        <w:t xml:space="preserve"> se stáhne aktualizační balíček od poslední aktualizace, případně </w:t>
+      </w:r>
+      <w:r>
+        <w:t xml:space="preserve">dojde ke </w:t>
+      </w:r>
+      <w:r>
+        <w:t>stažení celé databáze.</w:t>
       </w:r>
     </w:p>
     <w:p>
@@ -2946,13 +2937,16 @@
         <w:pStyle w:val="Nadpis2"/>
       </w:pPr>
       <w:bookmarkStart w:id="11" w:name="_Toc389079823"/>
-      <w:proofErr w:type="spellStart"/>
-      <w:r>
-        <w:t>Spouštení</w:t>
-      </w:r>
-      <w:proofErr w:type="spellEnd"/>
-      <w:r>
-        <w:t xml:space="preserve"> importu do databáze </w:t>
+      <w:r>
+        <w:t>Spoušt</w:t>
+      </w:r>
+      <w:ins w:id="12" w:author="Matesova" w:date="2014-05-29T07:16:00Z">
+        <w:r>
+          <w:t>ě</w:t>
+        </w:r>
+      </w:ins>
+      <w:r>
+        <w:t xml:space="preserve">ní importu do databáze </w:t>
       </w:r>
       <w:proofErr w:type="spellStart"/>
       <w:r>
@@ -2971,7 +2965,10 @@
       </w:r>
       <w:proofErr w:type="spellEnd"/>
       <w:r>
-        <w:t xml:space="preserve"> způsobí, že se po stažení souborů vyvolá program RUIAN </w:t>
+        <w:t xml:space="preserve"> způsobí, že se po stažení souborů vyvolá program </w:t>
+      </w:r>
+      <w:r>
+        <w:t xml:space="preserve">RÚIAN </w:t>
       </w:r>
       <w:proofErr w:type="spellStart"/>
       <w:r>
@@ -2986,7 +2983,7 @@
       <w:pPr>
         <w:pStyle w:val="Nadpis2"/>
       </w:pPr>
-      <w:bookmarkStart w:id="12" w:name="_Toc389079824"/>
+      <w:bookmarkStart w:id="13" w:name="_Toc389079824"/>
       <w:r>
         <w:t xml:space="preserve">Automatické spouštění jednou denně </w:t>
       </w:r>
@@ -2994,23 +2991,37 @@
       <w:r>
         <w:t>AutomaticDownloadTime</w:t>
       </w:r>
-      <w:bookmarkEnd w:id="12"/>
+      <w:bookmarkEnd w:id="13"/>
       <w:proofErr w:type="spellEnd"/>
     </w:p>
     <w:p>
       <w:r>
-        <w:t>Data RUIAN se aktualizují jednou denně, proto je vhodné databázi jednou denně aktualizovat. Pokud není hodnota tohoto parametru nastaveno, nebude se aktualizace provádět.</w:t>
+        <w:t>Data R</w:t>
+      </w:r>
+      <w:ins w:id="14" w:author="Matesova" w:date="2014-05-29T07:22:00Z">
+        <w:r>
+          <w:t>Ú</w:t>
+        </w:r>
+      </w:ins>
+      <w:r>
+        <w:t xml:space="preserve">IAN se aktualizují jednou denně, proto je vhodné databázi jednou denně aktualizovat. Pokud není hodnota tohoto parametru </w:t>
+      </w:r>
+      <w:r>
+        <w:t>nastavena</w:t>
+      </w:r>
+      <w:r>
+        <w:t>, nebude se aktualizace provádět.</w:t>
       </w:r>
     </w:p>
     <w:p>
       <w:pPr>
         <w:pStyle w:val="Nadpis2"/>
       </w:pPr>
-      <w:bookmarkStart w:id="13" w:name="_Toc389079825"/>
+      <w:bookmarkStart w:id="15" w:name="_Toc389079825"/>
       <w:r>
         <w:t>Příklad nastaveného konfiguračního souboru</w:t>
       </w:r>
-      <w:bookmarkEnd w:id="13"/>
+      <w:bookmarkEnd w:id="15"/>
     </w:p>
     <w:p>
       <w:pPr>
@@ -3176,11 +3187,11 @@
       <w:pPr>
         <w:pStyle w:val="Nadpis2"/>
       </w:pPr>
-      <w:bookmarkStart w:id="14" w:name="_Toc389079826"/>
+      <w:bookmarkStart w:id="16" w:name="_Toc389079826"/>
       <w:r>
         <w:t>Nastavení parametrů v příkazovém řádku</w:t>
       </w:r>
-      <w:bookmarkEnd w:id="14"/>
+      <w:bookmarkEnd w:id="16"/>
     </w:p>
     <w:p>
       <w:pPr>
@@ -3500,7 +3511,6 @@
       <w:r>
         <w:rPr>
           <w:noProof/>
-          <w:lang w:val="en-US" w:eastAsia="en-US"/>
         </w:rPr>
         <w:drawing>
           <wp:inline distT="0" distB="0" distL="0" distR="0">
@@ -3553,7 +3563,7 @@
       <w:pPr>
         <w:pStyle w:val="Nadpis1"/>
       </w:pPr>
-      <w:bookmarkStart w:id="15" w:name="_Toc389079827"/>
+      <w:bookmarkStart w:id="17" w:name="_Toc389079827"/>
       <w:r>
         <w:lastRenderedPageBreak/>
         <w:t xml:space="preserve">Spouštění modulu </w:t>
@@ -3562,7 +3572,7 @@
       <w:r>
         <w:t>RUIANDownloader</w:t>
       </w:r>
-      <w:bookmarkEnd w:id="15"/>
+      <w:bookmarkEnd w:id="17"/>
       <w:proofErr w:type="spellEnd"/>
     </w:p>
     <w:p>
@@ -3572,7 +3582,7 @@
         </w:rPr>
       </w:pPr>
       <w:r>
-        <w:t xml:space="preserve">Modul spouštíme přímo pomocí manažera souborů, v příkazové řádce nebo můžeme vytvořit zástupce na ploše spuštěním modulu </w:t>
+        <w:t xml:space="preserve">Modul spouštíme přímo pomocí manažera souborů v příkazové řádce nebo můžeme vytvořit zástupce na ploše spuštěním modulu </w:t>
       </w:r>
       <w:proofErr w:type="spellStart"/>
       <w:r>
@@ -3588,7 +3598,6 @@
       <w:r>
         <w:rPr>
           <w:noProof/>
-          <w:lang w:val="en-US" w:eastAsia="en-US"/>
         </w:rPr>
         <w:drawing>
           <wp:inline distT="0" distB="0" distL="0" distR="0">
@@ -3641,7 +3650,7 @@
       <w:pPr>
         <w:pStyle w:val="Nadpis1"/>
       </w:pPr>
-      <w:bookmarkStart w:id="16" w:name="_Toc389079828"/>
+      <w:bookmarkStart w:id="18" w:name="_Toc389079828"/>
       <w:r>
         <w:lastRenderedPageBreak/>
         <w:t xml:space="preserve">Informace o výsledcích </w:t>
@@ -3652,13 +3661,13 @@
       <w:r>
         <w:t>stahování</w:t>
       </w:r>
-      <w:bookmarkEnd w:id="16"/>
+      <w:bookmarkEnd w:id="18"/>
     </w:p>
     <w:p>
       <w:pPr>
         <w:pStyle w:val="Nadpis2"/>
       </w:pPr>
-      <w:bookmarkStart w:id="17" w:name="_Toc389079829"/>
+      <w:bookmarkStart w:id="19" w:name="_Toc389079829"/>
       <w:r>
         <w:t>Index.</w:t>
       </w:r>
@@ -3666,7 +3675,7 @@
       <w:r>
         <w:t>html</w:t>
       </w:r>
-      <w:bookmarkEnd w:id="17"/>
+      <w:bookmarkEnd w:id="19"/>
       <w:proofErr w:type="spellEnd"/>
     </w:p>
     <w:p>
@@ -3682,7 +3691,6 @@
       <w:r>
         <w:rPr>
           <w:noProof/>
-          <w:lang w:val="en-US" w:eastAsia="en-US"/>
         </w:rPr>
         <w:drawing>
           <wp:inline distT="0" distB="0" distL="0" distR="0">
@@ -3803,13 +3811,13 @@
       <w:pPr>
         <w:pStyle w:val="Nadpis2"/>
       </w:pPr>
-      <w:bookmarkStart w:id="18" w:name="_Toc389079830"/>
+      <w:bookmarkStart w:id="20" w:name="_Toc389079830"/>
       <w:proofErr w:type="spellStart"/>
       <w:r>
         <w:lastRenderedPageBreak/>
         <w:t>RUIANDownlaoder.log</w:t>
       </w:r>
-      <w:bookmarkEnd w:id="18"/>
+      <w:bookmarkEnd w:id="20"/>
       <w:proofErr w:type="spellEnd"/>
     </w:p>
     <w:p>
@@ -3846,7 +3854,6 @@
       <w:r>
         <w:rPr>
           <w:noProof/>
-          <w:lang w:val="en-US" w:eastAsia="en-US"/>
         </w:rPr>
         <w:drawing>
           <wp:inline distT="0" distB="0" distL="0" distR="0">
@@ -3947,12 +3954,12 @@
       <w:pPr>
         <w:pStyle w:val="Nadpis1"/>
       </w:pPr>
-      <w:bookmarkStart w:id="19" w:name="_Toc389079831"/>
+      <w:bookmarkStart w:id="21" w:name="_Toc389079831"/>
       <w:r>
         <w:lastRenderedPageBreak/>
         <w:t>Použité zkratky</w:t>
       </w:r>
-      <w:bookmarkEnd w:id="19"/>
+      <w:bookmarkEnd w:id="21"/>
     </w:p>
     <w:tbl>
       <w:tblPr>
@@ -4212,7 +4219,7 @@
         <w:sz w:val="18"/>
         <w:szCs w:val="18"/>
       </w:rPr>
-      <w:t>10</w:t>
+      <w:t>6</w:t>
     </w:r>
     <w:r>
       <w:rPr>
@@ -4336,7 +4343,6 @@
       <w:rPr>
         <w:noProof/>
         <w:szCs w:val="28"/>
-        <w:lang w:val="en-US" w:eastAsia="en-US"/>
       </w:rPr>
       <w:drawing>
         <wp:anchor distT="0" distB="0" distL="114300" distR="114300" simplePos="0" relativeHeight="251660288" behindDoc="1" locked="0" layoutInCell="1" allowOverlap="1">
@@ -4399,7 +4405,6 @@
       <w:rPr>
         <w:noProof/>
         <w:szCs w:val="28"/>
-        <w:lang w:val="en-US" w:eastAsia="en-US"/>
       </w:rPr>
       <w:drawing>
         <wp:anchor distT="0" distB="0" distL="114300" distR="114300" simplePos="0" relativeHeight="251658240" behindDoc="1" locked="0" layoutInCell="1" allowOverlap="1">
@@ -8799,10 +8804,10 @@
 <w:fonts xmlns:r="http://schemas.openxmlformats.org/officeDocument/2006/relationships" xmlns:w="http://schemas.openxmlformats.org/wordprocessingml/2006/main">
   <w:font w:name="Times New Roman">
     <w:panose1 w:val="02020603050405020304"/>
-    <w:charset w:val="00"/>
+    <w:charset w:val="EE"/>
     <w:family w:val="roman"/>
     <w:pitch w:val="variable"/>
-    <w:sig w:usb0="E0002AFF" w:usb1="C0007843" w:usb2="00000009" w:usb3="00000000" w:csb0="000001FF" w:csb1="00000000"/>
+    <w:sig w:usb0="E0002AFF" w:usb1="C0007841" w:usb2="00000009" w:usb3="00000000" w:csb0="000001FF" w:csb1="00000000"/>
   </w:font>
   <w:font w:name="Symbol">
     <w:panose1 w:val="05050102010706020507"/>
@@ -8813,7 +8818,7 @@
   </w:font>
   <w:font w:name="Courier New">
     <w:panose1 w:val="02070309020205020404"/>
-    <w:charset w:val="00"/>
+    <w:charset w:val="EE"/>
     <w:family w:val="modern"/>
     <w:pitch w:val="fixed"/>
     <w:sig w:usb0="E0002AFF" w:usb1="C0007843" w:usb2="00000009" w:usb3="00000000" w:csb0="000001FF" w:csb1="00000000"/>
@@ -8827,36 +8832,35 @@
   </w:font>
   <w:font w:name="Arial">
     <w:panose1 w:val="020B0604020202020204"/>
-    <w:charset w:val="00"/>
+    <w:charset w:val="EE"/>
     <w:family w:val="swiss"/>
     <w:pitch w:val="variable"/>
     <w:sig w:usb0="E0002AFF" w:usb1="C0007843" w:usb2="00000009" w:usb3="00000000" w:csb0="000001FF" w:csb1="00000000"/>
   </w:font>
   <w:font w:name="Verdana">
     <w:panose1 w:val="020B0604030504040204"/>
-    <w:charset w:val="00"/>
+    <w:charset w:val="EE"/>
     <w:family w:val="swiss"/>
     <w:pitch w:val="variable"/>
     <w:sig w:usb0="A10006FF" w:usb1="4000205B" w:usb2="00000010" w:usb3="00000000" w:csb0="0000019F" w:csb1="00000000"/>
   </w:font>
   <w:font w:name="Tahoma">
     <w:panose1 w:val="020B0604030504040204"/>
-    <w:charset w:val="00"/>
+    <w:charset w:val="EE"/>
     <w:family w:val="swiss"/>
-    <w:notTrueType/>
     <w:pitch w:val="variable"/>
-    <w:sig w:usb0="00000003" w:usb1="00000000" w:usb2="00000000" w:usb3="00000000" w:csb0="00000001" w:csb1="00000000"/>
+    <w:sig w:usb0="E1002EFF" w:usb1="C000605B" w:usb2="00000029" w:usb3="00000000" w:csb0="000101FF" w:csb1="00000000"/>
   </w:font>
   <w:font w:name="Calibri">
     <w:panose1 w:val="020F0502020204030204"/>
-    <w:charset w:val="00"/>
+    <w:charset w:val="EE"/>
     <w:family w:val="swiss"/>
     <w:pitch w:val="variable"/>
     <w:sig w:usb0="E00002FF" w:usb1="4000ACFF" w:usb2="00000001" w:usb3="00000000" w:csb0="0000019F" w:csb1="00000000"/>
   </w:font>
   <w:font w:name="Cambria">
     <w:panose1 w:val="02040503050406030204"/>
-    <w:charset w:val="00"/>
+    <w:charset w:val="EE"/>
     <w:family w:val="roman"/>
     <w:pitch w:val="variable"/>
     <w:sig w:usb0="E00002FF" w:usb1="400004FF" w:usb2="00000000" w:usb3="00000000" w:csb0="0000019F" w:csb1="00000000"/>
@@ -8877,6 +8881,7 @@
     <w:rsidRoot w:val="00540D9C"/>
     <w:rsid w:val="00077485"/>
     <w:rsid w:val="00095030"/>
+    <w:rsid w:val="00135D24"/>
     <w:rsid w:val="001A47A4"/>
     <w:rsid w:val="002C23DB"/>
     <w:rsid w:val="00313905"/>
@@ -8893,6 +8898,7 @@
     <w:rsid w:val="00B57C94"/>
     <w:rsid w:val="00B60EFC"/>
     <w:rsid w:val="00B85A66"/>
+    <w:rsid w:val="00CA45A1"/>
     <w:rsid w:val="00E2052F"/>
     <w:rsid w:val="00E463A2"/>
     <w:rsid w:val="00E47C7D"/>
@@ -8910,10 +8916,10 @@
     <m:intLim m:val="subSup"/>
     <m:naryLim m:val="undOvr"/>
   </m:mathPr>
-  <w:themeFontLang w:val="en-US"/>
+  <w:themeFontLang w:val="cs-CZ"/>
   <w:clrSchemeMapping w:bg1="light1" w:t1="dark1" w:bg2="light2" w:t2="dark2" w:accent1="accent1" w:accent2="accent2" w:accent3="accent3" w:accent4="accent4" w:accent5="accent5" w:accent6="accent6" w:hyperlink="hyperlink" w:followedHyperlink="followedHyperlink"/>
-  <w:decimalSymbol w:val="."/>
-  <w:listSeparator w:val=","/>
+  <w:decimalSymbol w:val=","/>
+  <w:listSeparator w:val=";"/>
 </w:settings>
 </file>
 
@@ -9441,7 +9447,7 @@
 </file>
 
 <file path=customXml/itemProps1.xml><?xml version="1.0" encoding="utf-8"?>
-<ds:datastoreItem xmlns:ds="http://schemas.openxmlformats.org/officeDocument/2006/customXml" ds:itemID="{C2658B2A-CA90-4497-9725-85DAAA01BB24}">
+<ds:datastoreItem xmlns:ds="http://schemas.openxmlformats.org/officeDocument/2006/customXml" ds:itemID="{7A49D9CC-6B8B-46D1-8444-E22AD2CE9897}">
   <ds:schemaRefs>
     <ds:schemaRef ds:uri="http://schemas.openxmlformats.org/officeDocument/2006/bibliography"/>
   </ds:schemaRefs>

</xml_diff>

<commit_message>
Oprava nalezení SharedTools pro services.
</commit_message>
<xml_diff>
--- a/RUIANDownloader/RUIANDownloader.docx
+++ b/RUIANDownloader/RUIANDownloader.docx
@@ -527,7 +527,7 @@
       <w:r>
         <w:fldChar w:fldCharType="separate"/>
       </w:r>
-      <w:hyperlink w:anchor="_Toc389079815" w:history="1">
+      <w:hyperlink w:anchor="_Toc400881894" w:history="1">
         <w:r>
           <w:rPr>
             <w:rStyle w:val="Hypertextovodkaz"/>
@@ -554,7 +554,7 @@
             <w:noProof/>
             <w:webHidden/>
           </w:rPr>
-          <w:instrText xml:space="preserve"> PAGEREF _Toc389079815 \h </w:instrText>
+          <w:instrText xml:space="preserve"> PAGEREF _Toc400881894 \h </w:instrText>
         </w:r>
         <w:r>
           <w:rPr>
@@ -600,7 +600,7 @@
           <w:lang w:val="en-US" w:eastAsia="en-US"/>
         </w:rPr>
       </w:pPr>
-      <w:hyperlink w:anchor="_Toc389079816" w:history="1">
+      <w:hyperlink w:anchor="_Toc400881895" w:history="1">
         <w:r>
           <w:rPr>
             <w:rStyle w:val="Hypertextovodkaz"/>
@@ -627,7 +627,7 @@
             <w:noProof/>
             <w:webHidden/>
           </w:rPr>
-          <w:instrText xml:space="preserve"> PAGEREF _Toc389079816 \h </w:instrText>
+          <w:instrText xml:space="preserve"> PAGEREF _Toc400881895 \h </w:instrText>
         </w:r>
         <w:r>
           <w:rPr>
@@ -673,7 +673,7 @@
           <w:lang w:val="en-US" w:eastAsia="en-US"/>
         </w:rPr>
       </w:pPr>
-      <w:hyperlink w:anchor="_Toc389079817" w:history="1">
+      <w:hyperlink w:anchor="_Toc400881896" w:history="1">
         <w:r>
           <w:rPr>
             <w:rStyle w:val="Hypertextovodkaz"/>
@@ -700,7 +700,7 @@
             <w:noProof/>
             <w:webHidden/>
           </w:rPr>
-          <w:instrText xml:space="preserve"> PAGEREF _Toc389079817 \h </w:instrText>
+          <w:instrText xml:space="preserve"> PAGEREF _Toc400881896 \h </w:instrText>
         </w:r>
         <w:r>
           <w:rPr>
@@ -746,7 +746,7 @@
           <w:lang w:val="en-US" w:eastAsia="en-US"/>
         </w:rPr>
       </w:pPr>
-      <w:hyperlink w:anchor="_Toc389079818" w:history="1">
+      <w:hyperlink w:anchor="_Toc400881897" w:history="1">
         <w:r>
           <w:rPr>
             <w:rStyle w:val="Hypertextovodkaz"/>
@@ -773,7 +773,7 @@
             <w:noProof/>
             <w:webHidden/>
           </w:rPr>
-          <w:instrText xml:space="preserve"> PAGEREF _Toc389079818 \h </w:instrText>
+          <w:instrText xml:space="preserve"> PAGEREF _Toc400881897 \h </w:instrText>
         </w:r>
         <w:r>
           <w:rPr>
@@ -819,7 +819,7 @@
           <w:lang w:val="en-US" w:eastAsia="en-US"/>
         </w:rPr>
       </w:pPr>
-      <w:hyperlink w:anchor="_Toc389079819" w:history="1">
+      <w:hyperlink w:anchor="_Toc400881898" w:history="1">
         <w:r>
           <w:rPr>
             <w:rStyle w:val="Hypertextovodkaz"/>
@@ -846,7 +846,7 @@
             <w:noProof/>
             <w:webHidden/>
           </w:rPr>
-          <w:instrText xml:space="preserve"> PAGEREF _Toc389079819 \h </w:instrText>
+          <w:instrText xml:space="preserve"> PAGEREF _Toc400881898 \h </w:instrText>
         </w:r>
         <w:r>
           <w:rPr>
@@ -892,7 +892,7 @@
           <w:lang w:val="en-US" w:eastAsia="en-US"/>
         </w:rPr>
       </w:pPr>
-      <w:hyperlink w:anchor="_Toc389079820" w:history="1">
+      <w:hyperlink w:anchor="_Toc400881899" w:history="1">
         <w:r>
           <w:rPr>
             <w:rStyle w:val="Hypertextovodkaz"/>
@@ -919,7 +919,7 @@
             <w:noProof/>
             <w:webHidden/>
           </w:rPr>
-          <w:instrText xml:space="preserve"> PAGEREF _Toc389079820 \h </w:instrText>
+          <w:instrText xml:space="preserve"> PAGEREF _Toc400881899 \h </w:instrText>
         </w:r>
         <w:r>
           <w:rPr>
@@ -965,7 +965,7 @@
           <w:lang w:val="en-US" w:eastAsia="en-US"/>
         </w:rPr>
       </w:pPr>
-      <w:hyperlink w:anchor="_Toc389079821" w:history="1">
+      <w:hyperlink w:anchor="_Toc400881900" w:history="1">
         <w:r>
           <w:rPr>
             <w:rStyle w:val="Hypertextovodkaz"/>
@@ -992,7 +992,7 @@
             <w:noProof/>
             <w:webHidden/>
           </w:rPr>
-          <w:instrText xml:space="preserve"> PAGEREF _Toc389079821 \h </w:instrText>
+          <w:instrText xml:space="preserve"> PAGEREF _Toc400881900 \h </w:instrText>
         </w:r>
         <w:r>
           <w:rPr>
@@ -1038,7 +1038,7 @@
           <w:lang w:val="en-US" w:eastAsia="en-US"/>
         </w:rPr>
       </w:pPr>
-      <w:hyperlink w:anchor="_Toc389079822" w:history="1">
+      <w:hyperlink w:anchor="_Toc400881901" w:history="1">
         <w:r>
           <w:rPr>
             <w:rStyle w:val="Hypertextovodkaz"/>
@@ -1065,7 +1065,7 @@
             <w:noProof/>
             <w:webHidden/>
           </w:rPr>
-          <w:instrText xml:space="preserve"> PAGEREF _Toc389079822 \h </w:instrText>
+          <w:instrText xml:space="preserve"> PAGEREF _Toc400881901 \h </w:instrText>
         </w:r>
         <w:r>
           <w:rPr>
@@ -1111,13 +1111,13 @@
           <w:lang w:val="en-US" w:eastAsia="en-US"/>
         </w:rPr>
       </w:pPr>
-      <w:hyperlink w:anchor="_Toc389079823" w:history="1">
+      <w:hyperlink w:anchor="_Toc400881902" w:history="1">
         <w:r>
           <w:rPr>
             <w:rStyle w:val="Hypertextovodkaz"/>
             <w:noProof/>
           </w:rPr>
-          <w:t>Spouštení importu do databáze RunImporter</w:t>
+          <w:t>Spouštění importu do databáze RunImporter</w:t>
         </w:r>
         <w:r>
           <w:rPr>
@@ -1138,7 +1138,7 @@
             <w:noProof/>
             <w:webHidden/>
           </w:rPr>
-          <w:instrText xml:space="preserve"> PAGEREF _Toc389079823 \h </w:instrText>
+          <w:instrText xml:space="preserve"> PAGEREF _Toc400881902 \h </w:instrText>
         </w:r>
         <w:r>
           <w:rPr>
@@ -1184,7 +1184,7 @@
           <w:lang w:val="en-US" w:eastAsia="en-US"/>
         </w:rPr>
       </w:pPr>
-      <w:hyperlink w:anchor="_Toc389079824" w:history="1">
+      <w:hyperlink w:anchor="_Toc400881903" w:history="1">
         <w:r>
           <w:rPr>
             <w:rStyle w:val="Hypertextovodkaz"/>
@@ -1211,7 +1211,7 @@
             <w:noProof/>
             <w:webHidden/>
           </w:rPr>
-          <w:instrText xml:space="preserve"> PAGEREF _Toc389079824 \h </w:instrText>
+          <w:instrText xml:space="preserve"> PAGEREF _Toc400881903 \h </w:instrText>
         </w:r>
         <w:r>
           <w:rPr>
@@ -1257,13 +1257,13 @@
           <w:lang w:val="en-US" w:eastAsia="en-US"/>
         </w:rPr>
       </w:pPr>
-      <w:hyperlink w:anchor="_Toc389079825" w:history="1">
+      <w:hyperlink w:anchor="_Toc400881904" w:history="1">
         <w:r>
           <w:rPr>
             <w:rStyle w:val="Hypertextovodkaz"/>
             <w:noProof/>
           </w:rPr>
-          <w:t>Příklad nastaveného konfiguračního souboru</w:t>
+          <w:t>Zamezení načítání historických dat IgnoreHistoricalData</w:t>
         </w:r>
         <w:r>
           <w:rPr>
@@ -1284,7 +1284,7 @@
             <w:noProof/>
             <w:webHidden/>
           </w:rPr>
-          <w:instrText xml:space="preserve"> PAGEREF _Toc389079825 \h </w:instrText>
+          <w:instrText xml:space="preserve"> PAGEREF _Toc400881904 \h </w:instrText>
         </w:r>
         <w:r>
           <w:rPr>
@@ -1330,13 +1330,13 @@
           <w:lang w:val="en-US" w:eastAsia="en-US"/>
         </w:rPr>
       </w:pPr>
-      <w:hyperlink w:anchor="_Toc389079826" w:history="1">
+      <w:hyperlink w:anchor="_Toc400881905" w:history="1">
         <w:r>
           <w:rPr>
             <w:rStyle w:val="Hypertextovodkaz"/>
             <w:noProof/>
           </w:rPr>
-          <w:t>Nastavení parametrů v příkazovém řádku</w:t>
+          <w:t>Příklad nastaveného konfiguračního souboru</w:t>
         </w:r>
         <w:r>
           <w:rPr>
@@ -1357,7 +1357,7 @@
             <w:noProof/>
             <w:webHidden/>
           </w:rPr>
-          <w:instrText xml:space="preserve"> PAGEREF _Toc389079826 \h </w:instrText>
+          <w:instrText xml:space="preserve"> PAGEREF _Toc400881905 \h </w:instrText>
         </w:r>
         <w:r>
           <w:rPr>
@@ -1390,7 +1390,7 @@
     </w:p>
     <w:p>
       <w:pPr>
-        <w:pStyle w:val="Obsah1"/>
+        <w:pStyle w:val="Obsah2"/>
         <w:tabs>
           <w:tab w:val="right" w:leader="dot" w:pos="9062"/>
         </w:tabs>
@@ -1403,13 +1403,13 @@
           <w:lang w:val="en-US" w:eastAsia="en-US"/>
         </w:rPr>
       </w:pPr>
-      <w:hyperlink w:anchor="_Toc389079827" w:history="1">
+      <w:hyperlink w:anchor="_Toc400881906" w:history="1">
         <w:r>
           <w:rPr>
             <w:rStyle w:val="Hypertextovodkaz"/>
             <w:noProof/>
           </w:rPr>
-          <w:t>Spouštění modulu RUIANDownloader</w:t>
+          <w:t>Nastavení parametrů v příkazovém řádku</w:t>
         </w:r>
         <w:r>
           <w:rPr>
@@ -1430,7 +1430,7 @@
             <w:noProof/>
             <w:webHidden/>
           </w:rPr>
-          <w:instrText xml:space="preserve"> PAGEREF _Toc389079827 \h </w:instrText>
+          <w:instrText xml:space="preserve"> PAGEREF _Toc400881906 \h </w:instrText>
         </w:r>
         <w:r>
           <w:rPr>
@@ -1450,7 +1450,7 @@
             <w:noProof/>
             <w:webHidden/>
           </w:rPr>
-          <w:t>7</w:t>
+          <w:t>6</w:t>
         </w:r>
         <w:r>
           <w:rPr>
@@ -1476,13 +1476,13 @@
           <w:lang w:val="en-US" w:eastAsia="en-US"/>
         </w:rPr>
       </w:pPr>
-      <w:hyperlink w:anchor="_Toc389079828" w:history="1">
+      <w:hyperlink w:anchor="_Toc400881907" w:history="1">
         <w:r>
           <w:rPr>
             <w:rStyle w:val="Hypertextovodkaz"/>
             <w:noProof/>
           </w:rPr>
-          <w:t>Informace o výsledcích a průběhu stahování</w:t>
+          <w:t>Spouštění modulu RUIANDownloader</w:t>
         </w:r>
         <w:r>
           <w:rPr>
@@ -1503,7 +1503,7 @@
             <w:noProof/>
             <w:webHidden/>
           </w:rPr>
-          <w:instrText xml:space="preserve"> PAGEREF _Toc389079828 \h </w:instrText>
+          <w:instrText xml:space="preserve"> PAGEREF _Toc400881907 \h </w:instrText>
         </w:r>
         <w:r>
           <w:rPr>
@@ -1523,7 +1523,7 @@
             <w:noProof/>
             <w:webHidden/>
           </w:rPr>
-          <w:t>8</w:t>
+          <w:t>7</w:t>
         </w:r>
         <w:r>
           <w:rPr>
@@ -1536,7 +1536,7 @@
     </w:p>
     <w:p>
       <w:pPr>
-        <w:pStyle w:val="Obsah2"/>
+        <w:pStyle w:val="Obsah1"/>
         <w:tabs>
           <w:tab w:val="right" w:leader="dot" w:pos="9062"/>
         </w:tabs>
@@ -1549,13 +1549,13 @@
           <w:lang w:val="en-US" w:eastAsia="en-US"/>
         </w:rPr>
       </w:pPr>
-      <w:hyperlink w:anchor="_Toc389079829" w:history="1">
+      <w:hyperlink w:anchor="_Toc400881908" w:history="1">
         <w:r>
           <w:rPr>
             <w:rStyle w:val="Hypertextovodkaz"/>
             <w:noProof/>
           </w:rPr>
-          <w:t>Index.html</w:t>
+          <w:t>Automatické stahování aktualizací databáze RÚIAN</w:t>
         </w:r>
         <w:r>
           <w:rPr>
@@ -1576,7 +1576,7 @@
             <w:noProof/>
             <w:webHidden/>
           </w:rPr>
-          <w:instrText xml:space="preserve"> PAGEREF _Toc389079829 \h </w:instrText>
+          <w:instrText xml:space="preserve"> PAGEREF _Toc400881908 \h </w:instrText>
         </w:r>
         <w:r>
           <w:rPr>
@@ -1609,7 +1609,7 @@
     </w:p>
     <w:p>
       <w:pPr>
-        <w:pStyle w:val="Obsah2"/>
+        <w:pStyle w:val="Obsah3"/>
         <w:tabs>
           <w:tab w:val="right" w:leader="dot" w:pos="9062"/>
         </w:tabs>
@@ -1622,13 +1622,13 @@
           <w:lang w:val="en-US" w:eastAsia="en-US"/>
         </w:rPr>
       </w:pPr>
-      <w:hyperlink w:anchor="_Toc389079830" w:history="1">
+      <w:hyperlink w:anchor="_Toc400881909" w:history="1">
         <w:r>
           <w:rPr>
             <w:rStyle w:val="Hypertextovodkaz"/>
             <w:noProof/>
           </w:rPr>
-          <w:t>RUIANDownlaoder.log</w:t>
+          <w:t>Operační systém Microsoft Windows</w:t>
         </w:r>
         <w:r>
           <w:rPr>
@@ -1649,7 +1649,7 @@
             <w:noProof/>
             <w:webHidden/>
           </w:rPr>
-          <w:instrText xml:space="preserve"> PAGEREF _Toc389079830 \h </w:instrText>
+          <w:instrText xml:space="preserve"> PAGEREF _Toc400881909 \h </w:instrText>
         </w:r>
         <w:r>
           <w:rPr>
@@ -1669,7 +1669,7 @@
             <w:noProof/>
             <w:webHidden/>
           </w:rPr>
-          <w:t>9</w:t>
+          <w:t>8</w:t>
         </w:r>
         <w:r>
           <w:rPr>
@@ -1682,7 +1682,7 @@
     </w:p>
     <w:p>
       <w:pPr>
-        <w:pStyle w:val="Obsah1"/>
+        <w:pStyle w:val="Obsah3"/>
         <w:tabs>
           <w:tab w:val="right" w:leader="dot" w:pos="9062"/>
         </w:tabs>
@@ -1695,12 +1695,304 @@
           <w:lang w:val="en-US" w:eastAsia="en-US"/>
         </w:rPr>
       </w:pPr>
-      <w:hyperlink w:anchor="_Toc389079831" w:history="1">
+      <w:hyperlink w:anchor="_Toc400881910" w:history="1">
         <w:r>
           <w:rPr>
             <w:rStyle w:val="Hypertextovodkaz"/>
             <w:noProof/>
           </w:rPr>
+          <w:t>Operační systém Unix, (Linux)</w:t>
+        </w:r>
+        <w:r>
+          <w:rPr>
+            <w:noProof/>
+            <w:webHidden/>
+          </w:rPr>
+          <w:tab/>
+        </w:r>
+        <w:r>
+          <w:rPr>
+            <w:noProof/>
+            <w:webHidden/>
+          </w:rPr>
+          <w:fldChar w:fldCharType="begin"/>
+        </w:r>
+        <w:r>
+          <w:rPr>
+            <w:noProof/>
+            <w:webHidden/>
+          </w:rPr>
+          <w:instrText xml:space="preserve"> PAGEREF _Toc400881910 \h </w:instrText>
+        </w:r>
+        <w:r>
+          <w:rPr>
+            <w:noProof/>
+            <w:webHidden/>
+          </w:rPr>
+        </w:r>
+        <w:r>
+          <w:rPr>
+            <w:noProof/>
+            <w:webHidden/>
+          </w:rPr>
+          <w:fldChar w:fldCharType="separate"/>
+        </w:r>
+        <w:r>
+          <w:rPr>
+            <w:noProof/>
+            <w:webHidden/>
+          </w:rPr>
+          <w:t>8</w:t>
+        </w:r>
+        <w:r>
+          <w:rPr>
+            <w:noProof/>
+            <w:webHidden/>
+          </w:rPr>
+          <w:fldChar w:fldCharType="end"/>
+        </w:r>
+      </w:hyperlink>
+    </w:p>
+    <w:p>
+      <w:pPr>
+        <w:pStyle w:val="Obsah1"/>
+        <w:tabs>
+          <w:tab w:val="right" w:leader="dot" w:pos="9062"/>
+        </w:tabs>
+        <w:rPr>
+          <w:rFonts w:asciiTheme="minorHAnsi" w:eastAsiaTheme="minorEastAsia" w:hAnsiTheme="minorHAnsi" w:cstheme="minorBidi"/>
+          <w:noProof/>
+          <w:color w:val="auto"/>
+          <w:sz w:val="22"/>
+          <w:szCs w:val="22"/>
+          <w:lang w:val="en-US" w:eastAsia="en-US"/>
+        </w:rPr>
+      </w:pPr>
+      <w:hyperlink w:anchor="_Toc400881911" w:history="1">
+        <w:r>
+          <w:rPr>
+            <w:rStyle w:val="Hypertextovodkaz"/>
+            <w:noProof/>
+          </w:rPr>
+          <w:t>Informace o výsledcích a průběhu stahování</w:t>
+        </w:r>
+        <w:r>
+          <w:rPr>
+            <w:noProof/>
+            <w:webHidden/>
+          </w:rPr>
+          <w:tab/>
+        </w:r>
+        <w:r>
+          <w:rPr>
+            <w:noProof/>
+            <w:webHidden/>
+          </w:rPr>
+          <w:fldChar w:fldCharType="begin"/>
+        </w:r>
+        <w:r>
+          <w:rPr>
+            <w:noProof/>
+            <w:webHidden/>
+          </w:rPr>
+          <w:instrText xml:space="preserve"> PAGEREF _Toc400881911 \h </w:instrText>
+        </w:r>
+        <w:r>
+          <w:rPr>
+            <w:noProof/>
+            <w:webHidden/>
+          </w:rPr>
+        </w:r>
+        <w:r>
+          <w:rPr>
+            <w:noProof/>
+            <w:webHidden/>
+          </w:rPr>
+          <w:fldChar w:fldCharType="separate"/>
+        </w:r>
+        <w:r>
+          <w:rPr>
+            <w:noProof/>
+            <w:webHidden/>
+          </w:rPr>
+          <w:t>10</w:t>
+        </w:r>
+        <w:r>
+          <w:rPr>
+            <w:noProof/>
+            <w:webHidden/>
+          </w:rPr>
+          <w:fldChar w:fldCharType="end"/>
+        </w:r>
+      </w:hyperlink>
+    </w:p>
+    <w:p>
+      <w:pPr>
+        <w:pStyle w:val="Obsah2"/>
+        <w:tabs>
+          <w:tab w:val="right" w:leader="dot" w:pos="9062"/>
+        </w:tabs>
+        <w:rPr>
+          <w:rFonts w:asciiTheme="minorHAnsi" w:eastAsiaTheme="minorEastAsia" w:hAnsiTheme="minorHAnsi" w:cstheme="minorBidi"/>
+          <w:noProof/>
+          <w:color w:val="auto"/>
+          <w:sz w:val="22"/>
+          <w:szCs w:val="22"/>
+          <w:lang w:val="en-US" w:eastAsia="en-US"/>
+        </w:rPr>
+      </w:pPr>
+      <w:hyperlink w:anchor="_Toc400881912" w:history="1">
+        <w:r>
+          <w:rPr>
+            <w:rStyle w:val="Hypertextovodkaz"/>
+            <w:noProof/>
+          </w:rPr>
+          <w:t>Index.html</w:t>
+        </w:r>
+        <w:r>
+          <w:rPr>
+            <w:noProof/>
+            <w:webHidden/>
+          </w:rPr>
+          <w:tab/>
+        </w:r>
+        <w:r>
+          <w:rPr>
+            <w:noProof/>
+            <w:webHidden/>
+          </w:rPr>
+          <w:fldChar w:fldCharType="begin"/>
+        </w:r>
+        <w:r>
+          <w:rPr>
+            <w:noProof/>
+            <w:webHidden/>
+          </w:rPr>
+          <w:instrText xml:space="preserve"> PAGEREF _Toc400881912 \h </w:instrText>
+        </w:r>
+        <w:r>
+          <w:rPr>
+            <w:noProof/>
+            <w:webHidden/>
+          </w:rPr>
+        </w:r>
+        <w:r>
+          <w:rPr>
+            <w:noProof/>
+            <w:webHidden/>
+          </w:rPr>
+          <w:fldChar w:fldCharType="separate"/>
+        </w:r>
+        <w:r>
+          <w:rPr>
+            <w:noProof/>
+            <w:webHidden/>
+          </w:rPr>
+          <w:t>10</w:t>
+        </w:r>
+        <w:r>
+          <w:rPr>
+            <w:noProof/>
+            <w:webHidden/>
+          </w:rPr>
+          <w:fldChar w:fldCharType="end"/>
+        </w:r>
+      </w:hyperlink>
+    </w:p>
+    <w:p>
+      <w:pPr>
+        <w:pStyle w:val="Obsah2"/>
+        <w:tabs>
+          <w:tab w:val="right" w:leader="dot" w:pos="9062"/>
+        </w:tabs>
+        <w:rPr>
+          <w:rFonts w:asciiTheme="minorHAnsi" w:eastAsiaTheme="minorEastAsia" w:hAnsiTheme="minorHAnsi" w:cstheme="minorBidi"/>
+          <w:noProof/>
+          <w:color w:val="auto"/>
+          <w:sz w:val="22"/>
+          <w:szCs w:val="22"/>
+          <w:lang w:val="en-US" w:eastAsia="en-US"/>
+        </w:rPr>
+      </w:pPr>
+      <w:hyperlink w:anchor="_Toc400881913" w:history="1">
+        <w:r>
+          <w:rPr>
+            <w:rStyle w:val="Hypertextovodkaz"/>
+            <w:noProof/>
+          </w:rPr>
+          <w:t>RUIANDownlaoder.log</w:t>
+        </w:r>
+        <w:r>
+          <w:rPr>
+            <w:noProof/>
+            <w:webHidden/>
+          </w:rPr>
+          <w:tab/>
+        </w:r>
+        <w:r>
+          <w:rPr>
+            <w:noProof/>
+            <w:webHidden/>
+          </w:rPr>
+          <w:fldChar w:fldCharType="begin"/>
+        </w:r>
+        <w:r>
+          <w:rPr>
+            <w:noProof/>
+            <w:webHidden/>
+          </w:rPr>
+          <w:instrText xml:space="preserve"> PAGEREF _Toc400881913 \h </w:instrText>
+        </w:r>
+        <w:r>
+          <w:rPr>
+            <w:noProof/>
+            <w:webHidden/>
+          </w:rPr>
+        </w:r>
+        <w:r>
+          <w:rPr>
+            <w:noProof/>
+            <w:webHidden/>
+          </w:rPr>
+          <w:fldChar w:fldCharType="separate"/>
+        </w:r>
+        <w:r>
+          <w:rPr>
+            <w:noProof/>
+            <w:webHidden/>
+          </w:rPr>
+          <w:t>11</w:t>
+        </w:r>
+        <w:r>
+          <w:rPr>
+            <w:noProof/>
+            <w:webHidden/>
+          </w:rPr>
+          <w:fldChar w:fldCharType="end"/>
+        </w:r>
+      </w:hyperlink>
+    </w:p>
+    <w:p>
+      <w:pPr>
+        <w:pStyle w:val="Obsah1"/>
+        <w:tabs>
+          <w:tab w:val="right" w:leader="dot" w:pos="9062"/>
+        </w:tabs>
+        <w:rPr>
+          <w:rFonts w:asciiTheme="minorHAnsi" w:eastAsiaTheme="minorEastAsia" w:hAnsiTheme="minorHAnsi" w:cstheme="minorBidi"/>
+          <w:noProof/>
+          <w:color w:val="auto"/>
+          <w:sz w:val="22"/>
+          <w:szCs w:val="22"/>
+          <w:lang w:val="en-US" w:eastAsia="en-US"/>
+        </w:rPr>
+      </w:pPr>
+      <w:hyperlink w:anchor="_Toc400881914" w:history="1">
+        <w:r>
+          <w:rPr>
+            <w:rStyle w:val="Hypertextovodkaz"/>
+            <w:noProof/>
+          </w:rPr>
           <w:t>Použité zkratky</w:t>
         </w:r>
         <w:r>
@@ -1722,7 +2014,7 @@
             <w:noProof/>
             <w:webHidden/>
           </w:rPr>
-          <w:instrText xml:space="preserve"> PAGEREF _Toc389079831 \h </w:instrText>
+          <w:instrText xml:space="preserve"> PAGEREF _Toc400881914 \h </w:instrText>
         </w:r>
         <w:r>
           <w:rPr>
@@ -1742,7 +2034,7 @@
             <w:noProof/>
             <w:webHidden/>
           </w:rPr>
-          <w:t>10</w:t>
+          <w:t>12</w:t>
         </w:r>
         <w:r>
           <w:rPr>
@@ -1779,7 +2071,7 @@
       </w:pPr>
       <w:bookmarkStart w:id="1" w:name="_Toc358172033"/>
       <w:bookmarkStart w:id="2" w:name="_Toc358198607"/>
-      <w:bookmarkStart w:id="3" w:name="_Toc389079815"/>
+      <w:bookmarkStart w:id="3" w:name="_Toc400881894"/>
       <w:r>
         <w:lastRenderedPageBreak/>
         <w:t>Základní informace</w:t>
@@ -1896,6 +2188,7 @@
       <w:r>
         <w:rPr>
           <w:noProof/>
+          <w:lang w:val="en-US" w:eastAsia="en-US"/>
         </w:rPr>
         <w:drawing>
           <wp:inline distT="0" distB="0" distL="0" distR="0">
@@ -1975,7 +2268,7 @@
       <w:pPr>
         <w:pStyle w:val="Nadpis1"/>
       </w:pPr>
-      <w:bookmarkStart w:id="4" w:name="_Toc389079816"/>
+      <w:bookmarkStart w:id="4" w:name="_Toc400881895"/>
       <w:r>
         <w:lastRenderedPageBreak/>
         <w:t>Instalace</w:t>
@@ -2045,7 +2338,7 @@
       <w:pPr>
         <w:pStyle w:val="Nadpis2"/>
       </w:pPr>
-      <w:bookmarkStart w:id="5" w:name="_Toc389079817"/>
+      <w:bookmarkStart w:id="5" w:name="_Toc400881896"/>
       <w:r>
         <w:t>Nároky a systém</w:t>
       </w:r>
@@ -2232,7 +2525,7 @@
       <w:pPr>
         <w:pStyle w:val="Nadpis2"/>
       </w:pPr>
-      <w:bookmarkStart w:id="6" w:name="_Toc389079818"/>
+      <w:bookmarkStart w:id="6" w:name="_Toc400881897"/>
       <w:r>
         <w:t xml:space="preserve">Modul </w:t>
       </w:r>
@@ -2436,7 +2729,7 @@
       <w:pPr>
         <w:pStyle w:val="Nadpis1"/>
       </w:pPr>
-      <w:bookmarkStart w:id="7" w:name="_Toc389079819"/>
+      <w:bookmarkStart w:id="7" w:name="_Toc400881898"/>
       <w:r>
         <w:lastRenderedPageBreak/>
         <w:t>Konfigurace</w:t>
@@ -2799,7 +3092,7 @@
       <w:pPr>
         <w:pStyle w:val="Nadpis2"/>
       </w:pPr>
-      <w:bookmarkStart w:id="8" w:name="_Toc389079820"/>
+      <w:bookmarkStart w:id="8" w:name="_Toc400881899"/>
       <w:r>
         <w:t>Adresář se staženými daty</w:t>
       </w:r>
@@ -2833,7 +3126,7 @@
       <w:pPr>
         <w:pStyle w:val="Nadpis2"/>
       </w:pPr>
-      <w:bookmarkStart w:id="9" w:name="_Toc389079821"/>
+      <w:bookmarkStart w:id="9" w:name="_Toc400881900"/>
       <w:r>
         <w:t xml:space="preserve">Rozbalování archivů po stažení </w:t>
       </w:r>
@@ -2869,7 +3162,7 @@
       <w:pPr>
         <w:pStyle w:val="Nadpis2"/>
       </w:pPr>
-      <w:bookmarkStart w:id="10" w:name="_Toc389079822"/>
+      <w:bookmarkStart w:id="10" w:name="_Toc400881901"/>
       <w:r>
         <w:t xml:space="preserve">Nastavení rozsahu stahování </w:t>
       </w:r>
@@ -2979,7 +3272,7 @@
       <w:pPr>
         <w:pStyle w:val="Nadpis2"/>
       </w:pPr>
-      <w:bookmarkStart w:id="11" w:name="_Toc389079823"/>
+      <w:bookmarkStart w:id="11" w:name="_Toc400881902"/>
       <w:r>
         <w:t>Spoušt</w:t>
       </w:r>
@@ -3024,7 +3317,7 @@
       <w:pPr>
         <w:pStyle w:val="Nadpis2"/>
       </w:pPr>
-      <w:bookmarkStart w:id="12" w:name="_Toc389079824"/>
+      <w:bookmarkStart w:id="12" w:name="_Toc400881903"/>
       <w:r>
         <w:t xml:space="preserve">Automatické spouštění jednou denně </w:t>
       </w:r>
@@ -3056,6 +3349,7 @@
       <w:pPr>
         <w:pStyle w:val="Nadpis2"/>
       </w:pPr>
+      <w:bookmarkStart w:id="13" w:name="_Toc400881904"/>
       <w:r>
         <w:t xml:space="preserve">Zamezení načítání historických dat </w:t>
       </w:r>
@@ -3063,6 +3357,7 @@
       <w:r>
         <w:t>IgnoreHistoricalData</w:t>
       </w:r>
+      <w:bookmarkEnd w:id="13"/>
       <w:proofErr w:type="spellEnd"/>
     </w:p>
     <w:p>
@@ -3099,12 +3394,12 @@
       <w:pPr>
         <w:pStyle w:val="Nadpis2"/>
       </w:pPr>
-      <w:bookmarkStart w:id="13" w:name="_Toc389079825"/>
+      <w:bookmarkStart w:id="14" w:name="_Toc400881905"/>
       <w:r>
         <w:lastRenderedPageBreak/>
         <w:t>Příklad nastaveného konfiguračního souboru</w:t>
       </w:r>
-      <w:bookmarkEnd w:id="13"/>
+      <w:bookmarkEnd w:id="14"/>
     </w:p>
     <w:p>
       <w:pPr>
@@ -3282,26 +3577,18 @@
         <w:t>s</w:t>
       </w:r>
       <w:r>
-        <w:t>=http://vdp.cuzk.</w:t>
-      </w:r>
-      <w:proofErr w:type="gramStart"/>
-      <w:r>
-        <w:t>cz/vdp/ruian/vymennyformat/vyhledej?vf</w:t>
-      </w:r>
-      <w:proofErr w:type="gramEnd"/>
-      <w:r>
-        <w:t>.pu=S&amp;_vf.pu=on&amp;_vf.pu=on&amp;vf.cr=U&amp;vf.up=ST&amp;vf.ds=K&amp;_vf.vu=on&amp;vf.vu=G&amp;_vf.vu=on&amp;vf.vu=H&amp;_vf.vu=on&amp;_vf.vu=on&amp;search=Vyhledat</w:t>
+        <w:t>=http://vdp.cuzk.cz/vdp/ruian/vymennyformat/vyhledej?vf.pu=S&amp;_vf.pu=on&amp;_vf.pu=on&amp;vf.cr=U&amp;vf.up=ST&amp;vf.ds=K&amp;_vf.vu=on&amp;vf.vu=G&amp;_vf.vu=on&amp;vf.vu=H&amp;_vf.vu=on&amp;_vf.vu=on&amp;search=Vyhledat</w:t>
       </w:r>
     </w:p>
     <w:p>
       <w:pPr>
         <w:pStyle w:val="Nadpis2"/>
       </w:pPr>
-      <w:bookmarkStart w:id="14" w:name="_Toc389079826"/>
+      <w:bookmarkStart w:id="15" w:name="_Toc400881906"/>
       <w:r>
         <w:t>Nastavení parametrů v příkazovém řádku</w:t>
       </w:r>
-      <w:bookmarkEnd w:id="14"/>
+      <w:bookmarkEnd w:id="15"/>
     </w:p>
     <w:p>
       <w:pPr>
@@ -3621,6 +3908,7 @@
       <w:r>
         <w:rPr>
           <w:noProof/>
+          <w:lang w:val="en-US" w:eastAsia="en-US"/>
         </w:rPr>
         <w:drawing>
           <wp:inline distT="0" distB="0" distL="0" distR="0">
@@ -3673,7 +3961,7 @@
       <w:pPr>
         <w:pStyle w:val="Nadpis1"/>
       </w:pPr>
-      <w:bookmarkStart w:id="15" w:name="_Toc389079827"/>
+      <w:bookmarkStart w:id="16" w:name="_Toc400881907"/>
       <w:r>
         <w:lastRenderedPageBreak/>
         <w:t xml:space="preserve">Spouštění modulu </w:t>
@@ -3682,7 +3970,7 @@
       <w:r>
         <w:t>RUIANDownloader</w:t>
       </w:r>
-      <w:bookmarkEnd w:id="15"/>
+      <w:bookmarkEnd w:id="16"/>
       <w:proofErr w:type="spellEnd"/>
     </w:p>
     <w:p>
@@ -3692,7 +3980,19 @@
         </w:rPr>
       </w:pPr>
       <w:r>
-        <w:t xml:space="preserve">Modul spouštíme přímo pomocí manažera souborů v příkazové řádce nebo můžeme vytvořit zástupce na ploše spuštěním modulu </w:t>
+        <w:t>Modul spouštíme přímo pomocí manažera souborů</w:t>
+      </w:r>
+      <w:r>
+        <w:t>,</w:t>
+      </w:r>
+      <w:r>
+        <w:t xml:space="preserve"> v příkazové řádce</w:t>
+      </w:r>
+      <w:r>
+        <w:t>,</w:t>
+      </w:r>
+      <w:r>
+        <w:t xml:space="preserve"> nebo můžeme vytvořit zástupce na ploše spuštěním modulu </w:t>
       </w:r>
       <w:proofErr w:type="spellStart"/>
       <w:r>
@@ -3708,6 +4008,7 @@
       <w:r>
         <w:rPr>
           <w:noProof/>
+          <w:lang w:val="en-US" w:eastAsia="en-US"/>
         </w:rPr>
         <w:drawing>
           <wp:inline distT="0" distB="0" distL="0" distR="0">
@@ -3760,7 +4061,565 @@
       <w:pPr>
         <w:pStyle w:val="Nadpis1"/>
       </w:pPr>
-      <w:bookmarkStart w:id="16" w:name="_Toc389079828"/>
+      <w:bookmarkStart w:id="17" w:name="_Toc400881908"/>
+      <w:r>
+        <w:lastRenderedPageBreak/>
+        <w:t>Automatické stahování aktualizací databáze RÚIAN</w:t>
+      </w:r>
+      <w:bookmarkEnd w:id="17"/>
+    </w:p>
+    <w:p>
+      <w:r>
+        <w:t>K databázi RÚIAN jsou publikovány aktualizační balíčky jednou denně, je proto vhodné je stahovat automaticky každý den, případně zároveň importovat do databáze.</w:t>
+      </w:r>
+      <w:r>
+        <w:t xml:space="preserve"> K tomu postačí nastavit plánovač operačního systému tak, aby jednou denně spouštěl modul RÚIAN </w:t>
+      </w:r>
+      <w:proofErr w:type="spellStart"/>
+      <w:r>
+        <w:t>Downloader</w:t>
+      </w:r>
+      <w:proofErr w:type="spellEnd"/>
+      <w:r>
+        <w:t>.</w:t>
+      </w:r>
+    </w:p>
+    <w:p>
+      <w:pPr>
+        <w:pStyle w:val="Nadpis3"/>
+      </w:pPr>
+      <w:bookmarkStart w:id="18" w:name="_Toc400881909"/>
+      <w:r>
+        <w:t xml:space="preserve">Operační systém </w:t>
+      </w:r>
+      <w:r>
+        <w:t>Microsoft Windows</w:t>
+      </w:r>
+      <w:bookmarkEnd w:id="18"/>
+    </w:p>
+    <w:p>
+      <w:pPr>
+        <w:pStyle w:val="Odstavecseseznamem"/>
+      </w:pPr>
+      <w:r>
+        <w:t xml:space="preserve">Vyvoláme položku </w:t>
+      </w:r>
+      <w:r>
+        <w:rPr>
+          <w:b/>
+        </w:rPr>
+        <w:t>Nastavení</w:t>
+      </w:r>
+      <w:r>
+        <w:t xml:space="preserve"> | </w:t>
+      </w:r>
+      <w:r>
+        <w:rPr>
+          <w:b/>
+        </w:rPr>
+        <w:t>Ovládací panely</w:t>
+      </w:r>
+      <w:r>
+        <w:t xml:space="preserve"> | </w:t>
+      </w:r>
+      <w:r>
+        <w:rPr>
+          <w:b/>
+        </w:rPr>
+        <w:t>Systém a zabezpečení</w:t>
+      </w:r>
+      <w:r>
+        <w:t xml:space="preserve"> | </w:t>
+      </w:r>
+      <w:r>
+        <w:rPr>
+          <w:b/>
+        </w:rPr>
+        <w:t>Nástroje pro správu</w:t>
+      </w:r>
+      <w:r>
+        <w:t xml:space="preserve"> | </w:t>
+      </w:r>
+      <w:r>
+        <w:rPr>
+          <w:b/>
+        </w:rPr>
+        <w:t>Plánovač úloh</w:t>
+      </w:r>
+      <w:r>
+        <w:rPr>
+          <w:rStyle w:val="Znakapoznpodarou"/>
+        </w:rPr>
+        <w:footnoteReference w:id="1"/>
+      </w:r>
+    </w:p>
+    <w:p>
+      <w:pPr>
+        <w:pStyle w:val="Odstavecseseznamem"/>
+      </w:pPr>
+      <w:r>
+        <w:t xml:space="preserve">Z nabídky zvolíme položku </w:t>
+      </w:r>
+      <w:r>
+        <w:rPr>
+          <w:b/>
+        </w:rPr>
+        <w:t>Akce</w:t>
+      </w:r>
+      <w:r>
+        <w:t xml:space="preserve"> </w:t>
+      </w:r>
+      <w:r>
+        <w:rPr>
+          <w:lang w:val="en-US"/>
+        </w:rPr>
+        <w:t>|</w:t>
+      </w:r>
+      <w:r>
+        <w:t xml:space="preserve"> </w:t>
+      </w:r>
+      <w:r>
+        <w:rPr>
+          <w:b/>
+        </w:rPr>
+        <w:t>Vytvořit základní úlohu</w:t>
+      </w:r>
+    </w:p>
+    <w:p>
+      <w:pPr>
+        <w:pStyle w:val="Odstavecseseznamem"/>
+      </w:pPr>
+      <w:r>
+        <w:t>Vyplníme položky v zobrazeném průvodci tak, aby odpovídal našim požadavkům</w:t>
+      </w:r>
+    </w:p>
+    <w:p>
+      <w:pPr>
+        <w:pStyle w:val="Odstavecseseznamem"/>
+      </w:pPr>
+      <w:r>
+        <w:t xml:space="preserve">Stiskneme </w:t>
+      </w:r>
+      <w:r>
+        <w:rPr>
+          <w:b/>
+        </w:rPr>
+        <w:t>Dokončit</w:t>
+      </w:r>
+      <w:r>
+        <w:t>.</w:t>
+      </w:r>
+    </w:p>
+    <w:p>
+      <w:pPr>
+        <w:jc w:val="center"/>
+      </w:pPr>
+      <w:r>
+        <w:br/>
+      </w:r>
+      <w:r>
+        <w:rPr>
+          <w:noProof/>
+          <w:lang w:val="en-US" w:eastAsia="en-US"/>
+        </w:rPr>
+        <w:drawing>
+          <wp:inline distT="0" distB="0" distL="0" distR="0">
+            <wp:extent cx="5760720" cy="4016276"/>
+            <wp:effectExtent l="19050" t="0" r="0" b="0"/>
+            <wp:docPr id="16" name="obrázek 16"/>
+            <wp:cNvGraphicFramePr>
+              <a:graphicFrameLocks xmlns:a="http://schemas.openxmlformats.org/drawingml/2006/main" noChangeAspect="1"/>
+            </wp:cNvGraphicFramePr>
+            <a:graphic xmlns:a="http://schemas.openxmlformats.org/drawingml/2006/main">
+              <a:graphicData uri="http://schemas.openxmlformats.org/drawingml/2006/picture">
+                <pic:pic xmlns:pic="http://schemas.openxmlformats.org/drawingml/2006/picture">
+                  <pic:nvPicPr>
+                    <pic:cNvPr id="0" name="Picture 16"/>
+                    <pic:cNvPicPr>
+                      <a:picLocks noChangeAspect="1" noChangeArrowheads="1"/>
+                    </pic:cNvPicPr>
+                  </pic:nvPicPr>
+                  <pic:blipFill>
+                    <a:blip r:embed="rId14" cstate="print"/>
+                    <a:srcRect/>
+                    <a:stretch>
+                      <a:fillRect/>
+                    </a:stretch>
+                  </pic:blipFill>
+                  <pic:spPr bwMode="auto">
+                    <a:xfrm>
+                      <a:off x="0" y="0"/>
+                      <a:ext cx="5760720" cy="4016276"/>
+                    </a:xfrm>
+                    <a:prstGeom prst="rect">
+                      <a:avLst/>
+                    </a:prstGeom>
+                    <a:noFill/>
+                    <a:ln w="9525">
+                      <a:noFill/>
+                      <a:miter lim="800000"/>
+                      <a:headEnd/>
+                      <a:tailEnd/>
+                    </a:ln>
+                  </pic:spPr>
+                </pic:pic>
+              </a:graphicData>
+            </a:graphic>
+          </wp:inline>
+        </w:drawing>
+      </w:r>
+    </w:p>
+    <w:p/>
+    <w:p>
+      <w:pPr>
+        <w:pStyle w:val="Nadpis3"/>
+      </w:pPr>
+      <w:bookmarkStart w:id="19" w:name="_Toc400881910"/>
+      <w:r>
+        <w:t xml:space="preserve">Operační systém </w:t>
+      </w:r>
+      <w:r>
+        <w:t>Unix</w:t>
+      </w:r>
+      <w:r>
+        <w:t>, (Linux)</w:t>
+      </w:r>
+      <w:bookmarkEnd w:id="19"/>
+    </w:p>
+    <w:p>
+      <w:pPr>
+        <w:keepNext/>
+        <w:rPr>
+          <w:lang w:val="en-US"/>
+        </w:rPr>
+      </w:pPr>
+      <w:proofErr w:type="spellStart"/>
+      <w:r>
+        <w:rPr>
+          <w:lang w:val="en-US"/>
+        </w:rPr>
+        <w:t>Přidáme</w:t>
+      </w:r>
+      <w:proofErr w:type="spellEnd"/>
+      <w:r>
+        <w:rPr>
+          <w:lang w:val="en-US"/>
+        </w:rPr>
+        <w:t xml:space="preserve"> </w:t>
+      </w:r>
+      <w:proofErr w:type="spellStart"/>
+      <w:r>
+        <w:rPr>
+          <w:lang w:val="en-US"/>
+        </w:rPr>
+        <w:t>příslušné</w:t>
+      </w:r>
+      <w:proofErr w:type="spellEnd"/>
+      <w:r>
+        <w:rPr>
+          <w:lang w:val="en-US"/>
+        </w:rPr>
+        <w:t xml:space="preserve"> </w:t>
+      </w:r>
+      <w:proofErr w:type="spellStart"/>
+      <w:r>
+        <w:rPr>
+          <w:lang w:val="en-US"/>
+        </w:rPr>
+        <w:t>nastavení</w:t>
+      </w:r>
+      <w:proofErr w:type="spellEnd"/>
+      <w:r>
+        <w:rPr>
+          <w:lang w:val="en-US"/>
+        </w:rPr>
+        <w:t xml:space="preserve"> do </w:t>
+      </w:r>
+      <w:proofErr w:type="spellStart"/>
+      <w:r>
+        <w:rPr>
+          <w:lang w:val="en-US"/>
+        </w:rPr>
+        <w:t>tabulky</w:t>
+      </w:r>
+      <w:proofErr w:type="spellEnd"/>
+      <w:r>
+        <w:rPr>
+          <w:lang w:val="en-US"/>
+        </w:rPr>
+        <w:t xml:space="preserve"> </w:t>
+      </w:r>
+      <w:r>
+        <w:rPr>
+          <w:i/>
+          <w:lang w:val="en-US"/>
+        </w:rPr>
+        <w:t>etc/</w:t>
+      </w:r>
+      <w:proofErr w:type="spellStart"/>
+      <w:r>
+        <w:rPr>
+          <w:i/>
+          <w:lang w:val="en-US"/>
+        </w:rPr>
+        <w:t>crontab</w:t>
+      </w:r>
+      <w:proofErr w:type="spellEnd"/>
+      <w:r>
+        <w:rPr>
+          <w:lang w:val="en-US"/>
+        </w:rPr>
+        <w:t xml:space="preserve"> </w:t>
+      </w:r>
+      <w:proofErr w:type="spellStart"/>
+      <w:r>
+        <w:rPr>
+          <w:lang w:val="en-US"/>
+        </w:rPr>
+        <w:t>programu</w:t>
+      </w:r>
+      <w:proofErr w:type="spellEnd"/>
+      <w:r>
+        <w:rPr>
+          <w:lang w:val="en-US"/>
+        </w:rPr>
+        <w:t xml:space="preserve"> </w:t>
+      </w:r>
+      <w:proofErr w:type="spellStart"/>
+      <w:r>
+        <w:rPr>
+          <w:i/>
+          <w:lang w:val="en-US"/>
+        </w:rPr>
+        <w:t>cron</w:t>
+      </w:r>
+      <w:proofErr w:type="spellEnd"/>
+      <w:r>
+        <w:rPr>
+          <w:lang w:val="en-US"/>
+        </w:rPr>
+        <w:t xml:space="preserve"> </w:t>
+      </w:r>
+      <w:proofErr w:type="spellStart"/>
+      <w:r>
+        <w:rPr>
+          <w:lang w:val="en-US"/>
+        </w:rPr>
+        <w:t>dle</w:t>
+      </w:r>
+      <w:proofErr w:type="spellEnd"/>
+      <w:r>
+        <w:rPr>
+          <w:lang w:val="en-US"/>
+        </w:rPr>
+        <w:t xml:space="preserve"> </w:t>
+      </w:r>
+      <w:proofErr w:type="spellStart"/>
+      <w:r>
+        <w:rPr>
+          <w:lang w:val="en-US"/>
+        </w:rPr>
+        <w:t>našich</w:t>
+      </w:r>
+      <w:proofErr w:type="spellEnd"/>
+      <w:r>
+        <w:rPr>
+          <w:lang w:val="en-US"/>
+        </w:rPr>
+        <w:t xml:space="preserve"> </w:t>
+      </w:r>
+      <w:proofErr w:type="spellStart"/>
+      <w:r>
+        <w:rPr>
+          <w:lang w:val="en-US"/>
+        </w:rPr>
+        <w:t>požadavků</w:t>
+      </w:r>
+      <w:proofErr w:type="spellEnd"/>
+      <w:r>
+        <w:rPr>
+          <w:lang w:val="en-US"/>
+        </w:rPr>
+        <w:t xml:space="preserve">, </w:t>
+      </w:r>
+      <w:proofErr w:type="spellStart"/>
+      <w:r>
+        <w:rPr>
+          <w:lang w:val="en-US"/>
+        </w:rPr>
+        <w:t>například</w:t>
+      </w:r>
+      <w:proofErr w:type="spellEnd"/>
+      <w:r>
+        <w:rPr>
+          <w:lang w:val="en-US"/>
+        </w:rPr>
+        <w:t>:</w:t>
+      </w:r>
+    </w:p>
+    <w:p>
+      <w:pPr>
+        <w:keepNext/>
+        <w:rPr>
+          <w:lang w:val="en-US"/>
+        </w:rPr>
+      </w:pPr>
+      <w:r>
+        <w:rPr>
+          <w:i/>
+          <w:noProof/>
+          <w:lang w:val="en-US" w:eastAsia="en-US"/>
+        </w:rPr>
+        <w:lastRenderedPageBreak/>
+        <w:drawing>
+          <wp:anchor distT="0" distB="0" distL="114300" distR="114300" simplePos="0" relativeHeight="251658240" behindDoc="0" locked="0" layoutInCell="1" allowOverlap="1">
+            <wp:simplePos x="0" y="0"/>
+            <wp:positionH relativeFrom="column">
+              <wp:posOffset>-41275</wp:posOffset>
+            </wp:positionH>
+            <wp:positionV relativeFrom="paragraph">
+              <wp:posOffset>397510</wp:posOffset>
+            </wp:positionV>
+            <wp:extent cx="5631815" cy="3923030"/>
+            <wp:effectExtent l="19050" t="0" r="6985" b="0"/>
+            <wp:wrapSquare wrapText="bothSides"/>
+            <wp:docPr id="3" name="obrázek 1"/>
+            <wp:cNvGraphicFramePr>
+              <a:graphicFrameLocks xmlns:a="http://schemas.openxmlformats.org/drawingml/2006/main" noChangeAspect="1"/>
+            </wp:cNvGraphicFramePr>
+            <a:graphic xmlns:a="http://schemas.openxmlformats.org/drawingml/2006/main">
+              <a:graphicData uri="http://schemas.openxmlformats.org/drawingml/2006/picture">
+                <pic:pic xmlns:pic="http://schemas.openxmlformats.org/drawingml/2006/picture">
+                  <pic:nvPicPr>
+                    <pic:cNvPr id="0" name="Picture 1"/>
+                    <pic:cNvPicPr>
+                      <a:picLocks noChangeAspect="1" noChangeArrowheads="1"/>
+                    </pic:cNvPicPr>
+                  </pic:nvPicPr>
+                  <pic:blipFill>
+                    <a:blip r:embed="rId15" cstate="print"/>
+                    <a:srcRect/>
+                    <a:stretch>
+                      <a:fillRect/>
+                    </a:stretch>
+                  </pic:blipFill>
+                  <pic:spPr bwMode="auto">
+                    <a:xfrm>
+                      <a:off x="0" y="0"/>
+                      <a:ext cx="5631815" cy="3923030"/>
+                    </a:xfrm>
+                    <a:prstGeom prst="rect">
+                      <a:avLst/>
+                    </a:prstGeom>
+                    <a:noFill/>
+                    <a:ln w="9525">
+                      <a:noFill/>
+                      <a:miter lim="800000"/>
+                      <a:headEnd/>
+                      <a:tailEnd/>
+                    </a:ln>
+                  </pic:spPr>
+                </pic:pic>
+              </a:graphicData>
+            </a:graphic>
+          </wp:anchor>
+        </w:drawing>
+      </w:r>
+      <w:r>
+        <w:rPr>
+          <w:i/>
+          <w:lang w:val="en-US"/>
+        </w:rPr>
+        <w:t>0</w:t>
+      </w:r>
+      <w:r>
+        <w:rPr>
+          <w:i/>
+          <w:lang w:val="en-US"/>
+        </w:rPr>
+        <w:t>0</w:t>
+      </w:r>
+      <w:r>
+        <w:rPr>
+          <w:i/>
+          <w:lang w:val="en-US"/>
+        </w:rPr>
+        <w:t xml:space="preserve"> 1</w:t>
+      </w:r>
+      <w:r>
+        <w:rPr>
+          <w:i/>
+          <w:lang w:val="en-US"/>
+        </w:rPr>
+        <w:t>*</w:t>
+      </w:r>
+      <w:r>
+        <w:rPr>
+          <w:i/>
+          <w:lang w:val="en-US"/>
+        </w:rPr>
+        <w:t xml:space="preserve"> * * root run-parts /users/</w:t>
+      </w:r>
+      <w:proofErr w:type="spellStart"/>
+      <w:r>
+        <w:rPr>
+          <w:i/>
+          <w:lang w:val="en-US"/>
+        </w:rPr>
+        <w:t>raugust</w:t>
+      </w:r>
+      <w:r>
+        <w:rPr>
+          <w:i/>
+        </w:rPr>
+        <w:t>yn</w:t>
+      </w:r>
+      <w:proofErr w:type="spellEnd"/>
+      <w:r>
+        <w:rPr>
+          <w:i/>
+          <w:lang w:val="en-US"/>
+        </w:rPr>
+        <w:t>/</w:t>
+      </w:r>
+      <w:proofErr w:type="spellStart"/>
+      <w:r>
+        <w:rPr>
+          <w:i/>
+          <w:lang w:val="en-US"/>
+        </w:rPr>
+        <w:t>RUIANTools</w:t>
+      </w:r>
+      <w:proofErr w:type="spellEnd"/>
+      <w:r>
+        <w:rPr>
+          <w:i/>
+          <w:lang w:val="en-US"/>
+        </w:rPr>
+        <w:t>/</w:t>
+      </w:r>
+      <w:proofErr w:type="spellStart"/>
+      <w:r>
+        <w:rPr>
+          <w:i/>
+          <w:lang w:val="en-US"/>
+        </w:rPr>
+        <w:t>RUIANDownloader</w:t>
+      </w:r>
+      <w:proofErr w:type="spellEnd"/>
+      <w:r>
+        <w:rPr>
+          <w:i/>
+          <w:lang w:val="en-US"/>
+        </w:rPr>
+        <w:t>/RUIANDownloader.py</w:t>
+      </w:r>
+    </w:p>
+    <w:p>
+      <w:pPr>
+        <w:pStyle w:val="Nadpis1"/>
+      </w:pPr>
+      <w:bookmarkStart w:id="20" w:name="_Toc400881911"/>
       <w:r>
         <w:lastRenderedPageBreak/>
         <w:t xml:space="preserve">Informace o výsledcích </w:t>
@@ -3771,13 +4630,13 @@
       <w:r>
         <w:t>stahování</w:t>
       </w:r>
-      <w:bookmarkEnd w:id="16"/>
+      <w:bookmarkEnd w:id="20"/>
     </w:p>
     <w:p>
       <w:pPr>
         <w:pStyle w:val="Nadpis2"/>
       </w:pPr>
-      <w:bookmarkStart w:id="17" w:name="_Toc389079829"/>
+      <w:bookmarkStart w:id="21" w:name="_Toc400881912"/>
       <w:r>
         <w:t>Index.</w:t>
       </w:r>
@@ -3785,7 +4644,7 @@
       <w:r>
         <w:t>html</w:t>
       </w:r>
-      <w:bookmarkEnd w:id="17"/>
+      <w:bookmarkEnd w:id="21"/>
       <w:proofErr w:type="spellEnd"/>
     </w:p>
     <w:p>
@@ -3801,6 +4660,7 @@
       <w:r>
         <w:rPr>
           <w:noProof/>
+          <w:lang w:val="en-US" w:eastAsia="en-US"/>
         </w:rPr>
         <w:drawing>
           <wp:inline distT="0" distB="0" distL="0" distR="0">
@@ -3820,7 +4680,7 @@
                     </pic:cNvPicPr>
                   </pic:nvPicPr>
                   <pic:blipFill>
-                    <a:blip r:embed="rId14" cstate="print"/>
+                    <a:blip r:embed="rId16" cstate="print"/>
                     <a:srcRect/>
                     <a:stretch>
                       <a:fillRect/>
@@ -3858,7 +4718,7 @@
           <w:bottom w:val="single" w:sz="4" w:space="1" w:color="4F81BD" w:themeColor="accent1"/>
           <w:right w:val="single" w:sz="4" w:space="4" w:color="4F81BD" w:themeColor="accent1"/>
         </w:pBdr>
-        <w:shd w:val="clear" w:color="auto" w:fill="E5B8B7" w:themeFill="accent2" w:themeFillTint="66"/>
+        <w:shd w:val="clear" w:color="auto" w:fill="F2DBDB" w:themeFill="accent2" w:themeFillTint="33"/>
       </w:pPr>
       <w:r>
         <w:rPr>
@@ -3921,13 +4781,13 @@
       <w:pPr>
         <w:pStyle w:val="Nadpis2"/>
       </w:pPr>
-      <w:bookmarkStart w:id="18" w:name="_Toc389079830"/>
+      <w:bookmarkStart w:id="22" w:name="_Toc400881913"/>
       <w:proofErr w:type="spellStart"/>
       <w:r>
         <w:lastRenderedPageBreak/>
         <w:t>RUIANDownlaoder.log</w:t>
       </w:r>
-      <w:bookmarkEnd w:id="18"/>
+      <w:bookmarkEnd w:id="22"/>
       <w:proofErr w:type="spellEnd"/>
     </w:p>
     <w:p>
@@ -3964,6 +4824,7 @@
       <w:r>
         <w:rPr>
           <w:noProof/>
+          <w:lang w:val="en-US" w:eastAsia="en-US"/>
         </w:rPr>
         <w:drawing>
           <wp:inline distT="0" distB="0" distL="0" distR="0">
@@ -3983,7 +4844,7 @@
                     </pic:cNvPicPr>
                   </pic:nvPicPr>
                   <pic:blipFill>
-                    <a:blip r:embed="rId15" cstate="print"/>
+                    <a:blip r:embed="rId17" cstate="print"/>
                     <a:srcRect/>
                     <a:stretch>
                       <a:fillRect/>
@@ -4027,7 +4888,7 @@
           <w:bottom w:val="single" w:sz="4" w:space="1" w:color="4F81BD" w:themeColor="accent1"/>
           <w:right w:val="single" w:sz="4" w:space="4" w:color="4F81BD" w:themeColor="accent1"/>
         </w:pBdr>
-        <w:shd w:val="clear" w:color="auto" w:fill="E5B8B7" w:themeFill="accent2" w:themeFillTint="66"/>
+        <w:shd w:val="clear" w:color="auto" w:fill="F2DBDB" w:themeFill="accent2" w:themeFillTint="33"/>
       </w:pPr>
       <w:r>
         <w:rPr>
@@ -4064,12 +4925,12 @@
       <w:pPr>
         <w:pStyle w:val="Nadpis1"/>
       </w:pPr>
-      <w:bookmarkStart w:id="19" w:name="_Toc389079831"/>
+      <w:bookmarkStart w:id="23" w:name="_Toc400881914"/>
       <w:r>
         <w:lastRenderedPageBreak/>
         <w:t>Použité zkratky</w:t>
       </w:r>
-      <w:bookmarkEnd w:id="19"/>
+      <w:bookmarkEnd w:id="23"/>
     </w:p>
     <w:tbl>
       <w:tblPr>
@@ -4095,7 +4956,7 @@
             <w:tcW w:w="1908" w:type="dxa"/>
           </w:tcPr>
           <w:p>
-            <w:hyperlink r:id="rId16" w:history="1">
+            <w:hyperlink r:id="rId18" w:history="1">
               <w:r>
                 <w:rPr>
                   <w:rStyle w:val="Hypertextovodkaz"/>
@@ -4122,7 +4983,7 @@
             <w:tcW w:w="1908" w:type="dxa"/>
           </w:tcPr>
           <w:p>
-            <w:hyperlink r:id="rId17" w:history="1">
+            <w:hyperlink r:id="rId19" w:history="1">
               <w:r>
                 <w:rPr>
                   <w:rStyle w:val="Hypertextovodkaz"/>
@@ -4149,7 +5010,7 @@
             <w:tcW w:w="1908" w:type="dxa"/>
           </w:tcPr>
           <w:p>
-            <w:hyperlink r:id="rId18" w:history="1">
+            <w:hyperlink r:id="rId20" w:history="1">
               <w:proofErr w:type="spellStart"/>
               <w:r>
                 <w:rPr>
@@ -4329,7 +5190,7 @@
         <w:sz w:val="18"/>
         <w:szCs w:val="18"/>
       </w:rPr>
-      <w:t>3</w:t>
+      <w:t>1</w:t>
     </w:r>
     <w:r>
       <w:rPr>
@@ -4384,7 +5245,7 @@
         <w:sz w:val="18"/>
         <w:szCs w:val="18"/>
       </w:rPr>
-      <w:t>10</w:t>
+      <w:t>12</w:t>
     </w:r>
     <w:r>
       <w:rPr>
@@ -4437,6 +5298,22 @@
       </w:r>
     </w:p>
   </w:footnote>
+  <w:footnote w:id="1">
+    <w:p>
+      <w:pPr>
+        <w:pStyle w:val="Textpoznpodarou"/>
+      </w:pPr>
+      <w:r>
+        <w:rPr>
+          <w:rStyle w:val="Znakapoznpodarou"/>
+        </w:rPr>
+        <w:footnoteRef/>
+      </w:r>
+      <w:r>
+        <w:t xml:space="preserve"> Platí pro Microsoft Windows 8.0</w:t>
+      </w:r>
+    </w:p>
+  </w:footnote>
 </w:footnotes>
 </file>
 
@@ -4453,6 +5330,7 @@
       <w:rPr>
         <w:noProof/>
         <w:szCs w:val="28"/>
+        <w:lang w:val="en-US" w:eastAsia="en-US"/>
       </w:rPr>
       <w:drawing>
         <wp:anchor distT="0" distB="0" distL="114300" distR="114300" simplePos="0" relativeHeight="251660288" behindDoc="1" locked="0" layoutInCell="1" allowOverlap="1">
@@ -4515,6 +5393,7 @@
       <w:rPr>
         <w:noProof/>
         <w:szCs w:val="28"/>
+        <w:lang w:val="en-US" w:eastAsia="en-US"/>
       </w:rPr>
       <w:drawing>
         <wp:anchor distT="0" distB="0" distL="114300" distR="114300" simplePos="0" relativeHeight="251658240" behindDoc="1" locked="0" layoutInCell="1" allowOverlap="1">
@@ -7712,6 +8591,93 @@
     </w:lvl>
   </w:abstractNum>
   <w:abstractNum w:abstractNumId="27">
+    <w:nsid w:val="776E0D36"/>
+    <w:multiLevelType w:val="hybridMultilevel"/>
+    <w:tmpl w:val="E36C27C4"/>
+    <w:lvl w:ilvl="0" w:tplc="FADEC47E">
+      <w:start w:val="1"/>
+      <w:numFmt w:val="decimal"/>
+      <w:pStyle w:val="Odstavecseseznamem"/>
+      <w:lvlText w:val="%1."/>
+      <w:lvlJc w:val="left"/>
+      <w:pPr>
+        <w:ind w:left="360" w:hanging="360"/>
+      </w:pPr>
+    </w:lvl>
+    <w:lvl w:ilvl="1" w:tplc="04090019" w:tentative="1">
+      <w:start w:val="1"/>
+      <w:numFmt w:val="lowerLetter"/>
+      <w:lvlText w:val="%2."/>
+      <w:lvlJc w:val="left"/>
+      <w:pPr>
+        <w:ind w:left="1080" w:hanging="360"/>
+      </w:pPr>
+    </w:lvl>
+    <w:lvl w:ilvl="2" w:tplc="0409001B" w:tentative="1">
+      <w:start w:val="1"/>
+      <w:numFmt w:val="lowerRoman"/>
+      <w:lvlText w:val="%3."/>
+      <w:lvlJc w:val="right"/>
+      <w:pPr>
+        <w:ind w:left="1800" w:hanging="180"/>
+      </w:pPr>
+    </w:lvl>
+    <w:lvl w:ilvl="3" w:tplc="0409000F" w:tentative="1">
+      <w:start w:val="1"/>
+      <w:numFmt w:val="decimal"/>
+      <w:lvlText w:val="%4."/>
+      <w:lvlJc w:val="left"/>
+      <w:pPr>
+        <w:ind w:left="2520" w:hanging="360"/>
+      </w:pPr>
+    </w:lvl>
+    <w:lvl w:ilvl="4" w:tplc="04090019" w:tentative="1">
+      <w:start w:val="1"/>
+      <w:numFmt w:val="lowerLetter"/>
+      <w:lvlText w:val="%5."/>
+      <w:lvlJc w:val="left"/>
+      <w:pPr>
+        <w:ind w:left="3240" w:hanging="360"/>
+      </w:pPr>
+    </w:lvl>
+    <w:lvl w:ilvl="5" w:tplc="0409001B" w:tentative="1">
+      <w:start w:val="1"/>
+      <w:numFmt w:val="lowerRoman"/>
+      <w:lvlText w:val="%6."/>
+      <w:lvlJc w:val="right"/>
+      <w:pPr>
+        <w:ind w:left="3960" w:hanging="180"/>
+      </w:pPr>
+    </w:lvl>
+    <w:lvl w:ilvl="6" w:tplc="0409000F" w:tentative="1">
+      <w:start w:val="1"/>
+      <w:numFmt w:val="decimal"/>
+      <w:lvlText w:val="%7."/>
+      <w:lvlJc w:val="left"/>
+      <w:pPr>
+        <w:ind w:left="4680" w:hanging="360"/>
+      </w:pPr>
+    </w:lvl>
+    <w:lvl w:ilvl="7" w:tplc="04090019" w:tentative="1">
+      <w:start w:val="1"/>
+      <w:numFmt w:val="lowerLetter"/>
+      <w:lvlText w:val="%8."/>
+      <w:lvlJc w:val="left"/>
+      <w:pPr>
+        <w:ind w:left="5400" w:hanging="360"/>
+      </w:pPr>
+    </w:lvl>
+    <w:lvl w:ilvl="8" w:tplc="0409001B" w:tentative="1">
+      <w:start w:val="1"/>
+      <w:numFmt w:val="lowerRoman"/>
+      <w:lvlText w:val="%9."/>
+      <w:lvlJc w:val="right"/>
+      <w:pPr>
+        <w:ind w:left="6120" w:hanging="180"/>
+      </w:pPr>
+    </w:lvl>
+  </w:abstractNum>
+  <w:abstractNum w:abstractNumId="28">
     <w:nsid w:val="7DC7088A"/>
     <w:multiLevelType w:val="hybridMultilevel"/>
     <w:tmpl w:val="F486646A"/>
@@ -7850,7 +8816,7 @@
       </w:rPr>
     </w:lvl>
   </w:abstractNum>
-  <w:abstractNum w:abstractNumId="28">
+  <w:abstractNum w:abstractNumId="29">
     <w:nsid w:val="7F815768"/>
     <w:multiLevelType w:val="hybridMultilevel"/>
     <w:tmpl w:val="E18A1BEE"/>
@@ -7963,7 +8929,7 @@
       </w:pPr>
     </w:lvl>
   </w:abstractNum>
-  <w:abstractNum w:abstractNumId="29">
+  <w:abstractNum w:abstractNumId="30">
     <w:nsid w:val="7F8D0918"/>
     <w:multiLevelType w:val="hybridMultilevel"/>
     <w:tmpl w:val="3D6CD364"/>
@@ -8122,7 +9088,7 @@
     <w:abstractNumId w:val="4"/>
   </w:num>
   <w:num w:numId="16">
-    <w:abstractNumId w:val="28"/>
+    <w:abstractNumId w:val="29"/>
   </w:num>
   <w:num w:numId="17">
     <w:abstractNumId w:val="23"/>
@@ -8146,7 +9112,7 @@
     <w:abstractNumId w:val="22"/>
   </w:num>
   <w:num w:numId="24">
-    <w:abstractNumId w:val="29"/>
+    <w:abstractNumId w:val="30"/>
   </w:num>
   <w:num w:numId="25">
     <w:abstractNumId w:val="7"/>
@@ -8155,7 +9121,7 @@
     <w:abstractNumId w:val="3"/>
   </w:num>
   <w:num w:numId="27">
-    <w:abstractNumId w:val="27"/>
+    <w:abstractNumId w:val="28"/>
   </w:num>
   <w:num w:numId="28">
     <w:abstractNumId w:val="15"/>
@@ -8165,6 +9131,9 @@
   </w:num>
   <w:num w:numId="30">
     <w:abstractNumId w:val="16"/>
+  </w:num>
+  <w:num w:numId="31">
+    <w:abstractNumId w:val="27"/>
   </w:num>
 </w:numbering>
 </file>
@@ -8816,17 +9785,17 @@
     <w:basedOn w:val="Normln"/>
     <w:uiPriority w:val="34"/>
     <w:qFormat/>
-    <w:rsid w:val="006167D0"/>
+    <w:rsid w:val="00CA6C2B"/>
     <w:pPr>
+      <w:numPr>
+        <w:numId w:val="31"/>
+      </w:numPr>
       <w:spacing w:before="0" w:after="200" w:line="276" w:lineRule="auto"/>
-      <w:ind w:left="720"/>
       <w:contextualSpacing/>
     </w:pPr>
     <w:rPr>
-      <w:rFonts w:ascii="Calibri" w:eastAsia="Calibri" w:hAnsi="Calibri"/>
-      <w:color w:val="auto"/>
-      <w:sz w:val="22"/>
-      <w:szCs w:val="22"/>
+      <w:rFonts w:eastAsia="Calibri"/>
+      <w:szCs w:val="20"/>
       <w:lang w:eastAsia="en-US"/>
     </w:rPr>
   </w:style>
@@ -8914,10 +9883,10 @@
 <w:fonts xmlns:r="http://schemas.openxmlformats.org/officeDocument/2006/relationships" xmlns:w="http://schemas.openxmlformats.org/wordprocessingml/2006/main">
   <w:font w:name="Times New Roman">
     <w:panose1 w:val="02020603050405020304"/>
-    <w:charset w:val="EE"/>
+    <w:charset w:val="00"/>
     <w:family w:val="roman"/>
     <w:pitch w:val="variable"/>
-    <w:sig w:usb0="E0002AFF" w:usb1="C0007841" w:usb2="00000009" w:usb3="00000000" w:csb0="000001FF" w:csb1="00000000"/>
+    <w:sig w:usb0="E0002AFF" w:usb1="C0007843" w:usb2="00000009" w:usb3="00000000" w:csb0="000001FF" w:csb1="00000000"/>
   </w:font>
   <w:font w:name="Symbol">
     <w:panose1 w:val="05050102010706020507"/>
@@ -8928,7 +9897,7 @@
   </w:font>
   <w:font w:name="Courier New">
     <w:panose1 w:val="02070309020205020404"/>
-    <w:charset w:val="EE"/>
+    <w:charset w:val="00"/>
     <w:family w:val="modern"/>
     <w:pitch w:val="fixed"/>
     <w:sig w:usb0="E0002AFF" w:usb1="C0007843" w:usb2="00000009" w:usb3="00000000" w:csb0="000001FF" w:csb1="00000000"/>
@@ -8942,35 +9911,35 @@
   </w:font>
   <w:font w:name="Arial">
     <w:panose1 w:val="020B0604020202020204"/>
-    <w:charset w:val="EE"/>
+    <w:charset w:val="00"/>
     <w:family w:val="swiss"/>
     <w:pitch w:val="variable"/>
     <w:sig w:usb0="E0002AFF" w:usb1="C0007843" w:usb2="00000009" w:usb3="00000000" w:csb0="000001FF" w:csb1="00000000"/>
   </w:font>
   <w:font w:name="Verdana">
     <w:panose1 w:val="020B0604030504040204"/>
-    <w:charset w:val="EE"/>
+    <w:charset w:val="00"/>
     <w:family w:val="swiss"/>
     <w:pitch w:val="variable"/>
     <w:sig w:usb0="A10006FF" w:usb1="4000205B" w:usb2="00000010" w:usb3="00000000" w:csb0="0000019F" w:csb1="00000000"/>
   </w:font>
   <w:font w:name="Tahoma">
     <w:panose1 w:val="020B0604030504040204"/>
-    <w:charset w:val="EE"/>
+    <w:charset w:val="00"/>
     <w:family w:val="swiss"/>
     <w:pitch w:val="variable"/>
     <w:sig w:usb0="E1002EFF" w:usb1="C000605B" w:usb2="00000029" w:usb3="00000000" w:csb0="000101FF" w:csb1="00000000"/>
   </w:font>
   <w:font w:name="Calibri">
     <w:panose1 w:val="020F0502020204030204"/>
-    <w:charset w:val="EE"/>
+    <w:charset w:val="00"/>
     <w:family w:val="swiss"/>
     <w:pitch w:val="variable"/>
     <w:sig w:usb0="E00002FF" w:usb1="4000ACFF" w:usb2="00000001" w:usb3="00000000" w:csb0="0000019F" w:csb1="00000000"/>
   </w:font>
   <w:font w:name="Cambria">
     <w:panose1 w:val="02040503050406030204"/>
-    <w:charset w:val="EE"/>
+    <w:charset w:val="00"/>
     <w:family w:val="roman"/>
     <w:pitch w:val="variable"/>
     <w:sig w:usb0="E00002FF" w:usb1="400004FF" w:usb2="00000000" w:usb3="00000000" w:csb0="0000019F" w:csb1="00000000"/>
@@ -9003,9 +9972,11 @@
     <w:rsid w:val="00681605"/>
     <w:rsid w:val="0069489F"/>
     <w:rsid w:val="0069676D"/>
+    <w:rsid w:val="00747E39"/>
     <w:rsid w:val="008E3E5C"/>
     <w:rsid w:val="009525F1"/>
     <w:rsid w:val="009627FA"/>
+    <w:rsid w:val="009A1F13"/>
     <w:rsid w:val="00B57C94"/>
     <w:rsid w:val="00B60EFC"/>
     <w:rsid w:val="00B85A66"/>
@@ -9027,9 +9998,9 @@
     <m:intLim m:val="subSup"/>
     <m:naryLim m:val="undOvr"/>
   </m:mathPr>
-  <w:themeFontLang w:val="cs-CZ"/>
+  <w:themeFontLang w:val="en-US"/>
   <w:clrSchemeMapping w:bg1="light1" w:t1="dark1" w:bg2="light2" w:t2="dark2" w:accent1="accent1" w:accent2="accent2" w:accent3="accent3" w:accent4="accent4" w:accent5="accent5" w:accent6="accent6" w:hyperlink="hyperlink" w:followedHyperlink="followedHyperlink"/>
-  <w:decimalSymbol w:val=","/>
+  <w:decimalSymbol w:val="."/>
   <w:listSeparator w:val=","/>
 </w:settings>
 </file>
@@ -9558,7 +10529,7 @@
 </file>
 
 <file path=customXml/itemProps1.xml><?xml version="1.0" encoding="utf-8"?>
-<ds:datastoreItem xmlns:ds="http://schemas.openxmlformats.org/officeDocument/2006/customXml" ds:itemID="{12DCD622-944C-497D-AD1C-00D69EA42BC7}">
+<ds:datastoreItem xmlns:ds="http://schemas.openxmlformats.org/officeDocument/2006/customXml" ds:itemID="{C8DB9F92-7BB4-4445-9BEB-39D570EDF81F}">
   <ds:schemaRefs>
     <ds:schemaRef ds:uri="http://schemas.openxmlformats.org/officeDocument/2006/bibliography"/>
   </ds:schemaRefs>

</xml_diff>

<commit_message>
Oprava chyby, kdy se nezapsalo do souboru index.html po stažení dat z RÚIAN.
</commit_message>
<xml_diff>
--- a/RUIANDownloader/RUIANDownloader.docx
+++ b/RUIANDownloader/RUIANDownloader.docx
@@ -3715,8 +3715,95 @@
               <w:spacing w:before="0" w:after="0"/>
             </w:pPr>
             <w:r>
-              <w:t>Adresář se staženými z VDP.</w:t>
-            </w:r>
+              <w:t>Adresář</w:t>
+            </w:r>
+            <w:r>
+              <w:t>, do kterého budou data RÚIAN stahována</w:t>
+            </w:r>
+            <w:r>
+              <w:t xml:space="preserve">. Může obsahovat celou cestu, případně pouze relativní cestu k adresáři </w:t>
+            </w:r>
+            <w:proofErr w:type="spellStart"/>
+            <w:r>
+              <w:t>RUIANDownloader</w:t>
+            </w:r>
+            <w:proofErr w:type="spellEnd"/>
+            <w:r>
+              <w:t>.</w:t>
+            </w:r>
+            <w:r>
+              <w:br/>
+            </w:r>
+            <w:r>
+              <w:br/>
+              <w:t>Implicitní hodnota je ..</w:t>
+            </w:r>
+            <w:r>
+              <w:rPr>
+                <w:lang w:val="en-US"/>
+              </w:rPr>
+              <w:t>\</w:t>
+            </w:r>
+            <w:proofErr w:type="spellStart"/>
+            <w:r>
+              <w:rPr>
+                <w:lang w:val="en-US"/>
+              </w:rPr>
+              <w:t>DownloadedData</w:t>
+            </w:r>
+            <w:proofErr w:type="spellEnd"/>
+            <w:r>
+              <w:rPr>
+                <w:lang w:val="en-US"/>
+              </w:rPr>
+              <w:t xml:space="preserve">, </w:t>
+            </w:r>
+            <w:proofErr w:type="spellStart"/>
+            <w:r>
+              <w:rPr>
+                <w:lang w:val="en-US"/>
+              </w:rPr>
+              <w:t>tj</w:t>
+            </w:r>
+            <w:proofErr w:type="spellEnd"/>
+            <w:r>
+              <w:rPr>
+                <w:lang w:val="en-US"/>
+              </w:rPr>
+              <w:t xml:space="preserve">. </w:t>
+            </w:r>
+            <w:proofErr w:type="spellStart"/>
+            <w:r>
+              <w:rPr>
+                <w:lang w:val="en-US"/>
+              </w:rPr>
+              <w:t>adres</w:t>
+            </w:r>
+            <w:r>
+              <w:t>ář</w:t>
+            </w:r>
+            <w:proofErr w:type="spellEnd"/>
+            <w:r>
+              <w:t xml:space="preserve"> </w:t>
+            </w:r>
+            <w:proofErr w:type="spellStart"/>
+            <w:r>
+              <w:t>DownloadedData</w:t>
+            </w:r>
+            <w:proofErr w:type="spellEnd"/>
+            <w:r>
+              <w:t xml:space="preserve"> v </w:t>
+            </w:r>
+            <w:proofErr w:type="spellStart"/>
+            <w:r>
+              <w:t>RUIANToolbox</w:t>
+            </w:r>
+            <w:proofErr w:type="spellEnd"/>
+          </w:p>
+          <w:p>
+            <w:pPr>
+              <w:spacing w:before="0" w:after="0"/>
+            </w:pPr>
           </w:p>
         </w:tc>
       </w:tr>
@@ -3746,14 +3833,63 @@
             <w:pPr>
               <w:spacing w:before="0" w:after="0"/>
             </w:pPr>
+            <w:r>
+              <w:t xml:space="preserve">Data RÚIAN jsou za účelem urychlení stahování komprimována do archivu GZ. </w:t>
+            </w:r>
+            <w:r>
+              <w:t>J</w:t>
+            </w:r>
+            <w:r>
+              <w:t>estliže chceme archiv po stažení rozbalit</w:t>
+            </w:r>
+            <w:r>
+              <w:t xml:space="preserve">, nastavíme </w:t>
+            </w:r>
+            <w:r>
+              <w:t xml:space="preserve">hodnotu </w:t>
+            </w:r>
             <w:proofErr w:type="spellStart"/>
             <w:r>
+              <w:t>UncompressDownloadedFiles</w:t>
+            </w:r>
+            <w:proofErr w:type="spellEnd"/>
+            <w:r>
+              <w:t xml:space="preserve">  </w:t>
+            </w:r>
+            <w:r>
+              <w:t xml:space="preserve">na </w:t>
+            </w:r>
+            <w:proofErr w:type="spellStart"/>
+            <w:r>
               <w:t>True</w:t>
             </w:r>
             <w:proofErr w:type="spellEnd"/>
             <w:r>
-              <w:t>, jestliže chceme archiv po stažení rozbalit</w:t>
-            </w:r>
+              <w:t>.</w:t>
+            </w:r>
+          </w:p>
+          <w:p>
+            <w:pPr>
+              <w:spacing w:before="0" w:after="0"/>
+            </w:pPr>
+          </w:p>
+          <w:p>
+            <w:pPr>
+              <w:spacing w:before="0" w:after="0"/>
+            </w:pPr>
+            <w:r>
+              <w:t xml:space="preserve">Implicitní hodnota je </w:t>
+            </w:r>
+            <w:proofErr w:type="spellStart"/>
+            <w:r>
+              <w:t>False</w:t>
+            </w:r>
+            <w:proofErr w:type="spellEnd"/>
+          </w:p>
+          <w:p>
+            <w:pPr>
+              <w:spacing w:before="0" w:after="0"/>
+            </w:pPr>
           </w:p>
         </w:tc>
       </w:tr>
@@ -3783,14 +3919,51 @@
             <w:pPr>
               <w:spacing w:before="0" w:after="0"/>
             </w:pPr>
+            <w:r>
+              <w:t>J</w:t>
+            </w:r>
+            <w:r>
+              <w:t>estliže chceme pokaždé stahovat obsah celé databáze</w:t>
+            </w:r>
+            <w:r>
+              <w:t xml:space="preserve">, nastavíme na </w:t>
+            </w:r>
             <w:proofErr w:type="spellStart"/>
             <w:r>
               <w:t>True</w:t>
             </w:r>
             <w:proofErr w:type="spellEnd"/>
             <w:r>
-              <w:t>, jestliže chceme pokaždé stahovat obsah celé databáze</w:t>
-            </w:r>
+              <w:t xml:space="preserve">. Hodnota </w:t>
+            </w:r>
+            <w:proofErr w:type="spellStart"/>
+            <w:r>
+              <w:t>False</w:t>
+            </w:r>
+            <w:proofErr w:type="spellEnd"/>
+            <w:r>
+              <w:t xml:space="preserve"> znamená, že se budou stahovat aktualizace od posledního stažení stavových dat, případně posledního stažení aktualizací. </w:t>
+            </w:r>
+            <w:r>
+              <w:br/>
+            </w:r>
+            <w:r>
+              <w:br/>
+              <w:t xml:space="preserve">Jestliže je adresář </w:t>
+            </w:r>
+            <w:proofErr w:type="spellStart"/>
+            <w:r>
+              <w:t>DataDir</w:t>
+            </w:r>
+            <w:proofErr w:type="spellEnd"/>
+            <w:r>
+              <w:t xml:space="preserve"> prázdný, je nejdříve stažen obsah celé databáze a zároveň jsou staženy všechny aktualizace.</w:t>
+            </w:r>
+          </w:p>
+          <w:p>
+            <w:pPr>
+              <w:spacing w:before="0" w:after="0"/>
+            </w:pPr>
           </w:p>
         </w:tc>
       </w:tr>
@@ -3821,40 +3994,42 @@
               <w:spacing w:before="0" w:after="0"/>
             </w:pPr>
             <w:r>
-              <w:t>Zapíná spouštění importu do databáze po stažení dat.</w:t>
+              <w:t xml:space="preserve">Tento parametr umožní import dat do databáze po stažení dat, pokud je nastaven na </w:t>
+            </w:r>
+            <w:proofErr w:type="spellStart"/>
+            <w:r>
+              <w:t>True</w:t>
+            </w:r>
+            <w:proofErr w:type="spellEnd"/>
+            <w:r>
+              <w:t>.</w:t>
             </w:r>
           </w:p>
-        </w:tc>
-      </w:tr>
-      <w:tr>
-        <w:tc>
-          <w:tcPr>
-            <w:tcW w:w="3126" w:type="dxa"/>
-            <w:shd w:val="clear" w:color="auto" w:fill="F2DBDB" w:themeFill="accent2" w:themeFillTint="33"/>
-          </w:tcPr>
           <w:p>
             <w:pPr>
               <w:spacing w:before="0" w:after="0"/>
             </w:pPr>
-            <w:proofErr w:type="spellStart"/>
-            <w:r>
-              <w:t>AutomaticDownloadTime</w:t>
-            </w:r>
-            <w:proofErr w:type="spellEnd"/>
           </w:p>
-        </w:tc>
-        <w:tc>
-          <w:tcPr>
-            <w:tcW w:w="5874" w:type="dxa"/>
-            <w:shd w:val="clear" w:color="auto" w:fill="F2DBDB" w:themeFill="accent2" w:themeFillTint="33"/>
-          </w:tcPr>
           <w:p>
             <w:pPr>
               <w:spacing w:before="0" w:after="0"/>
             </w:pPr>
             <w:r>
-              <w:t>Nastavuje čas automatického stahování dat.</w:t>
-            </w:r>
+              <w:t>Nejdříve je nutné oživit modul RÚIAN </w:t>
+            </w:r>
+            <w:proofErr w:type="spellStart"/>
+            <w:r>
+              <w:t>Importer</w:t>
+            </w:r>
+            <w:proofErr w:type="spellEnd"/>
+            <w:r>
+              <w:t>, viz dokumentace.</w:t>
+            </w:r>
+          </w:p>
+          <w:p>
+            <w:pPr>
+              <w:spacing w:before="0" w:after="0"/>
+            </w:pPr>
           </w:p>
         </w:tc>
       </w:tr>
@@ -3872,6 +4047,9 @@
             <w:r>
               <w:t>DownloadURL</w:t>
             </w:r>
+            <w:r>
+              <w:t>s</w:t>
+            </w:r>
             <w:proofErr w:type="spellEnd"/>
           </w:p>
         </w:tc>
@@ -3885,7 +4063,56 @@
               <w:spacing w:before="0" w:after="0"/>
             </w:pPr>
             <w:r>
-              <w:t>Parametry stahování z VDP</w:t>
+              <w:t xml:space="preserve">Maska pro stahování stavové databáze a aktualizací, </w:t>
+            </w:r>
+            <w:r>
+              <w:lastRenderedPageBreak/>
+              <w:t xml:space="preserve">oddělené středníkem. Nejjednodušší je vyhledat data na </w:t>
+            </w:r>
+            <w:r>
+              <w:t xml:space="preserve">http://vdp.cuzk.cz/vdp/ruian/vymennyformat/vyhledej </w:t>
+            </w:r>
+            <w:r>
+              <w:t xml:space="preserve">a zkopírovat vygenerovanou adresu URL. </w:t>
+            </w:r>
+          </w:p>
+        </w:tc>
+      </w:tr>
+      <w:tr>
+        <w:tc>
+          <w:tcPr>
+            <w:tcW w:w="3126" w:type="dxa"/>
+            <w:shd w:val="clear" w:color="auto" w:fill="auto"/>
+          </w:tcPr>
+          <w:p>
+            <w:pPr>
+              <w:spacing w:before="0" w:after="0"/>
+            </w:pPr>
+            <w:proofErr w:type="spellStart"/>
+            <w:r>
+              <w:lastRenderedPageBreak/>
+              <w:t>I</w:t>
+            </w:r>
+            <w:r>
+              <w:t>gnoreHistoricalData</w:t>
+            </w:r>
+            <w:proofErr w:type="spellEnd"/>
+          </w:p>
+        </w:tc>
+        <w:tc>
+          <w:tcPr>
+            <w:tcW w:w="5874" w:type="dxa"/>
+            <w:shd w:val="clear" w:color="auto" w:fill="auto"/>
+          </w:tcPr>
+          <w:p>
+            <w:pPr>
+              <w:spacing w:before="0" w:after="0"/>
+            </w:pPr>
+            <w:r>
+              <w:t xml:space="preserve">Tato volba zabezpečí, že při stahování stavových dat (celé databáze) se bude stahovat pouze </w:t>
+            </w:r>
+            <w:r>
+              <w:t>nejnovější stav a archivní databáze budou ignorovány.</w:t>
             </w:r>
           </w:p>
         </w:tc>
@@ -3992,7 +4219,13 @@
         <w:t>,</w:t>
       </w:r>
       <w:r>
-        <w:t xml:space="preserve"> nebo můžeme vytvořit zástupce na ploše spuštěním modulu </w:t>
+        <w:t xml:space="preserve"> </w:t>
+      </w:r>
+      <w:r>
+        <w:t>případně</w:t>
+      </w:r>
+      <w:r>
+        <w:t xml:space="preserve"> můžeme vytvořit zástupce na ploše spuštěním modulu </w:t>
       </w:r>
       <w:proofErr w:type="spellStart"/>
       <w:r>
@@ -4059,6 +4292,313 @@
     </w:p>
     <w:p>
       <w:pPr>
+        <w:pStyle w:val="Nadpis2"/>
+      </w:pPr>
+      <w:r>
+        <w:t>Obsah staženého adresáře</w:t>
+      </w:r>
+    </w:p>
+    <w:p>
+      <w:r>
+        <w:t>Do adresáře se staženými daty jsou kromě dat RÚIAN uloženy také stavové informace pro další moduly R</w:t>
+      </w:r>
+      <w:r>
+        <w:t>ÚIAN </w:t>
+      </w:r>
+      <w:proofErr w:type="spellStart"/>
+      <w:r>
+        <w:t>Toolboxu.</w:t>
+      </w:r>
+      <w:proofErr w:type="spellEnd"/>
+    </w:p>
+    <w:p>
+      <w:r>
+        <w:t>N</w:t>
+      </w:r>
+      <w:r>
+        <w:t>apříklad po stažení dat a aktualizací 9.11.2014</w:t>
+      </w:r>
+      <w:r>
+        <w:t xml:space="preserve"> se vytvoří</w:t>
+      </w:r>
+      <w:r>
+        <w:t>:</w:t>
+      </w:r>
+    </w:p>
+    <w:tbl>
+      <w:tblPr>
+        <w:tblStyle w:val="Mkatabulky"/>
+        <w:tblW w:w="0" w:type="auto"/>
+        <w:tblInd w:w="108" w:type="dxa"/>
+        <w:tblBorders>
+          <w:top w:val="single" w:sz="4" w:space="0" w:color="4F81BD" w:themeColor="accent1"/>
+          <w:left w:val="single" w:sz="4" w:space="0" w:color="4F81BD" w:themeColor="accent1"/>
+          <w:bottom w:val="single" w:sz="4" w:space="0" w:color="4F81BD" w:themeColor="accent1"/>
+          <w:right w:val="single" w:sz="4" w:space="0" w:color="4F81BD" w:themeColor="accent1"/>
+          <w:insideH w:val="none" w:sz="0" w:space="0" w:color="auto"/>
+          <w:insideV w:val="none" w:sz="0" w:space="0" w:color="auto"/>
+        </w:tblBorders>
+        <w:tblLook w:val="04A0"/>
+      </w:tblPr>
+      <w:tblGrid>
+        <w:gridCol w:w="3126"/>
+        <w:gridCol w:w="5874"/>
+      </w:tblGrid>
+      <w:tr>
+        <w:tc>
+          <w:tcPr>
+            <w:tcW w:w="3126" w:type="dxa"/>
+            <w:tcBorders>
+              <w:top w:val="single" w:sz="4" w:space="0" w:color="4F81BD" w:themeColor="accent1"/>
+              <w:bottom w:val="single" w:sz="4" w:space="0" w:color="4F81BD" w:themeColor="accent1"/>
+            </w:tcBorders>
+            <w:shd w:val="clear" w:color="auto" w:fill="D99594" w:themeFill="accent2" w:themeFillTint="99"/>
+          </w:tcPr>
+          <w:p>
+            <w:pPr>
+              <w:spacing w:before="0" w:after="0"/>
+            </w:pPr>
+            <w:r>
+              <w:t>Soubor</w:t>
+            </w:r>
+          </w:p>
+        </w:tc>
+        <w:tc>
+          <w:tcPr>
+            <w:tcW w:w="5874" w:type="dxa"/>
+            <w:tcBorders>
+              <w:top w:val="single" w:sz="4" w:space="0" w:color="4F81BD" w:themeColor="accent1"/>
+              <w:bottom w:val="single" w:sz="4" w:space="0" w:color="4F81BD" w:themeColor="accent1"/>
+            </w:tcBorders>
+            <w:shd w:val="clear" w:color="auto" w:fill="D99594" w:themeFill="accent2" w:themeFillTint="99"/>
+          </w:tcPr>
+          <w:p>
+            <w:pPr>
+              <w:spacing w:before="0" w:after="0"/>
+            </w:pPr>
+            <w:r>
+              <w:t>Obsah</w:t>
+            </w:r>
+          </w:p>
+        </w:tc>
+      </w:tr>
+      <w:tr>
+        <w:tc>
+          <w:tcPr>
+            <w:tcW w:w="3126" w:type="dxa"/>
+            <w:tcBorders>
+              <w:top w:val="single" w:sz="4" w:space="0" w:color="4F81BD" w:themeColor="accent1"/>
+            </w:tcBorders>
+            <w:shd w:val="clear" w:color="auto" w:fill="FFFFFF" w:themeFill="background1"/>
+          </w:tcPr>
+          <w:p>
+            <w:pPr>
+              <w:spacing w:before="0" w:after="0"/>
+            </w:pPr>
+            <w:proofErr w:type="spellStart"/>
+            <w:r>
+              <w:t>Download</w:t>
+            </w:r>
+            <w:proofErr w:type="spellEnd"/>
+            <w:r>
+              <w:t>_2014.11.09.txt</w:t>
+            </w:r>
+          </w:p>
+        </w:tc>
+        <w:tc>
+          <w:tcPr>
+            <w:tcW w:w="5874" w:type="dxa"/>
+            <w:tcBorders>
+              <w:top w:val="single" w:sz="4" w:space="0" w:color="4F81BD" w:themeColor="accent1"/>
+            </w:tcBorders>
+            <w:shd w:val="clear" w:color="auto" w:fill="FFFFFF" w:themeFill="background1"/>
+          </w:tcPr>
+          <w:p>
+            <w:pPr>
+              <w:spacing w:before="0" w:after="0"/>
+            </w:pPr>
+            <w:r>
+              <w:t>Seznam stavových dat stažených dle nastavení.</w:t>
+            </w:r>
+          </w:p>
+        </w:tc>
+      </w:tr>
+      <w:tr>
+        <w:tc>
+          <w:tcPr>
+            <w:tcW w:w="3126" w:type="dxa"/>
+            <w:shd w:val="clear" w:color="auto" w:fill="F2DBDB" w:themeFill="accent2" w:themeFillTint="33"/>
+          </w:tcPr>
+          <w:p>
+            <w:pPr>
+              <w:spacing w:before="0" w:after="0"/>
+            </w:pPr>
+            <w:r>
+              <w:t>info.txt</w:t>
+            </w:r>
+          </w:p>
+        </w:tc>
+        <w:tc>
+          <w:tcPr>
+            <w:tcW w:w="5874" w:type="dxa"/>
+            <w:shd w:val="clear" w:color="auto" w:fill="F2DBDB" w:themeFill="accent2" w:themeFillTint="33"/>
+          </w:tcPr>
+          <w:p>
+            <w:pPr>
+              <w:spacing w:before="0" w:after="0"/>
+            </w:pPr>
+            <w:r>
+              <w:t>Podrobné informace o stavu stahování.</w:t>
+            </w:r>
+          </w:p>
+        </w:tc>
+      </w:tr>
+      <w:tr>
+        <w:tc>
+          <w:tcPr>
+            <w:tcW w:w="3126" w:type="dxa"/>
+            <w:shd w:val="clear" w:color="auto" w:fill="auto"/>
+          </w:tcPr>
+          <w:p>
+            <w:pPr>
+              <w:spacing w:before="0" w:after="0"/>
+            </w:pPr>
+            <w:proofErr w:type="spellStart"/>
+            <w:r>
+              <w:t>Patch</w:t>
+            </w:r>
+            <w:proofErr w:type="spellEnd"/>
+            <w:r>
+              <w:t>_2014.11.09.txt</w:t>
+            </w:r>
+          </w:p>
+        </w:tc>
+        <w:tc>
+          <w:tcPr>
+            <w:tcW w:w="5874" w:type="dxa"/>
+            <w:shd w:val="clear" w:color="auto" w:fill="auto"/>
+          </w:tcPr>
+          <w:p>
+            <w:pPr>
+              <w:spacing w:before="0" w:after="0"/>
+            </w:pPr>
+            <w:r>
+              <w:t>Seznam aktualizací stažených dle nastavení.</w:t>
+            </w:r>
+          </w:p>
+        </w:tc>
+      </w:tr>
+      <w:tr>
+        <w:tc>
+          <w:tcPr>
+            <w:tcW w:w="3126" w:type="dxa"/>
+            <w:shd w:val="clear" w:color="auto" w:fill="F2DBDB" w:themeFill="accent2" w:themeFillTint="33"/>
+          </w:tcPr>
+          <w:p>
+            <w:pPr>
+              <w:spacing w:before="0" w:after="0"/>
+              <w:rPr>
+                <w:lang w:val="en-US"/>
+              </w:rPr>
+            </w:pPr>
+            <w:r>
+              <w:t xml:space="preserve">Soubory </w:t>
+            </w:r>
+            <w:r>
+              <w:rPr>
+                <w:lang w:val="en-US"/>
+              </w:rPr>
+              <w:t xml:space="preserve">*.gz </w:t>
+            </w:r>
+            <w:proofErr w:type="spellStart"/>
+            <w:r>
+              <w:rPr>
+                <w:lang w:val="en-US"/>
+              </w:rPr>
+              <w:t>nebo</w:t>
+            </w:r>
+            <w:proofErr w:type="spellEnd"/>
+            <w:r>
+              <w:rPr>
+                <w:lang w:val="en-US"/>
+              </w:rPr>
+              <w:t xml:space="preserve"> *.xml</w:t>
+            </w:r>
+          </w:p>
+        </w:tc>
+        <w:tc>
+          <w:tcPr>
+            <w:tcW w:w="5874" w:type="dxa"/>
+            <w:shd w:val="clear" w:color="auto" w:fill="F2DBDB" w:themeFill="accent2" w:themeFillTint="33"/>
+          </w:tcPr>
+          <w:p>
+            <w:pPr>
+              <w:spacing w:before="0" w:after="0"/>
+            </w:pPr>
+            <w:r>
+              <w:t>Stažená, případně rozbalená data RÚIAN</w:t>
+            </w:r>
+          </w:p>
+        </w:tc>
+      </w:tr>
+    </w:tbl>
+    <w:p/>
+    <w:p>
+      <w:pPr>
+        <w:jc w:val="center"/>
+      </w:pPr>
+      <w:r>
+        <w:lastRenderedPageBreak/>
+        <w:drawing>
+          <wp:inline distT="0" distB="0" distL="0" distR="0">
+            <wp:extent cx="4986345" cy="4027739"/>
+            <wp:effectExtent l="19050" t="0" r="4755" b="0"/>
+            <wp:docPr id="11" name="obrázek 7"/>
+            <wp:cNvGraphicFramePr>
+              <a:graphicFrameLocks xmlns:a="http://schemas.openxmlformats.org/drawingml/2006/main" noChangeAspect="1"/>
+            </wp:cNvGraphicFramePr>
+            <a:graphic xmlns:a="http://schemas.openxmlformats.org/drawingml/2006/main">
+              <a:graphicData uri="http://schemas.openxmlformats.org/drawingml/2006/picture">
+                <pic:pic xmlns:pic="http://schemas.openxmlformats.org/drawingml/2006/picture">
+                  <pic:nvPicPr>
+                    <pic:cNvPr id="0" name="Picture 7"/>
+                    <pic:cNvPicPr>
+                      <a:picLocks noChangeAspect="1" noChangeArrowheads="1"/>
+                    </pic:cNvPicPr>
+                  </pic:nvPicPr>
+                  <pic:blipFill>
+                    <a:blip r:embed="rId14" cstate="print"/>
+                    <a:srcRect/>
+                    <a:stretch>
+                      <a:fillRect/>
+                    </a:stretch>
+                  </pic:blipFill>
+                  <pic:spPr bwMode="auto">
+                    <a:xfrm>
+                      <a:off x="0" y="0"/>
+                      <a:ext cx="4986217" cy="4027636"/>
+                    </a:xfrm>
+                    <a:prstGeom prst="rect">
+                      <a:avLst/>
+                    </a:prstGeom>
+                    <a:noFill/>
+                    <a:ln w="9525">
+                      <a:noFill/>
+                      <a:miter lim="800000"/>
+                      <a:headEnd/>
+                      <a:tailEnd/>
+                    </a:ln>
+                  </pic:spPr>
+                </pic:pic>
+              </a:graphicData>
+            </a:graphic>
+          </wp:inline>
+        </w:drawing>
+      </w:r>
+    </w:p>
+    <w:p/>
+    <w:p>
+      <w:pPr>
         <w:pStyle w:val="Nadpis1"/>
       </w:pPr>
       <w:bookmarkStart w:id="17" w:name="_Toc400881908"/>
@@ -4240,7 +4780,7 @@
                     </pic:cNvPicPr>
                   </pic:nvPicPr>
                   <pic:blipFill>
-                    <a:blip r:embed="rId14" cstate="print"/>
+                    <a:blip r:embed="rId15" cstate="print"/>
                     <a:srcRect/>
                     <a:stretch>
                       <a:fillRect/>
@@ -4497,7 +5037,7 @@
                     </pic:cNvPicPr>
                   </pic:nvPicPr>
                   <pic:blipFill>
-                    <a:blip r:embed="rId15" cstate="print"/>
+                    <a:blip r:embed="rId16" cstate="print"/>
                     <a:srcRect/>
                     <a:stretch>
                       <a:fillRect/>
@@ -4636,173 +5176,27 @@
       <w:pPr>
         <w:pStyle w:val="Nadpis2"/>
       </w:pPr>
-      <w:bookmarkStart w:id="21" w:name="_Toc400881912"/>
-      <w:r>
-        <w:t>Index.</w:t>
-      </w:r>
+      <w:bookmarkStart w:id="21" w:name="_Toc400881913"/>
       <w:proofErr w:type="spellStart"/>
       <w:r>
-        <w:t>html</w:t>
+        <w:t>RUIANDownlaoder.log</w:t>
       </w:r>
       <w:bookmarkEnd w:id="21"/>
       <w:proofErr w:type="spellEnd"/>
     </w:p>
     <w:p>
-      <w:r>
-        <w:t>Tato HTML stránka se generuje automaticky v adresáři, kam jsou stahována data z VDP. Při úplném stažení se vytvoří nová stránka, jinak je postupně doplňována historie aktualizací.</w:t>
-      </w:r>
-      <w:r>
-        <w:t xml:space="preserve"> V průběhu stahování se tato webová stránka automaticky aktualizuje.</w:t>
-      </w:r>
-    </w:p>
-    <w:p/>
-    <w:p>
-      <w:r>
-        <w:rPr>
-          <w:noProof/>
-          <w:lang w:val="en-US" w:eastAsia="en-US"/>
-        </w:rPr>
-        <w:drawing>
-          <wp:inline distT="0" distB="0" distL="0" distR="0">
-            <wp:extent cx="5760720" cy="4794902"/>
-            <wp:effectExtent l="19050" t="0" r="0" b="0"/>
-            <wp:docPr id="8" name="obrázek 7"/>
-            <wp:cNvGraphicFramePr>
-              <a:graphicFrameLocks xmlns:a="http://schemas.openxmlformats.org/drawingml/2006/main" noChangeAspect="1"/>
-            </wp:cNvGraphicFramePr>
-            <a:graphic xmlns:a="http://schemas.openxmlformats.org/drawingml/2006/main">
-              <a:graphicData uri="http://schemas.openxmlformats.org/drawingml/2006/picture">
-                <pic:pic xmlns:pic="http://schemas.openxmlformats.org/drawingml/2006/picture">
-                  <pic:nvPicPr>
-                    <pic:cNvPr id="0" name="Picture 7"/>
-                    <pic:cNvPicPr>
-                      <a:picLocks noChangeAspect="1" noChangeArrowheads="1"/>
-                    </pic:cNvPicPr>
-                  </pic:nvPicPr>
-                  <pic:blipFill>
-                    <a:blip r:embed="rId16" cstate="print"/>
-                    <a:srcRect/>
-                    <a:stretch>
-                      <a:fillRect/>
-                    </a:stretch>
-                  </pic:blipFill>
-                  <pic:spPr bwMode="auto">
-                    <a:xfrm>
-                      <a:off x="0" y="0"/>
-                      <a:ext cx="5760720" cy="4794902"/>
-                    </a:xfrm>
-                    <a:prstGeom prst="rect">
-                      <a:avLst/>
-                    </a:prstGeom>
-                    <a:noFill/>
-                    <a:ln w="9525">
-                      <a:noFill/>
-                      <a:miter lim="800000"/>
-                      <a:headEnd/>
-                      <a:tailEnd/>
-                    </a:ln>
-                  </pic:spPr>
-                </pic:pic>
-              </a:graphicData>
-            </a:graphic>
-          </wp:inline>
-        </w:drawing>
-      </w:r>
-    </w:p>
-    <w:p/>
-    <w:p>
-      <w:pPr>
-        <w:pBdr>
-          <w:top w:val="single" w:sz="4" w:space="1" w:color="4F81BD" w:themeColor="accent1"/>
-          <w:left w:val="single" w:sz="4" w:space="4" w:color="4F81BD" w:themeColor="accent1"/>
-          <w:bottom w:val="single" w:sz="4" w:space="1" w:color="4F81BD" w:themeColor="accent1"/>
-          <w:right w:val="single" w:sz="4" w:space="4" w:color="4F81BD" w:themeColor="accent1"/>
-        </w:pBdr>
-        <w:shd w:val="clear" w:color="auto" w:fill="F2DBDB" w:themeFill="accent2" w:themeFillTint="33"/>
-      </w:pPr>
-      <w:r>
-        <w:rPr>
-          <w:u w:val="single"/>
-        </w:rPr>
-        <w:t>Pozn.</w:t>
-      </w:r>
-      <w:r>
-        <w:t xml:space="preserve"> Jestliže je adresář </w:t>
+      <w:pPr>
+        <w:keepNext/>
+      </w:pPr>
+      <w:r>
+        <w:t xml:space="preserve">Tento soubor je generován v adresáři </w:t>
       </w:r>
       <w:proofErr w:type="spellStart"/>
       <w:r>
-        <w:rPr>
-          <w:i/>
-        </w:rPr>
-        <w:t>DataDir</w:t>
+        <w:t>RUIANDownloader</w:t>
       </w:r>
       <w:proofErr w:type="spellEnd"/>
       <w:r>
-        <w:t xml:space="preserve"> zveřejněný na webové</w:t>
-      </w:r>
-      <w:r>
-        <w:t>m</w:t>
-      </w:r>
-      <w:r>
-        <w:t xml:space="preserve"> serveru, je možné nahlížet do souboru </w:t>
-      </w:r>
-      <w:r>
-        <w:rPr>
-          <w:i/>
-        </w:rPr>
-        <w:t>index.</w:t>
-      </w:r>
-      <w:proofErr w:type="spellStart"/>
-      <w:r>
-        <w:rPr>
-          <w:i/>
-        </w:rPr>
-        <w:t>html</w:t>
-      </w:r>
-      <w:proofErr w:type="spellEnd"/>
-      <w:r>
-        <w:rPr>
-          <w:i/>
-        </w:rPr>
-        <w:t xml:space="preserve"> </w:t>
-      </w:r>
-      <w:r>
-        <w:t>bez nutnosti mít př</w:t>
-      </w:r>
-      <w:r>
-        <w:t>ipojen příslušný síťový disk</w:t>
-      </w:r>
-      <w:r>
-        <w:t>.</w:t>
-      </w:r>
-    </w:p>
-    <w:p/>
-    <w:p>
-      <w:pPr>
-        <w:pStyle w:val="Nadpis2"/>
-      </w:pPr>
-      <w:bookmarkStart w:id="22" w:name="_Toc400881913"/>
-      <w:proofErr w:type="spellStart"/>
-      <w:r>
-        <w:lastRenderedPageBreak/>
-        <w:t>RUIANDownlaoder.log</w:t>
-      </w:r>
-      <w:bookmarkEnd w:id="22"/>
-      <w:proofErr w:type="spellEnd"/>
-    </w:p>
-    <w:p>
-      <w:pPr>
-        <w:keepNext/>
-      </w:pPr>
-      <w:r>
-        <w:t xml:space="preserve">Tento soubor je generován v adresáři </w:t>
-      </w:r>
-      <w:proofErr w:type="spellStart"/>
-      <w:r>
-        <w:t>RUIANDownloader</w:t>
-      </w:r>
-      <w:proofErr w:type="spellEnd"/>
-      <w:r>
         <w:t xml:space="preserve"> a obsahuje podrobný výpis stah</w:t>
       </w:r>
       <w:r>
@@ -4813,6 +5207,9 @@
       </w:r>
       <w:r>
         <w:t xml:space="preserve"> včetně případných chybových hlášení.</w:t>
+      </w:r>
+      <w:r>
+        <w:t xml:space="preserve"> Tento soubor se po opětovném spuštění stahování a stahování aktualizací nemaže, ale je průběžně doplňován.</w:t>
       </w:r>
     </w:p>
     <w:p>
@@ -4873,64 +5270,17 @@
         </w:drawing>
       </w:r>
     </w:p>
-    <w:p>
-      <w:pPr>
-        <w:rPr>
-          <w:lang w:val="en-US"/>
-        </w:rPr>
-      </w:pPr>
-    </w:p>
-    <w:p>
-      <w:pPr>
-        <w:pBdr>
-          <w:top w:val="single" w:sz="4" w:space="1" w:color="4F81BD" w:themeColor="accent1"/>
-          <w:left w:val="single" w:sz="4" w:space="4" w:color="4F81BD" w:themeColor="accent1"/>
-          <w:bottom w:val="single" w:sz="4" w:space="1" w:color="4F81BD" w:themeColor="accent1"/>
-          <w:right w:val="single" w:sz="4" w:space="4" w:color="4F81BD" w:themeColor="accent1"/>
-        </w:pBdr>
-        <w:shd w:val="clear" w:color="auto" w:fill="F2DBDB" w:themeFill="accent2" w:themeFillTint="33"/>
-      </w:pPr>
-      <w:r>
-        <w:rPr>
-          <w:u w:val="single"/>
-        </w:rPr>
-        <w:t>Pozn.</w:t>
-      </w:r>
-      <w:r>
-        <w:t xml:space="preserve"> Příslušný soubor </w:t>
-      </w:r>
-      <w:proofErr w:type="spellStart"/>
-      <w:r>
-        <w:rPr>
-          <w:i/>
-        </w:rPr>
-        <w:t>RUIANDownload.log</w:t>
-      </w:r>
-      <w:proofErr w:type="spellEnd"/>
-      <w:r>
-        <w:rPr>
-          <w:i/>
-        </w:rPr>
-        <w:t xml:space="preserve"> </w:t>
-      </w:r>
-      <w:r>
-        <w:t>se po opětovném spuštění stahování a aktualizací</w:t>
-      </w:r>
-      <w:r>
-        <w:t xml:space="preserve"> nemaže, ale je průběžně doplňován.</w:t>
-      </w:r>
-    </w:p>
     <w:p/>
     <w:p>
       <w:pPr>
         <w:pStyle w:val="Nadpis1"/>
       </w:pPr>
-      <w:bookmarkStart w:id="23" w:name="_Toc400881914"/>
+      <w:bookmarkStart w:id="22" w:name="_Toc400881914"/>
       <w:r>
         <w:lastRenderedPageBreak/>
         <w:t>Použité zkratky</w:t>
       </w:r>
-      <w:bookmarkEnd w:id="23"/>
+      <w:bookmarkEnd w:id="22"/>
     </w:p>
     <w:tbl>
       <w:tblPr>
@@ -5136,7 +5486,7 @@
         <w:szCs w:val="18"/>
       </w:rPr>
       <w:tab/>
-      <w:t>Verze: 0.1.7</w:t>
+      <w:t>Verze: 2.0.0</w:t>
     </w:r>
     <w:r>
       <w:rPr>
@@ -5190,7 +5540,7 @@
         <w:sz w:val="18"/>
         <w:szCs w:val="18"/>
       </w:rPr>
-      <w:t>1</w:t>
+      <w:t>6</w:t>
     </w:r>
     <w:r>
       <w:rPr>
@@ -5245,7 +5595,7 @@
         <w:sz w:val="18"/>
         <w:szCs w:val="18"/>
       </w:rPr>
-      <w:t>12</w:t>
+      <w:t>13</w:t>
     </w:r>
     <w:r>
       <w:rPr>
@@ -5361,7 +5711,7 @@
                   <a:blip r:embed="rId1">
                     <a:extLst>
                       <a:ext uri="{28A0092B-C50C-407E-A947-70E740481C1C}">
-                        <a14:useLocalDpi xmlns="" xmlns:wpc="http://schemas.microsoft.com/office/word/2010/wordprocessingCanvas" xmlns:mc="http://schemas.openxmlformats.org/markup-compatibility/2006" xmlns:o="urn:schemas-microsoft-com:office:office" xmlns:v="urn:schemas-microsoft-com:vml" xmlns:wp14="http://schemas.microsoft.com/office/word/2010/wordprocessingDrawing" xmlns:w10="urn:schemas-microsoft-com:office:word" xmlns:w="http://schemas.openxmlformats.org/wordprocessingml/2006/main" xmlns:w14="http://schemas.microsoft.com/office/word/2010/wordml" xmlns:wpg="http://schemas.microsoft.com/office/word/2010/wordprocessingGroup" xmlns:wpi="http://schemas.microsoft.com/office/word/2010/wordprocessingInk" xmlns:wps="http://schemas.microsoft.com/office/word/2010/wordprocessingShape" xmlns:a14="http://schemas.microsoft.com/office/drawing/2010/main" val="0"/>
+                        <a14:useLocalDpi xmlns:a14="http://schemas.microsoft.com/office/drawing/2010/main" xmlns:wps="http://schemas.microsoft.com/office/word/2010/wordprocessingShape" xmlns:wpi="http://schemas.microsoft.com/office/word/2010/wordprocessingInk" xmlns:wpg="http://schemas.microsoft.com/office/word/2010/wordprocessingGroup" xmlns:w14="http://schemas.microsoft.com/office/word/2010/wordml" xmlns:w="http://schemas.openxmlformats.org/wordprocessingml/2006/main" xmlns:w10="urn:schemas-microsoft-com:office:word" xmlns:wp14="http://schemas.microsoft.com/office/word/2010/wordprocessingDrawing" xmlns:v="urn:schemas-microsoft-com:vml" xmlns:o="urn:schemas-microsoft-com:office:office" xmlns:mc="http://schemas.openxmlformats.org/markup-compatibility/2006" xmlns:wpc="http://schemas.microsoft.com/office/word/2010/wordprocessingCanvas" xmlns="" val="0"/>
                       </a:ext>
                     </a:extLst>
                   </a:blip>
@@ -5424,7 +5774,7 @@
                   <a:blip r:embed="rId1">
                     <a:extLst>
                       <a:ext uri="{28A0092B-C50C-407E-A947-70E740481C1C}">
-                        <a14:useLocalDpi xmlns="" xmlns:wpc="http://schemas.microsoft.com/office/word/2010/wordprocessingCanvas" xmlns:mc="http://schemas.openxmlformats.org/markup-compatibility/2006" xmlns:o="urn:schemas-microsoft-com:office:office" xmlns:v="urn:schemas-microsoft-com:vml" xmlns:wp14="http://schemas.microsoft.com/office/word/2010/wordprocessingDrawing" xmlns:w10="urn:schemas-microsoft-com:office:word" xmlns:w="http://schemas.openxmlformats.org/wordprocessingml/2006/main" xmlns:w14="http://schemas.microsoft.com/office/word/2010/wordml" xmlns:wpg="http://schemas.microsoft.com/office/word/2010/wordprocessingGroup" xmlns:wpi="http://schemas.microsoft.com/office/word/2010/wordprocessingInk" xmlns:wps="http://schemas.microsoft.com/office/word/2010/wordprocessingShape" xmlns:a14="http://schemas.microsoft.com/office/drawing/2010/main" val="0"/>
+                        <a14:useLocalDpi xmlns:a14="http://schemas.microsoft.com/office/drawing/2010/main" xmlns:wps="http://schemas.microsoft.com/office/word/2010/wordprocessingShape" xmlns:wpi="http://schemas.microsoft.com/office/word/2010/wordprocessingInk" xmlns:wpg="http://schemas.microsoft.com/office/word/2010/wordprocessingGroup" xmlns:w14="http://schemas.microsoft.com/office/word/2010/wordml" xmlns:w="http://schemas.openxmlformats.org/wordprocessingml/2006/main" xmlns:w10="urn:schemas-microsoft-com:office:word" xmlns:wp14="http://schemas.microsoft.com/office/word/2010/wordprocessingDrawing" xmlns:v="urn:schemas-microsoft-com:vml" xmlns:o="urn:schemas-microsoft-com:office:office" xmlns:mc="http://schemas.openxmlformats.org/markup-compatibility/2006" xmlns:wpc="http://schemas.microsoft.com/office/word/2010/wordprocessingCanvas" xmlns="" val="0"/>
                       </a:ext>
                     </a:extLst>
                   </a:blip>
@@ -9886,7 +10236,7 @@
     <w:charset w:val="00"/>
     <w:family w:val="roman"/>
     <w:pitch w:val="variable"/>
-    <w:sig w:usb0="E0002AFF" w:usb1="C0007843" w:usb2="00000009" w:usb3="00000000" w:csb0="000001FF" w:csb1="00000000"/>
+    <w:sig w:usb0="E0002EFF" w:usb1="C0007843" w:usb2="00000009" w:usb3="00000000" w:csb0="000001FF" w:csb1="00000000"/>
   </w:font>
   <w:font w:name="Symbol">
     <w:panose1 w:val="05050102010706020507"/>
@@ -9927,8 +10277,9 @@
     <w:panose1 w:val="020B0604030504040204"/>
     <w:charset w:val="00"/>
     <w:family w:val="swiss"/>
+    <w:notTrueType/>
     <w:pitch w:val="variable"/>
-    <w:sig w:usb0="E1002EFF" w:usb1="C000605B" w:usb2="00000029" w:usb3="00000000" w:csb0="000101FF" w:csb1="00000000"/>
+    <w:sig w:usb0="00000003" w:usb1="00000000" w:usb2="00000000" w:usb3="00000000" w:csb0="00000001" w:csb1="00000000"/>
   </w:font>
   <w:font w:name="Calibri">
     <w:panose1 w:val="020F0502020204030204"/>
@@ -9973,6 +10324,7 @@
     <w:rsid w:val="0069489F"/>
     <w:rsid w:val="0069676D"/>
     <w:rsid w:val="00747E39"/>
+    <w:rsid w:val="00776506"/>
     <w:rsid w:val="008E3E5C"/>
     <w:rsid w:val="009525F1"/>
     <w:rsid w:val="009627FA"/>
@@ -10529,7 +10881,7 @@
 </file>
 
 <file path=customXml/itemProps1.xml><?xml version="1.0" encoding="utf-8"?>
-<ds:datastoreItem xmlns:ds="http://schemas.openxmlformats.org/officeDocument/2006/customXml" ds:itemID="{C8DB9F92-7BB4-4445-9BEB-39D570EDF81F}">
+<ds:datastoreItem xmlns:ds="http://schemas.openxmlformats.org/officeDocument/2006/customXml" ds:itemID="{A71E0F40-35EF-4309-BEDE-4CBBCB0BA9F3}">
   <ds:schemaRefs>
     <ds:schemaRef ds:uri="http://schemas.openxmlformats.org/officeDocument/2006/bibliography"/>
   </ds:schemaRefs>

</xml_diff>